<commit_message>
temat II hostowanie aplikacji
</commit_message>
<xml_diff>
--- a/mobilki/Sprawozdanie z tematu I.docx
+++ b/mobilki/Sprawozdanie z tematu I.docx
@@ -19,7 +19,7 @@
           <w:szCs w:val="36"/>
           <w:lang w:val="pl-PL"/>
         </w:rPr>
-        <w:t xml:space="preserve">Sprawozdanie z tematu I – ćwićzenie </w:t>
+        <w:t xml:space="preserve">Sprawozdanie z tematu </w:t>
       </w:r>
       <w:r>
         <w:rPr>
@@ -28,7 +28,7 @@
           <w:szCs w:val="36"/>
           <w:lang w:val="pl-PL"/>
         </w:rPr>
-        <w:t>II</w:t>
+        <w:t>I</w:t>
       </w:r>
       <w:r>
         <w:rPr>
@@ -37,7 +37,16 @@
           <w:szCs w:val="36"/>
           <w:lang w:val="pl-PL"/>
         </w:rPr>
-        <w:t>I</w:t>
+        <w:t xml:space="preserve">I – </w:t>
+      </w:r>
+      <w:r>
+        <w:rPr>
+          <w:rFonts w:ascii="Arial" w:hAnsi="Arial" w:cs="Arial"/>
+          <w:sz w:val="36"/>
+          <w:szCs w:val="36"/>
+          <w:lang w:val="pl-PL"/>
+        </w:rPr>
+        <w:t>Hostowanie aplikacji</w:t>
       </w:r>
     </w:p>
     <w:p>
@@ -112,7 +121,6 @@
     </w:p>
     <w:p>
       <w:pPr>
-        <w:jc w:val="center"/>
         <w:rPr>
           <w:rFonts w:ascii="Arial" w:hAnsi="Arial" w:cs="Arial"/>
           <w:sz w:val="28"/>
@@ -125,103 +133,63 @@
       <w:pPr>
         <w:rPr>
           <w:rFonts w:ascii="Arial" w:hAnsi="Arial" w:cs="Arial"/>
-          <w:sz w:val="28"/>
-          <w:szCs w:val="28"/>
-          <w:lang w:val="pl-PL"/>
-        </w:rPr>
-      </w:pPr>
-      <w:r>
-        <w:rPr>
-          <w:rFonts w:ascii="Arial" w:hAnsi="Arial" w:cs="Arial"/>
-          <w:sz w:val="28"/>
-          <w:szCs w:val="28"/>
-          <w:lang w:val="pl-PL"/>
-        </w:rPr>
-        <w:t>Krok 1</w:t>
-      </w:r>
-      <w:r>
-        <w:rPr>
-          <w:rFonts w:ascii="Arial" w:hAnsi="Arial" w:cs="Arial"/>
-          <w:sz w:val="28"/>
-          <w:szCs w:val="28"/>
-          <w:lang w:val="pl-PL"/>
-        </w:rPr>
-        <w:t>.</w:t>
+          <w:lang w:val="pl-PL"/>
+        </w:rPr>
+      </w:pPr>
+      <w:r>
+        <w:rPr>
+          <w:rFonts w:ascii="Arial" w:hAnsi="Arial" w:cs="Arial"/>
+          <w:lang w:val="pl-PL"/>
+        </w:rPr>
+        <w:t>Bazując na dotychczas utworzonej aplikacji w temacie I, dodana zostanie konfiguracja umożliwiająca deploy</w:t>
+      </w:r>
+      <w:r>
+        <w:rPr>
+          <w:rFonts w:ascii="Arial" w:hAnsi="Arial" w:cs="Arial"/>
+          <w:lang w:val="pl-PL"/>
+        </w:rPr>
+        <w:t xml:space="preserve">. Ponieważ w poleceniu tematu II,backend i baza danych nie jest wprost wymagana, ta część aplikacji będzie działać nadal lokalnie, proces deployu zostanie przedstawiony dla części frontendowej. </w:t>
+      </w:r>
+      <w:r>
+        <w:rPr>
+          <w:rFonts w:ascii="Arial" w:hAnsi="Arial" w:cs="Arial"/>
+          <w:lang w:val="pl-PL"/>
+        </w:rPr>
+        <w:br/>
+      </w:r>
+      <w:r>
+        <w:rPr>
+          <w:rFonts w:ascii="Arial" w:hAnsi="Arial" w:cs="Arial"/>
+          <w:lang w:val="pl-PL"/>
+        </w:rPr>
+        <w:br/>
+        <w:t>Krok 1.</w:t>
+      </w:r>
+      <w:r>
+        <w:rPr>
+          <w:rFonts w:ascii="Arial" w:hAnsi="Arial" w:cs="Arial"/>
+          <w:lang w:val="pl-PL"/>
+        </w:rPr>
+        <w:t xml:space="preserve"> Wyodrębnienie plików potrzebnych dla deploymentu frontendu do jednego katalogu frontend-dist.</w:t>
       </w:r>
     </w:p>
     <w:p>
       <w:pPr>
         <w:rPr>
           <w:rFonts w:ascii="Arial" w:hAnsi="Arial" w:cs="Arial"/>
-          <w:sz w:val="28"/>
-          <w:szCs w:val="28"/>
-          <w:lang w:val="pl-PL"/>
-        </w:rPr>
-      </w:pPr>
-      <w:r>
-        <w:rPr>
-          <w:rFonts w:ascii="Arial" w:hAnsi="Arial" w:cs="Arial"/>
-          <w:sz w:val="28"/>
-          <w:szCs w:val="28"/>
-          <w:lang w:val="pl-PL"/>
-        </w:rPr>
-        <w:t>Konfiguracja serwera backendowego.</w:t>
-      </w:r>
-    </w:p>
-    <w:p>
-      <w:pPr>
-        <w:rPr>
-          <w:rFonts w:ascii="Arial" w:hAnsi="Arial" w:cs="Arial"/>
-          <w:lang w:val="pl-PL"/>
-        </w:rPr>
-      </w:pPr>
-    </w:p>
-    <w:p>
-      <w:pPr>
-        <w:rPr>
-          <w:rFonts w:ascii="Arial" w:hAnsi="Arial" w:cs="Arial"/>
-          <w:lang w:val="pl-PL"/>
-        </w:rPr>
-      </w:pPr>
-      <w:r>
-        <w:rPr>
-          <w:rFonts w:ascii="Arial" w:hAnsi="Arial" w:cs="Arial"/>
-          <w:lang w:val="pl-PL"/>
-        </w:rPr>
-        <w:t>Tworze nowy projekt, który będzie moim backendem:</w:t>
-      </w:r>
-    </w:p>
-    <w:p>
-      <w:pPr>
-        <w:rPr>
-          <w:rFonts w:ascii="Arial" w:hAnsi="Arial" w:cs="Arial"/>
-          <w:lang w:val="pl-PL"/>
-        </w:rPr>
-      </w:pPr>
-      <w:r>
-        <w:rPr>
-          <w:rFonts w:ascii="Arial" w:hAnsi="Arial" w:cs="Arial"/>
-          <w:lang w:val="pl-PL"/>
-        </w:rPr>
-        <w:t xml:space="preserve"> </w:t>
-      </w:r>
-      <w:r>
-        <w:rPr>
-          <w:rFonts w:ascii="Arial" w:hAnsi="Arial" w:cs="Arial"/>
-          <w:lang w:val="pl-PL"/>
-        </w:rPr>
-        <w:t>Tworzę nowy folder.</w:t>
-      </w:r>
+          <w:lang w:val="pl-PL"/>
+        </w:rPr>
+      </w:pPr>
       <w:r>
         <w:rPr>
           <w:rFonts w:ascii="Arial" w:hAnsi="Arial" w:cs="Arial"/>
           <w:lang w:val="pl-PL"/>
         </w:rPr>
         <w:drawing>
-          <wp:inline distT="0" distB="0" distL="0" distR="0" wp14:anchorId="7F06B27B" wp14:editId="410E8D1E">
-            <wp:extent cx="5760720" cy="4474210"/>
-            <wp:effectExtent l="0" t="0" r="0" b="2540"/>
-            <wp:docPr id="509744190" name="Picture 1" descr="A screenshot of a computer&#10;&#10;AI-generated content may be incorrect."/>
+          <wp:inline distT="0" distB="0" distL="0" distR="0" wp14:anchorId="74B7D7C5" wp14:editId="41A5A268">
+            <wp:extent cx="4317559" cy="1844195"/>
+            <wp:effectExtent l="0" t="0" r="6985" b="3810"/>
+            <wp:docPr id="1995976790" name="Picture 1" descr="A black rectangular object with a grey stripe&#10;&#10;AI-generated content may be incorrect."/>
             <wp:cNvGraphicFramePr>
               <a:graphicFrameLocks xmlns:a="http://schemas.openxmlformats.org/drawingml/2006/main" noChangeAspect="1"/>
             </wp:cNvGraphicFramePr>
@@ -229,447 +197,7 @@
               <a:graphicData uri="http://schemas.openxmlformats.org/drawingml/2006/picture">
                 <pic:pic xmlns:pic="http://schemas.openxmlformats.org/drawingml/2006/picture">
                   <pic:nvPicPr>
-                    <pic:cNvPr id="509744190" name="Picture 1" descr="A screenshot of a computer&#10;&#10;AI-generated content may be incorrect."/>
-                    <pic:cNvPicPr/>
-                  </pic:nvPicPr>
-                  <pic:blipFill>
-                    <a:blip r:embed="rId8"/>
-                    <a:stretch>
-                      <a:fillRect/>
-                    </a:stretch>
-                  </pic:blipFill>
-                  <pic:spPr>
-                    <a:xfrm>
-                      <a:off x="0" y="0"/>
-                      <a:ext cx="5760720" cy="4474210"/>
-                    </a:xfrm>
-                    <a:prstGeom prst="rect">
-                      <a:avLst/>
-                    </a:prstGeom>
-                  </pic:spPr>
-                </pic:pic>
-              </a:graphicData>
-            </a:graphic>
-          </wp:inline>
-        </w:drawing>
-      </w:r>
-    </w:p>
-    <w:p>
-      <w:pPr>
-        <w:rPr>
-          <w:rFonts w:ascii="Arial" w:hAnsi="Arial" w:cs="Arial"/>
-          <w:sz w:val="28"/>
-          <w:szCs w:val="28"/>
-          <w:lang w:val="pl-PL"/>
-        </w:rPr>
-      </w:pPr>
-    </w:p>
-    <w:p>
-      <w:pPr>
-        <w:rPr>
-          <w:rFonts w:ascii="Arial" w:hAnsi="Arial" w:cs="Arial"/>
-          <w:lang w:val="pl-PL"/>
-        </w:rPr>
-      </w:pPr>
-      <w:r>
-        <w:rPr>
-          <w:rFonts w:ascii="Arial" w:hAnsi="Arial" w:cs="Arial"/>
-          <w:lang w:val="pl-PL"/>
-        </w:rPr>
-        <w:lastRenderedPageBreak/>
-        <w:t xml:space="preserve">Wykonuje komendy potrzebne do zainicjowania naszego </w:t>
-      </w:r>
-      <w:r>
-        <w:rPr>
-          <w:rFonts w:ascii="Arial" w:hAnsi="Arial" w:cs="Arial"/>
-          <w:lang w:val="pl-PL"/>
-        </w:rPr>
-        <w:t>backendu.</w:t>
-      </w:r>
-      <w:r>
-        <w:rPr>
-          <w:rFonts w:ascii="Arial" w:hAnsi="Arial" w:cs="Arial"/>
-          <w:lang w:val="pl-PL"/>
-        </w:rPr>
-        <w:br/>
-      </w:r>
-      <w:r>
-        <w:rPr>
-          <w:rFonts w:ascii="Arial" w:hAnsi="Arial" w:cs="Arial"/>
-          <w:lang w:val="pl-PL"/>
-        </w:rPr>
-        <w:drawing>
-          <wp:inline distT="0" distB="0" distL="0" distR="0" wp14:anchorId="3534F7C5" wp14:editId="4344540E">
-            <wp:extent cx="5760720" cy="4293235"/>
-            <wp:effectExtent l="0" t="0" r="0" b="0"/>
-            <wp:docPr id="835502151" name="Picture 1" descr="A screenshot of a computer&#10;&#10;AI-generated content may be incorrect."/>
-            <wp:cNvGraphicFramePr>
-              <a:graphicFrameLocks xmlns:a="http://schemas.openxmlformats.org/drawingml/2006/main" noChangeAspect="1"/>
-            </wp:cNvGraphicFramePr>
-            <a:graphic xmlns:a="http://schemas.openxmlformats.org/drawingml/2006/main">
-              <a:graphicData uri="http://schemas.openxmlformats.org/drawingml/2006/picture">
-                <pic:pic xmlns:pic="http://schemas.openxmlformats.org/drawingml/2006/picture">
-                  <pic:nvPicPr>
-                    <pic:cNvPr id="835502151" name="Picture 1" descr="A screenshot of a computer&#10;&#10;AI-generated content may be incorrect."/>
-                    <pic:cNvPicPr/>
-                  </pic:nvPicPr>
-                  <pic:blipFill>
-                    <a:blip r:embed="rId9"/>
-                    <a:stretch>
-                      <a:fillRect/>
-                    </a:stretch>
-                  </pic:blipFill>
-                  <pic:spPr>
-                    <a:xfrm>
-                      <a:off x="0" y="0"/>
-                      <a:ext cx="5760720" cy="4293235"/>
-                    </a:xfrm>
-                    <a:prstGeom prst="rect">
-                      <a:avLst/>
-                    </a:prstGeom>
-                  </pic:spPr>
-                </pic:pic>
-              </a:graphicData>
-            </a:graphic>
-          </wp:inline>
-        </w:drawing>
-      </w:r>
-    </w:p>
-    <w:p>
-      <w:pPr>
-        <w:rPr>
-          <w:rFonts w:ascii="Arial" w:hAnsi="Arial" w:cs="Arial"/>
-          <w:lang w:val="pl-PL"/>
-        </w:rPr>
-      </w:pPr>
-    </w:p>
-    <w:p>
-      <w:pPr>
-        <w:rPr>
-          <w:rFonts w:ascii="Arial" w:hAnsi="Arial" w:cs="Arial"/>
-        </w:rPr>
-      </w:pPr>
-      <w:proofErr w:type="spellStart"/>
-      <w:r>
-        <w:rPr>
-          <w:rFonts w:ascii="Arial" w:hAnsi="Arial" w:cs="Arial"/>
-        </w:rPr>
-        <w:t>Wyjaśnienie</w:t>
-      </w:r>
-      <w:proofErr w:type="spellEnd"/>
-      <w:r>
-        <w:rPr>
-          <w:rFonts w:ascii="Arial" w:hAnsi="Arial" w:cs="Arial"/>
-        </w:rPr>
-        <w:t>:</w:t>
-      </w:r>
-    </w:p>
-    <w:p>
-      <w:pPr>
-        <w:numPr>
-          <w:ilvl w:val="0"/>
-          <w:numId w:val="2"/>
-        </w:numPr>
-        <w:rPr>
-          <w:rFonts w:ascii="Arial" w:hAnsi="Arial" w:cs="Arial"/>
-        </w:rPr>
-      </w:pPr>
-      <w:r>
-        <w:rPr>
-          <w:rFonts w:ascii="Arial" w:hAnsi="Arial" w:cs="Arial"/>
-        </w:rPr>
-        <w:t xml:space="preserve">express – </w:t>
-      </w:r>
-      <w:proofErr w:type="spellStart"/>
-      <w:r>
-        <w:rPr>
-          <w:rFonts w:ascii="Arial" w:hAnsi="Arial" w:cs="Arial"/>
-        </w:rPr>
-        <w:t>serwer</w:t>
-      </w:r>
-      <w:proofErr w:type="spellEnd"/>
-      <w:r>
-        <w:rPr>
-          <w:rFonts w:ascii="Arial" w:hAnsi="Arial" w:cs="Arial"/>
-        </w:rPr>
-        <w:t xml:space="preserve"> HTTP</w:t>
-      </w:r>
-    </w:p>
-    <w:p>
-      <w:pPr>
-        <w:numPr>
-          <w:ilvl w:val="0"/>
-          <w:numId w:val="2"/>
-        </w:numPr>
-        <w:rPr>
-          <w:rFonts w:ascii="Arial" w:hAnsi="Arial" w:cs="Arial"/>
-        </w:rPr>
-      </w:pPr>
-      <w:r>
-        <w:rPr>
-          <w:rFonts w:ascii="Arial" w:hAnsi="Arial" w:cs="Arial"/>
-        </w:rPr>
-        <w:t xml:space="preserve">mongoose – </w:t>
-      </w:r>
-      <w:proofErr w:type="spellStart"/>
-      <w:r>
-        <w:rPr>
-          <w:rFonts w:ascii="Arial" w:hAnsi="Arial" w:cs="Arial"/>
-        </w:rPr>
-        <w:t>łączenie</w:t>
-      </w:r>
-      <w:proofErr w:type="spellEnd"/>
-      <w:r>
-        <w:rPr>
-          <w:rFonts w:ascii="Arial" w:hAnsi="Arial" w:cs="Arial"/>
-        </w:rPr>
-        <w:t xml:space="preserve"> z MongoDB</w:t>
-      </w:r>
-    </w:p>
-    <w:p>
-      <w:pPr>
-        <w:numPr>
-          <w:ilvl w:val="0"/>
-          <w:numId w:val="2"/>
-        </w:numPr>
-        <w:rPr>
-          <w:rFonts w:ascii="Arial" w:hAnsi="Arial" w:cs="Arial"/>
-          <w:lang w:val="pl-PL"/>
-        </w:rPr>
-      </w:pPr>
-      <w:r>
-        <w:rPr>
-          <w:rFonts w:ascii="Arial" w:hAnsi="Arial" w:cs="Arial"/>
-          <w:lang w:val="pl-PL"/>
-        </w:rPr>
-        <w:t xml:space="preserve">body-parser – do odczytywania JSONa z POSTów </w:t>
-      </w:r>
-    </w:p>
-    <w:p>
-      <w:pPr>
-        <w:numPr>
-          <w:ilvl w:val="0"/>
-          <w:numId w:val="2"/>
-        </w:numPr>
-        <w:rPr>
-          <w:rFonts w:ascii="Arial" w:hAnsi="Arial" w:cs="Arial"/>
-        </w:rPr>
-      </w:pPr>
-      <w:proofErr w:type="spellStart"/>
-      <w:r>
-        <w:rPr>
-          <w:rFonts w:ascii="Arial" w:hAnsi="Arial" w:cs="Arial"/>
-        </w:rPr>
-        <w:t>cors</w:t>
-      </w:r>
-      <w:proofErr w:type="spellEnd"/>
-      <w:r>
-        <w:rPr>
-          <w:rFonts w:ascii="Arial" w:hAnsi="Arial" w:cs="Arial"/>
-        </w:rPr>
-        <w:t xml:space="preserve"> – </w:t>
-      </w:r>
-      <w:proofErr w:type="spellStart"/>
-      <w:r>
-        <w:rPr>
-          <w:rFonts w:ascii="Arial" w:hAnsi="Arial" w:cs="Arial"/>
-        </w:rPr>
-        <w:t>potrzebne</w:t>
-      </w:r>
-      <w:proofErr w:type="spellEnd"/>
-      <w:r>
-        <w:rPr>
-          <w:rFonts w:ascii="Arial" w:hAnsi="Arial" w:cs="Arial"/>
-        </w:rPr>
-        <w:t xml:space="preserve">, </w:t>
-      </w:r>
-      <w:proofErr w:type="spellStart"/>
-      <w:r>
-        <w:rPr>
-          <w:rFonts w:ascii="Arial" w:hAnsi="Arial" w:cs="Arial"/>
-        </w:rPr>
-        <w:t>bo</w:t>
-      </w:r>
-      <w:proofErr w:type="spellEnd"/>
-      <w:r>
-        <w:rPr>
-          <w:rFonts w:ascii="Arial" w:hAnsi="Arial" w:cs="Arial"/>
-        </w:rPr>
-        <w:t xml:space="preserve"> frontend (localhost:8080) </w:t>
-      </w:r>
-      <w:proofErr w:type="spellStart"/>
-      <w:r>
-        <w:rPr>
-          <w:rFonts w:ascii="Arial" w:hAnsi="Arial" w:cs="Arial"/>
-        </w:rPr>
-        <w:t>i</w:t>
-      </w:r>
-      <w:proofErr w:type="spellEnd"/>
-      <w:r>
-        <w:rPr>
-          <w:rFonts w:ascii="Arial" w:hAnsi="Arial" w:cs="Arial"/>
-        </w:rPr>
-        <w:t xml:space="preserve"> backend (localhost:3000) to </w:t>
-      </w:r>
-      <w:proofErr w:type="spellStart"/>
-      <w:r>
-        <w:rPr>
-          <w:rFonts w:ascii="Arial" w:hAnsi="Arial" w:cs="Arial"/>
-        </w:rPr>
-        <w:t>różne</w:t>
-      </w:r>
-      <w:proofErr w:type="spellEnd"/>
-      <w:r>
-        <w:rPr>
-          <w:rFonts w:ascii="Arial" w:hAnsi="Arial" w:cs="Arial"/>
-        </w:rPr>
-        <w:t xml:space="preserve"> porty</w:t>
-      </w:r>
-    </w:p>
-    <w:p>
-      <w:pPr>
-        <w:rPr>
-          <w:rFonts w:ascii="Arial" w:hAnsi="Arial" w:cs="Arial"/>
-          <w:sz w:val="28"/>
-          <w:szCs w:val="28"/>
-        </w:rPr>
-      </w:pPr>
-    </w:p>
-    <w:p>
-      <w:pPr>
-        <w:rPr>
-          <w:rFonts w:ascii="Arial" w:hAnsi="Arial" w:cs="Arial"/>
-          <w:sz w:val="28"/>
-          <w:szCs w:val="28"/>
-        </w:rPr>
-      </w:pPr>
-    </w:p>
-    <w:p>
-      <w:pPr>
-        <w:rPr>
-          <w:rFonts w:ascii="Arial" w:hAnsi="Arial" w:cs="Arial"/>
-          <w:sz w:val="28"/>
-          <w:szCs w:val="28"/>
-        </w:rPr>
-      </w:pPr>
-    </w:p>
-    <w:p>
-      <w:pPr>
-        <w:rPr>
-          <w:rFonts w:ascii="Arial" w:hAnsi="Arial" w:cs="Arial"/>
-          <w:sz w:val="28"/>
-          <w:szCs w:val="28"/>
-        </w:rPr>
-      </w:pPr>
-    </w:p>
-    <w:p>
-      <w:pPr>
-        <w:rPr>
-          <w:rFonts w:ascii="Arial" w:hAnsi="Arial" w:cs="Arial"/>
-          <w:sz w:val="28"/>
-          <w:szCs w:val="28"/>
-        </w:rPr>
-      </w:pPr>
-    </w:p>
-    <w:p>
-      <w:pPr>
-        <w:rPr>
-          <w:rFonts w:ascii="Arial" w:hAnsi="Arial" w:cs="Arial"/>
-          <w:sz w:val="28"/>
-          <w:szCs w:val="28"/>
-        </w:rPr>
-      </w:pPr>
-    </w:p>
-    <w:p>
-      <w:pPr>
-        <w:rPr>
-          <w:rFonts w:ascii="Arial" w:hAnsi="Arial" w:cs="Arial"/>
-          <w:sz w:val="28"/>
-          <w:szCs w:val="28"/>
-        </w:rPr>
-      </w:pPr>
-    </w:p>
-    <w:p>
-      <w:pPr>
-        <w:rPr>
-          <w:rFonts w:ascii="Arial" w:hAnsi="Arial" w:cs="Arial"/>
-          <w:sz w:val="28"/>
-          <w:szCs w:val="28"/>
-          <w:lang w:val="pl-PL"/>
-        </w:rPr>
-      </w:pPr>
-      <w:r>
-        <w:rPr>
-          <w:rFonts w:ascii="Arial" w:hAnsi="Arial" w:cs="Arial"/>
-          <w:sz w:val="28"/>
-          <w:szCs w:val="28"/>
-          <w:lang w:val="pl-PL"/>
-        </w:rPr>
-        <w:lastRenderedPageBreak/>
-        <w:t>Krok 2.</w:t>
-      </w:r>
-    </w:p>
-    <w:p>
-      <w:pPr>
-        <w:rPr>
-          <w:rFonts w:ascii="Arial" w:hAnsi="Arial" w:cs="Arial"/>
-          <w:sz w:val="28"/>
-          <w:szCs w:val="28"/>
-          <w:lang w:val="pl-PL"/>
-        </w:rPr>
-      </w:pPr>
-      <w:r>
-        <w:rPr>
-          <w:rFonts w:ascii="Arial" w:hAnsi="Arial" w:cs="Arial"/>
-          <w:sz w:val="28"/>
-          <w:szCs w:val="28"/>
-          <w:lang w:val="pl-PL"/>
-        </w:rPr>
-        <w:t>Tworzenie server.js</w:t>
-      </w:r>
-      <w:r>
-        <w:rPr>
-          <w:rFonts w:ascii="Arial" w:hAnsi="Arial" w:cs="Arial"/>
-          <w:sz w:val="28"/>
-          <w:szCs w:val="28"/>
-          <w:lang w:val="pl-PL"/>
-        </w:rPr>
-        <w:t xml:space="preserve"> używając zawartości dołączonego instrukcji pliku backendServer.js:</w:t>
-      </w:r>
-    </w:p>
-    <w:p>
-      <w:pPr>
-        <w:rPr>
-          <w:rFonts w:ascii="Arial" w:hAnsi="Arial" w:cs="Arial"/>
-          <w:lang w:val="pl-PL"/>
-        </w:rPr>
-      </w:pPr>
-    </w:p>
-    <w:p>
-      <w:pPr>
-        <w:rPr>
-          <w:rFonts w:ascii="Arial" w:hAnsi="Arial" w:cs="Arial"/>
-          <w:lang w:val="pl-PL"/>
-        </w:rPr>
-      </w:pPr>
-      <w:r>
-        <w:rPr>
-          <w:rFonts w:ascii="Arial" w:hAnsi="Arial" w:cs="Arial"/>
-          <w:lang w:val="pl-PL"/>
-        </w:rPr>
-        <w:drawing>
-          <wp:inline distT="0" distB="0" distL="0" distR="0" wp14:anchorId="6A22D35B" wp14:editId="756B1583">
-            <wp:extent cx="4200525" cy="2540132"/>
-            <wp:effectExtent l="0" t="0" r="0" b="0"/>
-            <wp:docPr id="1742153155" name="Picture 1" descr="A screen shot of a computer&#10;&#10;AI-generated content may be incorrect."/>
-            <wp:cNvGraphicFramePr>
-              <a:graphicFrameLocks xmlns:a="http://schemas.openxmlformats.org/drawingml/2006/main" noChangeAspect="1"/>
-            </wp:cNvGraphicFramePr>
-            <a:graphic xmlns:a="http://schemas.openxmlformats.org/drawingml/2006/main">
-              <a:graphicData uri="http://schemas.openxmlformats.org/drawingml/2006/picture">
-                <pic:pic xmlns:pic="http://schemas.openxmlformats.org/drawingml/2006/picture">
-                  <pic:nvPicPr>
-                    <pic:cNvPr id="1742153155" name="Picture 1" descr="A screen shot of a computer&#10;&#10;AI-generated content may be incorrect."/>
+                    <pic:cNvPr id="1995976790" name="Picture 1" descr="A black rectangular object with a grey stripe&#10;&#10;AI-generated content may be incorrect."/>
                     <pic:cNvPicPr/>
                   </pic:nvPicPr>
                   <pic:blipFill>
@@ -681,7 +209,7 @@
                   <pic:spPr>
                     <a:xfrm>
                       <a:off x="0" y="0"/>
-                      <a:ext cx="4209402" cy="2545500"/>
+                      <a:ext cx="4327095" cy="1848268"/>
                     </a:xfrm>
                     <a:prstGeom prst="rect">
                       <a:avLst/>
@@ -693,6 +221,13 @@
           </wp:inline>
         </w:drawing>
       </w:r>
+      <w:r>
+        <w:rPr>
+          <w:rFonts w:ascii="Arial" w:hAnsi="Arial" w:cs="Arial"/>
+          <w:lang w:val="pl-PL"/>
+        </w:rPr>
+        <w:br/>
+      </w:r>
     </w:p>
     <w:p>
       <w:pPr>
@@ -703,6 +238,24 @@
           <w:lang w:val="pl-PL"/>
         </w:rPr>
       </w:pPr>
+      <w:r>
+        <w:rPr>
+          <w:rFonts w:ascii="Arial" w:hAnsi="Arial" w:cs="Arial"/>
+          <w:sz w:val="28"/>
+          <w:szCs w:val="28"/>
+          <w:lang w:val="pl-PL"/>
+        </w:rPr>
+        <w:t>Krok 2.</w:t>
+      </w:r>
+      <w:r>
+        <w:rPr>
+          <w:rFonts w:ascii="Arial" w:hAnsi="Arial" w:cs="Arial"/>
+          <w:sz w:val="28"/>
+          <w:szCs w:val="28"/>
+          <w:lang w:val="pl-PL"/>
+        </w:rPr>
+        <w:t xml:space="preserve"> Przechodzimy do serwisu netlify i logujemy sie githubem.</w:t>
+      </w:r>
     </w:p>
     <w:p>
       <w:pPr>
@@ -720,57 +273,11 @@
           <w:szCs w:val="28"/>
           <w:lang w:val="pl-PL"/>
         </w:rPr>
-        <w:t>Krok 3.</w:t>
-      </w:r>
-    </w:p>
-    <w:p>
-      <w:pPr>
-        <w:rPr>
-          <w:rFonts w:ascii="Arial" w:hAnsi="Arial" w:cs="Arial"/>
-          <w:sz w:val="28"/>
-          <w:szCs w:val="28"/>
-          <w:lang w:val="pl-PL"/>
-        </w:rPr>
-      </w:pPr>
-      <w:r>
-        <w:rPr>
-          <w:rFonts w:ascii="Arial" w:hAnsi="Arial" w:cs="Arial"/>
-          <w:sz w:val="28"/>
-          <w:szCs w:val="28"/>
-          <w:lang w:val="pl-PL"/>
-        </w:rPr>
-        <w:t>Dostosowanie istniejącego skryptu js tak aby mogl obslużyć rejestracje i logowanie użytkownika.</w:t>
-      </w:r>
-      <w:r>
-        <w:rPr>
-          <w:rFonts w:ascii="Arial" w:hAnsi="Arial" w:cs="Arial"/>
-          <w:sz w:val="28"/>
-          <w:szCs w:val="28"/>
-          <w:lang w:val="pl-PL"/>
-        </w:rPr>
-        <w:br/>
-      </w:r>
-      <w:r>
-        <w:rPr>
-          <w:rFonts w:ascii="Arial" w:hAnsi="Arial" w:cs="Arial"/>
-          <w:sz w:val="28"/>
-          <w:szCs w:val="28"/>
-          <w:lang w:val="pl-PL"/>
-        </w:rPr>
-        <w:br/>
-      </w:r>
-      <w:r>
-        <w:rPr>
-          <w:rFonts w:ascii="Arial" w:hAnsi="Arial" w:cs="Arial"/>
-          <w:sz w:val="28"/>
-          <w:szCs w:val="28"/>
-          <w:lang w:val="pl-PL"/>
-        </w:rPr>
         <w:drawing>
-          <wp:inline distT="0" distB="0" distL="0" distR="0" wp14:anchorId="38BE7B31" wp14:editId="08A4A99D">
-            <wp:extent cx="4572669" cy="3590290"/>
-            <wp:effectExtent l="0" t="0" r="0" b="0"/>
-            <wp:docPr id="1162522974" name="Picture 1" descr="A computer screen shot of a program&#10;&#10;AI-generated content may be incorrect."/>
+          <wp:inline distT="0" distB="0" distL="0" distR="0" wp14:anchorId="61230FB3" wp14:editId="7203306B">
+            <wp:extent cx="4434529" cy="2229485"/>
+            <wp:effectExtent l="0" t="0" r="4445" b="0"/>
+            <wp:docPr id="903726179" name="Picture 1" descr="A screenshot of a computer&#10;&#10;AI-generated content may be incorrect."/>
             <wp:cNvGraphicFramePr>
               <a:graphicFrameLocks xmlns:a="http://schemas.openxmlformats.org/drawingml/2006/main" noChangeAspect="1"/>
             </wp:cNvGraphicFramePr>
@@ -778,7 +285,7 @@
               <a:graphicData uri="http://schemas.openxmlformats.org/drawingml/2006/picture">
                 <pic:pic xmlns:pic="http://schemas.openxmlformats.org/drawingml/2006/picture">
                   <pic:nvPicPr>
-                    <pic:cNvPr id="1162522974" name="Picture 1" descr="A computer screen shot of a program&#10;&#10;AI-generated content may be incorrect."/>
+                    <pic:cNvPr id="903726179" name="Picture 1" descr="A screenshot of a computer&#10;&#10;AI-generated content may be incorrect."/>
                     <pic:cNvPicPr/>
                   </pic:nvPicPr>
                   <pic:blipFill>
@@ -790,7 +297,7 @@
                   <pic:spPr>
                     <a:xfrm>
                       <a:off x="0" y="0"/>
-                      <a:ext cx="4578568" cy="3594922"/>
+                      <a:ext cx="4435649" cy="2230048"/>
                     </a:xfrm>
                     <a:prstGeom prst="rect">
                       <a:avLst/>
@@ -820,79 +327,31 @@
           <w:lang w:val="pl-PL"/>
         </w:rPr>
         <w:lastRenderedPageBreak/>
-        <w:t xml:space="preserve">Krok </w:t>
-      </w:r>
-      <w:r>
-        <w:rPr>
-          <w:rFonts w:ascii="Arial" w:hAnsi="Arial" w:cs="Arial"/>
-          <w:sz w:val="28"/>
-          <w:szCs w:val="28"/>
-          <w:lang w:val="pl-PL"/>
-        </w:rPr>
-        <w:t>4</w:t>
-      </w:r>
-      <w:r>
-        <w:rPr>
-          <w:rFonts w:ascii="Arial" w:hAnsi="Arial" w:cs="Arial"/>
-          <w:sz w:val="28"/>
-          <w:szCs w:val="28"/>
-          <w:lang w:val="pl-PL"/>
-        </w:rPr>
-        <w:t>.</w:t>
+        <w:br/>
+        <w:t>Przechodzimy proces autoryzacji między netlify i github, aby mogły współpracować.</w:t>
       </w:r>
     </w:p>
     <w:p>
       <w:pPr>
         <w:rPr>
           <w:rFonts w:ascii="Arial" w:hAnsi="Arial" w:cs="Arial"/>
-          <w:lang w:val="pl-PL"/>
-        </w:rPr>
-      </w:pPr>
-      <w:r>
-        <w:rPr>
-          <w:rFonts w:ascii="Arial" w:hAnsi="Arial" w:cs="Arial"/>
-          <w:sz w:val="28"/>
-          <w:szCs w:val="28"/>
-          <w:lang w:val="pl-PL"/>
-        </w:rPr>
-        <w:t>Dostosowanie istniejącego</w:t>
-      </w:r>
-      <w:r>
-        <w:rPr>
-          <w:rFonts w:ascii="Arial" w:hAnsi="Arial" w:cs="Arial"/>
-          <w:sz w:val="28"/>
-          <w:szCs w:val="28"/>
-          <w:lang w:val="pl-PL"/>
-        </w:rPr>
-        <w:t>pliku index.html</w:t>
-      </w:r>
-      <w:r>
-        <w:rPr>
-          <w:rFonts w:ascii="Arial" w:hAnsi="Arial" w:cs="Arial"/>
-          <w:sz w:val="28"/>
-          <w:szCs w:val="28"/>
-          <w:lang w:val="pl-PL"/>
-        </w:rPr>
-        <w:t xml:space="preserve"> tak aby mogl obslużyć rejestracje i logowanie użytkownika.</w:t>
-      </w:r>
-    </w:p>
-    <w:p>
-      <w:pPr>
-        <w:rPr>
-          <w:rFonts w:ascii="Arial" w:hAnsi="Arial" w:cs="Arial"/>
-          <w:lang w:val="pl-PL"/>
-        </w:rPr>
-      </w:pPr>
-      <w:r>
-        <w:rPr>
-          <w:rFonts w:ascii="Arial" w:hAnsi="Arial" w:cs="Arial"/>
+          <w:sz w:val="28"/>
+          <w:szCs w:val="28"/>
+          <w:lang w:val="pl-PL"/>
+        </w:rPr>
+      </w:pPr>
+      <w:r>
+        <w:rPr>
+          <w:rFonts w:ascii="Arial" w:hAnsi="Arial" w:cs="Arial"/>
+          <w:sz w:val="28"/>
+          <w:szCs w:val="28"/>
           <w:lang w:val="pl-PL"/>
         </w:rPr>
         <w:drawing>
-          <wp:inline distT="0" distB="0" distL="0" distR="0" wp14:anchorId="0EF5AE50" wp14:editId="4BB382FF">
-            <wp:extent cx="5760720" cy="4247515"/>
-            <wp:effectExtent l="0" t="0" r="0" b="635"/>
-            <wp:docPr id="933658438" name="Picture 1" descr="A screenshot of a computer program&#10;&#10;AI-generated content may be incorrect."/>
+          <wp:inline distT="0" distB="0" distL="0" distR="0" wp14:anchorId="2F59DBB7" wp14:editId="3B34B30F">
+            <wp:extent cx="4213555" cy="3472746"/>
+            <wp:effectExtent l="0" t="0" r="0" b="0"/>
+            <wp:docPr id="1801307971" name="Picture 1" descr="A screenshot of a computer&#10;&#10;AI-generated content may be incorrect."/>
             <wp:cNvGraphicFramePr>
               <a:graphicFrameLocks xmlns:a="http://schemas.openxmlformats.org/drawingml/2006/main" noChangeAspect="1"/>
             </wp:cNvGraphicFramePr>
@@ -900,7 +359,7 @@
               <a:graphicData uri="http://schemas.openxmlformats.org/drawingml/2006/picture">
                 <pic:pic xmlns:pic="http://schemas.openxmlformats.org/drawingml/2006/picture">
                   <pic:nvPicPr>
-                    <pic:cNvPr id="933658438" name="Picture 1" descr="A screenshot of a computer program&#10;&#10;AI-generated content may be incorrect."/>
+                    <pic:cNvPr id="1801307971" name="Picture 1" descr="A screenshot of a computer&#10;&#10;AI-generated content may be incorrect."/>
                     <pic:cNvPicPr/>
                   </pic:nvPicPr>
                   <pic:blipFill>
@@ -912,7 +371,7 @@
                   <pic:spPr>
                     <a:xfrm>
                       <a:off x="0" y="0"/>
-                      <a:ext cx="5760720" cy="4247515"/>
+                      <a:ext cx="4220616" cy="3478566"/>
                     </a:xfrm>
                     <a:prstGeom prst="rect">
                       <a:avLst/>
@@ -927,48 +386,97 @@
       <w:r>
         <w:rPr>
           <w:rFonts w:ascii="Arial" w:hAnsi="Arial" w:cs="Arial"/>
-          <w:lang w:val="pl-PL"/>
-        </w:rPr>
-        <w:br/>
-      </w:r>
-      <w:r>
-        <w:rPr>
-          <w:rFonts w:ascii="Arial" w:hAnsi="Arial" w:cs="Arial"/>
-          <w:lang w:val="pl-PL"/>
-        </w:rPr>
-        <w:br/>
-      </w:r>
-      <w:r>
-        <w:rPr>
-          <w:rFonts w:ascii="Arial" w:hAnsi="Arial" w:cs="Arial"/>
-          <w:lang w:val="pl-PL"/>
-        </w:rPr>
-        <w:t>Jakie zmiany zaszły w obu plikach?</w:t>
-      </w:r>
-      <w:r>
-        <w:rPr>
-          <w:rFonts w:ascii="Arial" w:hAnsi="Arial" w:cs="Arial"/>
-          <w:lang w:val="pl-PL"/>
-        </w:rPr>
-        <w:br/>
-      </w:r>
-      <w:r>
-        <w:rPr>
-          <w:rFonts w:ascii="Arial" w:hAnsi="Arial" w:cs="Arial"/>
-          <w:lang w:val="pl-PL"/>
-        </w:rPr>
-        <w:br/>
-      </w:r>
-      <w:r>
-        <w:rPr>
-          <w:rFonts w:ascii="Arial" w:hAnsi="Arial" w:cs="Arial"/>
+          <w:sz w:val="28"/>
+          <w:szCs w:val="28"/>
+          <w:lang w:val="pl-PL"/>
+        </w:rPr>
+        <w:br/>
+      </w:r>
+      <w:r>
+        <w:rPr>
+          <w:rFonts w:ascii="Arial" w:hAnsi="Arial" w:cs="Arial"/>
+          <w:sz w:val="28"/>
+          <w:szCs w:val="28"/>
+          <w:lang w:val="pl-PL"/>
+        </w:rPr>
+        <w:br/>
+      </w:r>
+      <w:r>
+        <w:rPr>
+          <w:rFonts w:ascii="Arial" w:hAnsi="Arial" w:cs="Arial"/>
+          <w:sz w:val="28"/>
+          <w:szCs w:val="28"/>
+          <w:lang w:val="pl-PL"/>
+        </w:rPr>
+        <w:t>Krok 3.</w:t>
+      </w:r>
+      <w:r>
+        <w:rPr>
+          <w:rFonts w:ascii="Arial" w:hAnsi="Arial" w:cs="Arial"/>
+          <w:sz w:val="28"/>
+          <w:szCs w:val="28"/>
+          <w:lang w:val="pl-PL"/>
+        </w:rPr>
+        <w:t xml:space="preserve"> </w:t>
+      </w:r>
+    </w:p>
+    <w:p>
+      <w:pPr>
+        <w:rPr>
+          <w:rFonts w:ascii="Arial" w:hAnsi="Arial" w:cs="Arial"/>
+          <w:sz w:val="28"/>
+          <w:szCs w:val="28"/>
+          <w:lang w:val="pl-PL"/>
+        </w:rPr>
+      </w:pPr>
+      <w:r>
+        <w:rPr>
+          <w:rFonts w:ascii="Arial" w:hAnsi="Arial" w:cs="Arial"/>
+          <w:sz w:val="28"/>
+          <w:szCs w:val="28"/>
+          <w:lang w:val="pl-PL"/>
+        </w:rPr>
+        <w:t>Aby dodać pliki naszego frontendu, korzystamy z funkcji drop, gdzie wrzucamy nasz wcześniej utworzony folder</w:t>
+      </w:r>
+      <w:r>
+        <w:rPr>
+          <w:rFonts w:ascii="Arial" w:hAnsi="Arial" w:cs="Arial"/>
+          <w:sz w:val="28"/>
+          <w:szCs w:val="28"/>
+          <w:lang w:val="pl-PL"/>
+        </w:rPr>
+        <w:t>:</w:t>
+      </w:r>
+      <w:r>
+        <w:rPr>
+          <w:rFonts w:ascii="Arial" w:hAnsi="Arial" w:cs="Arial"/>
+          <w:sz w:val="28"/>
+          <w:szCs w:val="28"/>
+          <w:lang w:val="pl-PL"/>
+        </w:rPr>
+        <w:br/>
+      </w:r>
+      <w:r>
+        <w:rPr>
+          <w:rFonts w:ascii="Arial" w:hAnsi="Arial" w:cs="Arial"/>
+          <w:sz w:val="28"/>
+          <w:szCs w:val="28"/>
+          <w:lang w:val="pl-PL"/>
+        </w:rPr>
+        <w:br/>
+      </w:r>
+      <w:r>
+        <w:rPr>
+          <w:rFonts w:ascii="Arial" w:hAnsi="Arial" w:cs="Arial"/>
+          <w:sz w:val="28"/>
+          <w:szCs w:val="28"/>
           <w:lang w:val="pl-PL"/>
         </w:rPr>
         <w:drawing>
-          <wp:inline distT="0" distB="0" distL="0" distR="0" wp14:anchorId="17F0722F" wp14:editId="6C2A243A">
-            <wp:extent cx="5760720" cy="2169795"/>
-            <wp:effectExtent l="0" t="0" r="0" b="1905"/>
-            <wp:docPr id="740480501" name="Picture 1" descr="A screenshot of a computer&#10;&#10;AI-generated content may be incorrect."/>
+          <wp:inline distT="0" distB="0" distL="0" distR="0" wp14:anchorId="6D5BDE56" wp14:editId="069A95C6">
+            <wp:extent cx="3829050" cy="2732925"/>
+            <wp:effectExtent l="0" t="0" r="0" b="0"/>
+            <wp:docPr id="1240253113" name="Picture 1" descr="A screen shot of a computer&#10;&#10;AI-generated content may be incorrect."/>
             <wp:cNvGraphicFramePr>
               <a:graphicFrameLocks xmlns:a="http://schemas.openxmlformats.org/drawingml/2006/main" noChangeAspect="1"/>
             </wp:cNvGraphicFramePr>
@@ -976,7 +484,7 @@
               <a:graphicData uri="http://schemas.openxmlformats.org/drawingml/2006/picture">
                 <pic:pic xmlns:pic="http://schemas.openxmlformats.org/drawingml/2006/picture">
                   <pic:nvPicPr>
-                    <pic:cNvPr id="740480501" name="Picture 1" descr="A screenshot of a computer&#10;&#10;AI-generated content may be incorrect."/>
+                    <pic:cNvPr id="1240253113" name="Picture 1" descr="A screen shot of a computer&#10;&#10;AI-generated content may be incorrect."/>
                     <pic:cNvPicPr/>
                   </pic:nvPicPr>
                   <pic:blipFill>
@@ -988,7 +496,7 @@
                   <pic:spPr>
                     <a:xfrm>
                       <a:off x="0" y="0"/>
-                      <a:ext cx="5760720" cy="2169795"/>
+                      <a:ext cx="3834556" cy="2736855"/>
                     </a:xfrm>
                     <a:prstGeom prst="rect">
                       <a:avLst/>
@@ -1000,42 +508,20 @@
           </wp:inline>
         </w:drawing>
       </w:r>
+      <w:r>
+        <w:rPr>
+          <w:rFonts w:ascii="Arial" w:hAnsi="Arial" w:cs="Arial"/>
+          <w:sz w:val="28"/>
+          <w:szCs w:val="28"/>
+          <w:lang w:val="pl-PL"/>
+        </w:rPr>
+        <w:br/>
+      </w:r>
     </w:p>
     <w:p>
       <w:pPr>
         <w:rPr>
           <w:rFonts w:ascii="Arial" w:hAnsi="Arial" w:cs="Arial"/>
-          <w:lang w:val="pl-PL"/>
-        </w:rPr>
-      </w:pPr>
-      <w:r>
-        <w:rPr>
-          <w:rFonts w:ascii="Arial" w:hAnsi="Arial" w:cs="Arial"/>
-          <w:lang w:val="pl-PL"/>
-        </w:rPr>
-        <w:t xml:space="preserve"> </w:t>
-      </w:r>
-    </w:p>
-    <w:p>
-      <w:pPr>
-        <w:rPr>
-          <w:rFonts w:ascii="Arial" w:hAnsi="Arial" w:cs="Arial"/>
-          <w:lang w:val="pl-PL"/>
-        </w:rPr>
-      </w:pPr>
-    </w:p>
-    <w:p>
-      <w:pPr>
-        <w:rPr>
-          <w:rFonts w:ascii="Arial" w:hAnsi="Arial" w:cs="Arial"/>
-          <w:lang w:val="pl-PL"/>
-        </w:rPr>
-      </w:pPr>
-    </w:p>
-    <w:p>
-      <w:pPr>
-        <w:rPr>
-          <w:rFonts w:ascii="Arial" w:hAnsi="Arial" w:cs="Arial"/>
           <w:sz w:val="28"/>
           <w:szCs w:val="28"/>
           <w:lang w:val="pl-PL"/>
@@ -1049,55 +535,17 @@
           <w:lang w:val="pl-PL"/>
         </w:rPr>
         <w:lastRenderedPageBreak/>
-        <w:t xml:space="preserve">Krok </w:t>
-      </w:r>
-      <w:r>
-        <w:rPr>
-          <w:rFonts w:ascii="Arial" w:hAnsi="Arial" w:cs="Arial"/>
-          <w:sz w:val="28"/>
-          <w:szCs w:val="28"/>
-          <w:lang w:val="pl-PL"/>
-        </w:rPr>
-        <w:t>5</w:t>
-      </w:r>
-      <w:r>
-        <w:rPr>
-          <w:rFonts w:ascii="Arial" w:hAnsi="Arial" w:cs="Arial"/>
-          <w:sz w:val="28"/>
-          <w:szCs w:val="28"/>
-          <w:lang w:val="pl-PL"/>
-        </w:rPr>
-        <w:t>.</w:t>
-      </w:r>
-    </w:p>
-    <w:p>
-      <w:pPr>
-        <w:rPr>
-          <w:rFonts w:ascii="Arial" w:hAnsi="Arial" w:cs="Arial"/>
-          <w:sz w:val="28"/>
-          <w:szCs w:val="28"/>
-          <w:lang w:val="pl-PL"/>
-        </w:rPr>
-      </w:pPr>
-      <w:r>
-        <w:rPr>
-          <w:rFonts w:ascii="Arial" w:hAnsi="Arial" w:cs="Arial"/>
-          <w:sz w:val="28"/>
-          <w:szCs w:val="28"/>
-          <w:lang w:val="pl-PL"/>
-        </w:rPr>
-        <w:t>Póki co nasz backend nie jest kompatybilny z frontendem, należy dostosować plik server.js aby obsłużył nasze zapytania.</w:t>
-      </w:r>
-    </w:p>
-    <w:p>
-      <w:pPr>
-        <w:rPr>
-          <w:rFonts w:ascii="Arial" w:hAnsi="Arial" w:cs="Arial"/>
-          <w:sz w:val="28"/>
-          <w:szCs w:val="28"/>
-          <w:lang w:val="pl-PL"/>
-        </w:rPr>
-      </w:pPr>
+        <w:t>Mamy sukces:</w:t>
+      </w:r>
+      <w:r>
+        <w:rPr>
+          <w:rFonts w:ascii="Arial" w:hAnsi="Arial" w:cs="Arial"/>
+          <w:sz w:val="28"/>
+          <w:szCs w:val="28"/>
+          <w:lang w:val="pl-PL"/>
+        </w:rPr>
+        <w:br/>
+      </w:r>
       <w:r>
         <w:rPr>
           <w:rFonts w:ascii="Arial" w:hAnsi="Arial" w:cs="Arial"/>
@@ -1106,10 +554,10 @@
           <w:lang w:val="pl-PL"/>
         </w:rPr>
         <w:drawing>
-          <wp:inline distT="0" distB="0" distL="0" distR="0" wp14:anchorId="7D33E0F6" wp14:editId="0E293FF3">
-            <wp:extent cx="5503706" cy="3875405"/>
-            <wp:effectExtent l="0" t="0" r="1905" b="0"/>
-            <wp:docPr id="1935224868" name="Picture 1" descr="A screenshot of a computer program&#10;&#10;AI-generated content may be incorrect."/>
+          <wp:inline distT="0" distB="0" distL="0" distR="0" wp14:anchorId="00F25496" wp14:editId="2A1EF9A8">
+            <wp:extent cx="3613708" cy="2374484"/>
+            <wp:effectExtent l="0" t="0" r="6350" b="6985"/>
+            <wp:docPr id="2115734054" name="Picture 1" descr="A screenshot of a computer&#10;&#10;AI-generated content may be incorrect."/>
             <wp:cNvGraphicFramePr>
               <a:graphicFrameLocks xmlns:a="http://schemas.openxmlformats.org/drawingml/2006/main" noChangeAspect="1"/>
             </wp:cNvGraphicFramePr>
@@ -1117,7 +565,7 @@
               <a:graphicData uri="http://schemas.openxmlformats.org/drawingml/2006/picture">
                 <pic:pic xmlns:pic="http://schemas.openxmlformats.org/drawingml/2006/picture">
                   <pic:nvPicPr>
-                    <pic:cNvPr id="1935224868" name="Picture 1" descr="A screenshot of a computer program&#10;&#10;AI-generated content may be incorrect."/>
+                    <pic:cNvPr id="2115734054" name="Picture 1" descr="A screenshot of a computer&#10;&#10;AI-generated content may be incorrect."/>
                     <pic:cNvPicPr/>
                   </pic:nvPicPr>
                   <pic:blipFill>
@@ -1129,7 +577,7 @@
                   <pic:spPr>
                     <a:xfrm>
                       <a:off x="0" y="0"/>
-                      <a:ext cx="5505960" cy="3876992"/>
+                      <a:ext cx="3620578" cy="2378998"/>
                     </a:xfrm>
                     <a:prstGeom prst="rect">
                       <a:avLst/>
@@ -1144,214 +592,56 @@
     </w:p>
     <w:p>
       <w:pPr>
-        <w:rPr>
-          <w:rFonts w:ascii="Arial" w:hAnsi="Arial" w:cs="Arial"/>
-          <w:sz w:val="28"/>
-          <w:szCs w:val="28"/>
-          <w:lang w:val="pl-PL"/>
-        </w:rPr>
-      </w:pPr>
-    </w:p>
-    <w:p>
-      <w:pPr>
-        <w:rPr>
-          <w:rFonts w:ascii="Arial" w:hAnsi="Arial" w:cs="Arial"/>
-          <w:lang w:val="pl-PL"/>
-        </w:rPr>
-      </w:pPr>
-      <w:r>
-        <w:rPr>
-          <w:rFonts w:ascii="Arial" w:hAnsi="Arial" w:cs="Arial"/>
-          <w:lang w:val="pl-PL"/>
-        </w:rPr>
-        <w:t>Co zostało zrobione?</w:t>
-      </w:r>
-    </w:p>
-    <w:p>
-      <w:pPr>
-        <w:pStyle w:val="ListParagraph"/>
-        <w:numPr>
-          <w:ilvl w:val="0"/>
-          <w:numId w:val="2"/>
-        </w:numPr>
-        <w:rPr>
-          <w:rFonts w:ascii="Arial" w:hAnsi="Arial" w:cs="Arial"/>
-          <w:lang w:val="pl-PL"/>
-        </w:rPr>
-      </w:pPr>
-      <w:r>
-        <w:rPr>
-          <w:rFonts w:ascii="Arial" w:hAnsi="Arial" w:cs="Arial"/>
-          <w:lang w:val="pl-PL"/>
-        </w:rPr>
-        <w:t>Endpoint POST /api/login</w:t>
-      </w:r>
-    </w:p>
-    <w:p>
-      <w:pPr>
-        <w:pStyle w:val="ListParagraph"/>
-        <w:numPr>
-          <w:ilvl w:val="0"/>
-          <w:numId w:val="2"/>
-        </w:numPr>
-        <w:rPr>
-          <w:rFonts w:ascii="Arial" w:hAnsi="Arial" w:cs="Arial"/>
-          <w:lang w:val="pl-PL"/>
-        </w:rPr>
-      </w:pPr>
-      <w:r>
-        <w:rPr>
-          <w:rFonts w:ascii="Arial" w:hAnsi="Arial" w:cs="Arial"/>
-          <w:lang w:val="pl-PL"/>
-        </w:rPr>
-        <w:t>Sprawdzenie, czy użytkownik istnieje</w:t>
-      </w:r>
-    </w:p>
-    <w:p>
-      <w:pPr>
-        <w:pStyle w:val="ListParagraph"/>
-        <w:numPr>
-          <w:ilvl w:val="0"/>
-          <w:numId w:val="2"/>
-        </w:numPr>
-        <w:rPr>
-          <w:rFonts w:ascii="Arial" w:hAnsi="Arial" w:cs="Arial"/>
-          <w:lang w:val="pl-PL"/>
-        </w:rPr>
-      </w:pPr>
-      <w:r>
-        <w:rPr>
-          <w:rFonts w:ascii="Arial" w:hAnsi="Arial" w:cs="Arial"/>
-          <w:lang w:val="pl-PL"/>
-        </w:rPr>
-        <w:t xml:space="preserve">Porównanie hasła </w:t>
-      </w:r>
-    </w:p>
-    <w:p>
-      <w:pPr>
-        <w:pStyle w:val="ListParagraph"/>
-        <w:numPr>
-          <w:ilvl w:val="0"/>
-          <w:numId w:val="2"/>
-        </w:numPr>
-        <w:rPr>
-          <w:rFonts w:ascii="Arial" w:hAnsi="Arial" w:cs="Arial"/>
-          <w:lang w:val="pl-PL"/>
-        </w:rPr>
-      </w:pPr>
-      <w:r>
-        <w:rPr>
-          <w:rFonts w:ascii="Arial" w:hAnsi="Arial" w:cs="Arial"/>
-          <w:lang w:val="pl-PL"/>
-        </w:rPr>
-        <w:t>Zwrócenie komunikatu sukcesu lub błędu</w:t>
-      </w:r>
-    </w:p>
-    <w:p>
-      <w:pPr>
-        <w:pStyle w:val="ListParagraph"/>
-        <w:rPr>
-          <w:rFonts w:ascii="Arial" w:hAnsi="Arial" w:cs="Arial"/>
-          <w:lang w:val="pl-PL"/>
-        </w:rPr>
-      </w:pPr>
-    </w:p>
-    <w:p>
-      <w:pPr>
-        <w:pStyle w:val="ListParagraph"/>
-        <w:rPr>
-          <w:rFonts w:ascii="Arial" w:hAnsi="Arial" w:cs="Arial"/>
-          <w:lang w:val="pl-PL"/>
-        </w:rPr>
-      </w:pPr>
-    </w:p>
-    <w:p>
-      <w:pPr>
-        <w:rPr>
-          <w:rFonts w:ascii="Arial" w:hAnsi="Arial" w:cs="Arial"/>
-          <w:sz w:val="28"/>
-          <w:szCs w:val="28"/>
-          <w:lang w:val="pl-PL"/>
-        </w:rPr>
-      </w:pPr>
-      <w:r>
-        <w:rPr>
-          <w:rFonts w:ascii="Arial" w:hAnsi="Arial" w:cs="Arial"/>
-          <w:sz w:val="28"/>
-          <w:szCs w:val="28"/>
-          <w:lang w:val="pl-PL"/>
-        </w:rPr>
-        <w:t xml:space="preserve">Krok </w:t>
-      </w:r>
-      <w:r>
-        <w:rPr>
-          <w:rFonts w:ascii="Arial" w:hAnsi="Arial" w:cs="Arial"/>
-          <w:sz w:val="28"/>
-          <w:szCs w:val="28"/>
-          <w:lang w:val="pl-PL"/>
-        </w:rPr>
-        <w:t>6</w:t>
-      </w:r>
-      <w:r>
-        <w:rPr>
-          <w:rFonts w:ascii="Arial" w:hAnsi="Arial" w:cs="Arial"/>
-          <w:sz w:val="28"/>
-          <w:szCs w:val="28"/>
-          <w:lang w:val="pl-PL"/>
-        </w:rPr>
-        <w:t>.</w:t>
-      </w:r>
-      <w:r>
-        <w:rPr>
-          <w:rFonts w:ascii="Arial" w:hAnsi="Arial" w:cs="Arial"/>
-          <w:sz w:val="28"/>
-          <w:szCs w:val="28"/>
-          <w:lang w:val="pl-PL"/>
-        </w:rPr>
-        <w:t xml:space="preserve"> – Uruchomienie serwera </w:t>
-      </w:r>
-      <w:r>
-        <w:rPr>
-          <w:rFonts w:ascii="Arial" w:hAnsi="Arial" w:cs="Arial"/>
-          <w:sz w:val="28"/>
-          <w:szCs w:val="28"/>
-          <w:lang w:val="pl-PL"/>
-        </w:rPr>
-        <w:t>backendowego oraz frontendowego.</w:t>
-      </w:r>
-    </w:p>
-    <w:p>
-      <w:pPr>
-        <w:rPr>
-          <w:rFonts w:ascii="Arial" w:hAnsi="Arial" w:cs="Arial"/>
-          <w:lang w:val="pl-PL"/>
-        </w:rPr>
-      </w:pPr>
-      <w:r>
-        <w:rPr>
-          <w:rFonts w:ascii="Arial" w:hAnsi="Arial" w:cs="Arial"/>
-          <w:lang w:val="pl-PL"/>
-        </w:rPr>
-        <w:t>Backend:</w:t>
-      </w:r>
-    </w:p>
-    <w:p>
-      <w:pPr>
-        <w:rPr>
-          <w:rFonts w:ascii="Arial" w:hAnsi="Arial" w:cs="Arial"/>
-          <w:lang w:val="pl-PL"/>
-        </w:rPr>
-      </w:pPr>
-      <w:r>
-        <w:rPr>
-          <w:rFonts w:ascii="Arial" w:hAnsi="Arial" w:cs="Arial"/>
+        <w:tabs>
+          <w:tab w:val="left" w:pos="1560"/>
+        </w:tabs>
+        <w:rPr>
+          <w:rFonts w:ascii="Arial" w:hAnsi="Arial" w:cs="Arial"/>
+          <w:sz w:val="28"/>
+          <w:szCs w:val="28"/>
+          <w:lang w:val="pl-PL"/>
+        </w:rPr>
+      </w:pPr>
+      <w:r>
+        <w:rPr>
+          <w:rFonts w:ascii="Arial" w:hAnsi="Arial" w:cs="Arial"/>
+          <w:sz w:val="28"/>
+          <w:szCs w:val="28"/>
+          <w:lang w:val="pl-PL"/>
+        </w:rPr>
+        <w:br/>
+        <w:t>Aplikacja frontendowa jest osiągalna z pomocą wygenerowanego linku:</w:t>
+      </w:r>
+      <w:r>
+        <w:rPr>
+          <w:rFonts w:ascii="Arial" w:hAnsi="Arial" w:cs="Arial"/>
+          <w:sz w:val="28"/>
+          <w:szCs w:val="28"/>
+          <w:lang w:val="pl-PL"/>
+        </w:rPr>
+        <w:br/>
+      </w:r>
+      <w:r>
+        <w:rPr>
+          <w:rFonts w:ascii="Arial" w:hAnsi="Arial" w:cs="Arial"/>
+          <w:sz w:val="28"/>
+          <w:szCs w:val="28"/>
+          <w:lang w:val="pl-PL"/>
+        </w:rPr>
+        <w:br/>
+      </w:r>
+      <w:r>
+        <w:rPr>
+          <w:rFonts w:ascii="Arial" w:hAnsi="Arial" w:cs="Arial"/>
+          <w:sz w:val="28"/>
+          <w:szCs w:val="28"/>
           <w:lang w:val="pl-PL"/>
         </w:rPr>
         <w:drawing>
-          <wp:inline distT="0" distB="0" distL="0" distR="0" wp14:anchorId="418809E5" wp14:editId="31C3E384">
-            <wp:extent cx="5589270" cy="1232818"/>
-            <wp:effectExtent l="0" t="0" r="0" b="5715"/>
-            <wp:docPr id="2128414847" name="Picture 1" descr="A screen shot of a computer&#10;&#10;AI-generated content may be incorrect."/>
+          <wp:inline distT="0" distB="0" distL="0" distR="0" wp14:anchorId="6571EC46" wp14:editId="5D42652D">
+            <wp:extent cx="3884371" cy="1608211"/>
+            <wp:effectExtent l="0" t="0" r="1905" b="0"/>
+            <wp:docPr id="1180886178" name="Picture 1" descr="A screenshot of a computer&#10;&#10;AI-generated content may be incorrect."/>
             <wp:cNvGraphicFramePr>
               <a:graphicFrameLocks xmlns:a="http://schemas.openxmlformats.org/drawingml/2006/main" noChangeAspect="1"/>
             </wp:cNvGraphicFramePr>
@@ -1359,7 +649,7 @@
               <a:graphicData uri="http://schemas.openxmlformats.org/drawingml/2006/picture">
                 <pic:pic xmlns:pic="http://schemas.openxmlformats.org/drawingml/2006/picture">
                   <pic:nvPicPr>
-                    <pic:cNvPr id="2128414847" name="Picture 1" descr="A screen shot of a computer&#10;&#10;AI-generated content may be incorrect."/>
+                    <pic:cNvPr id="1180886178" name="Picture 1" descr="A screenshot of a computer&#10;&#10;AI-generated content may be incorrect."/>
                     <pic:cNvPicPr/>
                   </pic:nvPicPr>
                   <pic:blipFill>
@@ -1371,7 +661,7 @@
                   <pic:spPr>
                     <a:xfrm>
                       <a:off x="0" y="0"/>
-                      <a:ext cx="5596807" cy="1234480"/>
+                      <a:ext cx="3896530" cy="1613245"/>
                     </a:xfrm>
                     <a:prstGeom prst="rect">
                       <a:avLst/>
@@ -1383,47 +673,64 @@
           </wp:inline>
         </w:drawing>
       </w:r>
-    </w:p>
-    <w:p>
-      <w:pPr>
-        <w:rPr>
-          <w:rFonts w:ascii="Arial" w:hAnsi="Arial" w:cs="Arial"/>
-          <w:lang w:val="pl-PL"/>
-        </w:rPr>
-      </w:pPr>
-      <w:r>
-        <w:rPr>
-          <w:rFonts w:ascii="Arial" w:hAnsi="Arial" w:cs="Arial"/>
-          <w:lang w:val="pl-PL"/>
-        </w:rPr>
-        <w:lastRenderedPageBreak/>
-        <w:t>Frontend</w:t>
-      </w:r>
-      <w:r>
-        <w:rPr>
-          <w:rFonts w:ascii="Arial" w:hAnsi="Arial" w:cs="Arial"/>
-          <w:lang w:val="pl-PL"/>
-        </w:rPr>
-        <w:t>:</w:t>
-      </w:r>
-    </w:p>
-    <w:p>
-      <w:pPr>
-        <w:rPr>
-          <w:rFonts w:ascii="Arial" w:hAnsi="Arial" w:cs="Arial"/>
-          <w:lang w:val="pl-PL"/>
-        </w:rPr>
-      </w:pPr>
-      <w:r>
-        <w:rPr>
-          <w:rFonts w:ascii="Arial" w:hAnsi="Arial" w:cs="Arial"/>
+      <w:r>
+        <w:rPr>
+          <w:rFonts w:ascii="Arial" w:hAnsi="Arial" w:cs="Arial"/>
+          <w:sz w:val="28"/>
+          <w:szCs w:val="28"/>
+          <w:lang w:val="pl-PL"/>
+        </w:rPr>
+        <w:br/>
+      </w:r>
+      <w:r>
+        <w:rPr>
+          <w:rFonts w:ascii="Arial" w:hAnsi="Arial" w:cs="Arial"/>
+          <w:sz w:val="28"/>
+          <w:szCs w:val="28"/>
+          <w:lang w:val="pl-PL"/>
+        </w:rPr>
+        <w:br/>
+        <w:t>Krok 4. Testowanie połączenia z backendem ( bazą i server.js )</w:t>
+      </w:r>
+      <w:r>
+        <w:rPr>
+          <w:rFonts w:ascii="Arial" w:hAnsi="Arial" w:cs="Arial"/>
+          <w:sz w:val="28"/>
+          <w:szCs w:val="28"/>
+          <w:lang w:val="pl-PL"/>
+        </w:rPr>
+        <w:t>, jak widać, mamy problem z CORS, należy go odpowiednio skonfigurować dla obecnego innego url frontendowego.</w:t>
+      </w:r>
+      <w:r>
+        <w:rPr>
+          <w:rFonts w:ascii="Arial" w:hAnsi="Arial" w:cs="Arial"/>
+          <w:sz w:val="28"/>
+          <w:szCs w:val="28"/>
+          <w:lang w:val="pl-PL"/>
+        </w:rPr>
+        <w:br/>
+      </w:r>
+      <w:r>
+        <w:rPr>
+          <w:rFonts w:ascii="Arial" w:hAnsi="Arial" w:cs="Arial"/>
+          <w:sz w:val="28"/>
+          <w:szCs w:val="28"/>
+          <w:lang w:val="pl-PL"/>
+        </w:rPr>
+        <w:br/>
+      </w:r>
+      <w:r>
+        <w:rPr>
+          <w:rFonts w:ascii="Arial" w:hAnsi="Arial" w:cs="Arial"/>
+          <w:sz w:val="28"/>
+          <w:szCs w:val="28"/>
           <w:lang w:val="pl-PL"/>
         </w:rPr>
         <w:drawing>
-          <wp:inline distT="0" distB="0" distL="0" distR="0" wp14:anchorId="7EF89167" wp14:editId="068EAD87">
-            <wp:extent cx="5086350" cy="1657325"/>
-            <wp:effectExtent l="0" t="0" r="0" b="635"/>
-            <wp:docPr id="1012795838" name="Picture 1" descr="A black screen with white text&#10;&#10;AI-generated content may be incorrect."/>
+          <wp:inline distT="0" distB="0" distL="0" distR="0" wp14:anchorId="6D601161" wp14:editId="11E56EED">
+            <wp:extent cx="5076748" cy="2393996"/>
+            <wp:effectExtent l="0" t="0" r="0" b="6350"/>
+            <wp:docPr id="1868582154" name="Picture 1" descr="A screenshot of a computer&#10;&#10;AI-generated content may be incorrect."/>
             <wp:cNvGraphicFramePr>
               <a:graphicFrameLocks xmlns:a="http://schemas.openxmlformats.org/drawingml/2006/main" noChangeAspect="1"/>
             </wp:cNvGraphicFramePr>
@@ -1431,7 +738,7 @@
               <a:graphicData uri="http://schemas.openxmlformats.org/drawingml/2006/picture">
                 <pic:pic xmlns:pic="http://schemas.openxmlformats.org/drawingml/2006/picture">
                   <pic:nvPicPr>
-                    <pic:cNvPr id="1012795838" name="Picture 1" descr="A black screen with white text&#10;&#10;AI-generated content may be incorrect."/>
+                    <pic:cNvPr id="1868582154" name="Picture 1" descr="A screenshot of a computer&#10;&#10;AI-generated content may be incorrect."/>
                     <pic:cNvPicPr/>
                   </pic:nvPicPr>
                   <pic:blipFill>
@@ -1443,7 +750,7 @@
                   <pic:spPr>
                     <a:xfrm>
                       <a:off x="0" y="0"/>
-                      <a:ext cx="5094157" cy="1659869"/>
+                      <a:ext cx="5081386" cy="2396183"/>
                     </a:xfrm>
                     <a:prstGeom prst="rect">
                       <a:avLst/>
@@ -1458,57 +765,43 @@
     </w:p>
     <w:p>
       <w:pPr>
-        <w:rPr>
-          <w:rFonts w:ascii="Arial" w:hAnsi="Arial" w:cs="Arial"/>
-          <w:lang w:val="pl-PL"/>
-        </w:rPr>
-      </w:pPr>
-    </w:p>
-    <w:p>
-      <w:pPr>
-        <w:rPr>
-          <w:rFonts w:ascii="Arial" w:hAnsi="Arial" w:cs="Arial"/>
-          <w:sz w:val="28"/>
-          <w:szCs w:val="28"/>
-          <w:lang w:val="pl-PL"/>
-        </w:rPr>
-      </w:pPr>
-      <w:r>
-        <w:rPr>
-          <w:rFonts w:ascii="Arial" w:hAnsi="Arial" w:cs="Arial"/>
-          <w:sz w:val="28"/>
-          <w:szCs w:val="28"/>
-          <w:lang w:val="pl-PL"/>
-        </w:rPr>
-        <w:t xml:space="preserve">Krok 6. – </w:t>
-      </w:r>
-      <w:r>
-        <w:rPr>
-          <w:rFonts w:ascii="Arial" w:hAnsi="Arial" w:cs="Arial"/>
-          <w:sz w:val="28"/>
-          <w:szCs w:val="28"/>
-          <w:lang w:val="pl-PL"/>
-        </w:rPr>
-        <w:t>Test.</w:t>
-      </w:r>
-      <w:r>
-        <w:rPr>
-          <w:rFonts w:ascii="Arial" w:hAnsi="Arial" w:cs="Arial"/>
-          <w:sz w:val="28"/>
-          <w:szCs w:val="28"/>
-          <w:lang w:val="pl-PL"/>
-        </w:rPr>
-        <w:br/>
-      </w:r>
-      <w:r>
-        <w:rPr>
-          <w:rFonts w:ascii="Arial" w:hAnsi="Arial" w:cs="Arial"/>
-          <w:sz w:val="28"/>
-          <w:szCs w:val="28"/>
-          <w:lang w:val="pl-PL"/>
-        </w:rPr>
-        <w:br/>
-        <w:t>Rejestrujemy sie jako user:user</w:t>
+        <w:tabs>
+          <w:tab w:val="left" w:pos="1560"/>
+        </w:tabs>
+        <w:rPr>
+          <w:rFonts w:ascii="Arial" w:hAnsi="Arial" w:cs="Arial"/>
+          <w:sz w:val="28"/>
+          <w:szCs w:val="28"/>
+          <w:lang w:val="pl-PL"/>
+        </w:rPr>
+      </w:pPr>
+      <w:r>
+        <w:rPr>
+          <w:rFonts w:ascii="Arial" w:hAnsi="Arial" w:cs="Arial"/>
+          <w:sz w:val="28"/>
+          <w:szCs w:val="28"/>
+          <w:lang w:val="pl-PL"/>
+        </w:rPr>
+        <w:lastRenderedPageBreak/>
+        <w:t>Krok 5. Dodajemy odpowiedni konfig dla CORS</w:t>
+      </w:r>
+      <w:r>
+        <w:rPr>
+          <w:rFonts w:ascii="Arial" w:hAnsi="Arial" w:cs="Arial"/>
+          <w:sz w:val="28"/>
+          <w:szCs w:val="28"/>
+          <w:lang w:val="pl-PL"/>
+        </w:rPr>
+        <w:t xml:space="preserve"> w backendzie</w:t>
+      </w:r>
+      <w:r>
+        <w:rPr>
+          <w:rFonts w:ascii="Arial" w:hAnsi="Arial" w:cs="Arial"/>
+          <w:sz w:val="28"/>
+          <w:szCs w:val="28"/>
+          <w:lang w:val="pl-PL"/>
+        </w:rPr>
+        <w:t>.</w:t>
       </w:r>
       <w:r>
         <w:rPr>
@@ -1527,10 +820,10 @@
           <w:lang w:val="pl-PL"/>
         </w:rPr>
         <w:drawing>
-          <wp:inline distT="0" distB="0" distL="0" distR="0" wp14:anchorId="0181EA05" wp14:editId="0F2D9DC8">
-            <wp:extent cx="5571461" cy="1809251"/>
-            <wp:effectExtent l="0" t="0" r="0" b="635"/>
-            <wp:docPr id="426434387" name="Picture 1" descr="A screenshot of a computer&#10;&#10;AI-generated content may be incorrect."/>
+          <wp:inline distT="0" distB="0" distL="0" distR="0" wp14:anchorId="72D9EC59" wp14:editId="209A5304">
+            <wp:extent cx="4762195" cy="1330706"/>
+            <wp:effectExtent l="0" t="0" r="635" b="3175"/>
+            <wp:docPr id="1222818165" name="Picture 1" descr="A screen shot of a computer&#10;&#10;AI-generated content may be incorrect."/>
             <wp:cNvGraphicFramePr>
               <a:graphicFrameLocks xmlns:a="http://schemas.openxmlformats.org/drawingml/2006/main" noChangeAspect="1"/>
             </wp:cNvGraphicFramePr>
@@ -1538,7 +831,7 @@
               <a:graphicData uri="http://schemas.openxmlformats.org/drawingml/2006/picture">
                 <pic:pic xmlns:pic="http://schemas.openxmlformats.org/drawingml/2006/picture">
                   <pic:nvPicPr>
-                    <pic:cNvPr id="426434387" name="Picture 1" descr="A screenshot of a computer&#10;&#10;AI-generated content may be incorrect."/>
+                    <pic:cNvPr id="1222818165" name="Picture 1" descr="A screen shot of a computer&#10;&#10;AI-generated content may be incorrect."/>
                     <pic:cNvPicPr/>
                   </pic:nvPicPr>
                   <pic:blipFill>
@@ -1550,7 +843,7 @@
                   <pic:spPr>
                     <a:xfrm>
                       <a:off x="0" y="0"/>
-                      <a:ext cx="5573524" cy="1809921"/>
+                      <a:ext cx="4774935" cy="1334266"/>
                     </a:xfrm>
                     <a:prstGeom prst="rect">
                       <a:avLst/>
@@ -1579,54 +872,7 @@
           <w:lang w:val="pl-PL"/>
         </w:rPr>
         <w:br/>
-        <w:t>Niestety nadal nie działa, szukamy przyczyny.</w:t>
-      </w:r>
-      <w:r>
-        <w:rPr>
-          <w:rFonts w:ascii="Arial" w:hAnsi="Arial" w:cs="Arial"/>
-          <w:sz w:val="28"/>
-          <w:szCs w:val="28"/>
-          <w:lang w:val="pl-PL"/>
-        </w:rPr>
-        <w:br/>
-      </w:r>
-      <w:r>
-        <w:rPr>
-          <w:rFonts w:ascii="Arial" w:hAnsi="Arial" w:cs="Arial"/>
-          <w:sz w:val="28"/>
-          <w:szCs w:val="28"/>
-          <w:lang w:val="pl-PL"/>
-        </w:rPr>
-        <w:br/>
-        <w:t>Przyczyna:  Serwer</w:t>
-      </w:r>
-      <w:r>
-        <w:rPr>
-          <w:rFonts w:ascii="Arial" w:hAnsi="Arial" w:cs="Arial"/>
-          <w:sz w:val="28"/>
-          <w:szCs w:val="28"/>
-          <w:lang w:val="pl-PL"/>
-        </w:rPr>
-        <w:t xml:space="preserve"> Node.js nie może połączyć się z lokalną bazą danych MongoDB na porcie 27017</w:t>
-      </w:r>
-      <w:r>
-        <w:rPr>
-          <w:rFonts w:ascii="Arial" w:hAnsi="Arial" w:cs="Arial"/>
-          <w:sz w:val="28"/>
-          <w:szCs w:val="28"/>
-          <w:lang w:val="pl-PL"/>
-        </w:rPr>
-        <w:br/>
-      </w:r>
-      <w:r>
-        <w:rPr>
-          <w:rFonts w:ascii="Arial" w:hAnsi="Arial" w:cs="Arial"/>
-          <w:sz w:val="28"/>
-          <w:szCs w:val="28"/>
-          <w:lang w:val="pl-PL"/>
-        </w:rPr>
-        <w:br/>
-        <w:t>Uruchamiam mongo jako kontener dockerowy na wspomnianym porcie:</w:t>
+        <w:t xml:space="preserve">Testowanie: Niestety nadal nie działa, to może być spowodowane że frontend jest https a nasz lokalny backend http, dlatego jako rozwiązanie spróbuję tunelować backend za pomocą </w:t>
       </w:r>
       <w:r>
         <w:rPr>
@@ -1654,10 +900,10 @@
           <w:lang w:val="pl-PL"/>
         </w:rPr>
         <w:drawing>
-          <wp:inline distT="0" distB="0" distL="0" distR="0" wp14:anchorId="1C187EE5" wp14:editId="53646640">
-            <wp:extent cx="5741582" cy="2008794"/>
+          <wp:inline distT="0" distB="0" distL="0" distR="0" wp14:anchorId="67EFF3C0" wp14:editId="1C4D5BEA">
+            <wp:extent cx="4828032" cy="2726412"/>
             <wp:effectExtent l="0" t="0" r="0" b="0"/>
-            <wp:docPr id="37656402" name="Picture 1" descr="A screenshot of a computer&#10;&#10;AI-generated content may be incorrect."/>
+            <wp:docPr id="345544744" name="Picture 1" descr="A screenshot of a computer&#10;&#10;AI-generated content may be incorrect."/>
             <wp:cNvGraphicFramePr>
               <a:graphicFrameLocks xmlns:a="http://schemas.openxmlformats.org/drawingml/2006/main" noChangeAspect="1"/>
             </wp:cNvGraphicFramePr>
@@ -1665,7 +911,7 @@
               <a:graphicData uri="http://schemas.openxmlformats.org/drawingml/2006/picture">
                 <pic:pic xmlns:pic="http://schemas.openxmlformats.org/drawingml/2006/picture">
                   <pic:nvPicPr>
-                    <pic:cNvPr id="37656402" name="Picture 1" descr="A screenshot of a computer&#10;&#10;AI-generated content may be incorrect."/>
+                    <pic:cNvPr id="345544744" name="Picture 1" descr="A screenshot of a computer&#10;&#10;AI-generated content may be incorrect."/>
                     <pic:cNvPicPr/>
                   </pic:nvPicPr>
                   <pic:blipFill>
@@ -1677,7 +923,7 @@
                   <pic:spPr>
                     <a:xfrm>
                       <a:off x="0" y="0"/>
-                      <a:ext cx="5742408" cy="2009083"/>
+                      <a:ext cx="4832628" cy="2729007"/>
                     </a:xfrm>
                     <a:prstGeom prst="rect">
                       <a:avLst/>
@@ -1699,16 +945,6 @@
           <w:lang w:val="pl-PL"/>
         </w:rPr>
       </w:pPr>
-      <w:r>
-        <w:rPr>
-          <w:rFonts w:ascii="Arial" w:hAnsi="Arial" w:cs="Arial"/>
-          <w:sz w:val="28"/>
-          <w:szCs w:val="28"/>
-          <w:lang w:val="pl-PL"/>
-        </w:rPr>
-        <w:lastRenderedPageBreak/>
-        <w:t>Udało się utworzyć nowego użytkownika user:user</w:t>
-      </w:r>
     </w:p>
     <w:p>
       <w:pPr>
@@ -1726,11 +962,29 @@
           <w:szCs w:val="28"/>
           <w:lang w:val="pl-PL"/>
         </w:rPr>
+        <w:t>Instaluje ngrok lokalnie:</w:t>
+      </w:r>
+      <w:r>
+        <w:rPr>
+          <w:rFonts w:ascii="Arial" w:hAnsi="Arial" w:cs="Arial"/>
+          <w:sz w:val="28"/>
+          <w:szCs w:val="28"/>
+          <w:lang w:val="pl-PL"/>
+        </w:rPr>
+        <w:br/>
+      </w:r>
+      <w:r>
+        <w:rPr>
+          <w:rFonts w:ascii="Arial" w:hAnsi="Arial" w:cs="Arial"/>
+          <w:sz w:val="28"/>
+          <w:szCs w:val="28"/>
+          <w:lang w:val="pl-PL"/>
+        </w:rPr>
         <w:drawing>
-          <wp:inline distT="0" distB="0" distL="0" distR="0" wp14:anchorId="188F849E" wp14:editId="00725630">
-            <wp:extent cx="5220586" cy="2121150"/>
-            <wp:effectExtent l="0" t="0" r="0" b="0"/>
-            <wp:docPr id="360216143" name="Picture 1" descr="A screenshot of a computer&#10;&#10;AI-generated content may be incorrect."/>
+          <wp:inline distT="0" distB="0" distL="0" distR="0" wp14:anchorId="438D6801" wp14:editId="6B8A43F7">
+            <wp:extent cx="4857292" cy="524707"/>
+            <wp:effectExtent l="0" t="0" r="635" b="8890"/>
+            <wp:docPr id="31427357" name="Picture 1"/>
             <wp:cNvGraphicFramePr>
               <a:graphicFrameLocks xmlns:a="http://schemas.openxmlformats.org/drawingml/2006/main" noChangeAspect="1"/>
             </wp:cNvGraphicFramePr>
@@ -1738,7 +992,7 @@
               <a:graphicData uri="http://schemas.openxmlformats.org/drawingml/2006/picture">
                 <pic:pic xmlns:pic="http://schemas.openxmlformats.org/drawingml/2006/picture">
                   <pic:nvPicPr>
-                    <pic:cNvPr id="360216143" name="Picture 1" descr="A screenshot of a computer&#10;&#10;AI-generated content may be incorrect."/>
+                    <pic:cNvPr id="31427357" name=""/>
                     <pic:cNvPicPr/>
                   </pic:nvPicPr>
                   <pic:blipFill>
@@ -1750,7 +1004,7 @@
                   <pic:spPr>
                     <a:xfrm>
                       <a:off x="0" y="0"/>
-                      <a:ext cx="5233625" cy="2126448"/>
+                      <a:ext cx="4911837" cy="530599"/>
                     </a:xfrm>
                     <a:prstGeom prst="rect">
                       <a:avLst/>
@@ -1762,33 +1016,27 @@
           </wp:inline>
         </w:drawing>
       </w:r>
-      <w:r>
-        <w:rPr>
-          <w:rFonts w:ascii="Arial" w:hAnsi="Arial" w:cs="Arial"/>
-          <w:sz w:val="28"/>
-          <w:szCs w:val="28"/>
-          <w:lang w:val="pl-PL"/>
-        </w:rPr>
-        <w:br/>
-      </w:r>
-      <w:r>
-        <w:rPr>
-          <w:rFonts w:ascii="Arial" w:hAnsi="Arial" w:cs="Arial"/>
-          <w:sz w:val="28"/>
-          <w:szCs w:val="28"/>
-          <w:lang w:val="pl-PL"/>
-        </w:rPr>
-        <w:br/>
-        <w:t>Użytkownik został zalogowany do systemu pomyślnie:</w:t>
-      </w:r>
-      <w:r>
-        <w:rPr>
-          <w:rFonts w:ascii="Arial" w:hAnsi="Arial" w:cs="Arial"/>
-          <w:sz w:val="28"/>
-          <w:szCs w:val="28"/>
-          <w:lang w:val="pl-PL"/>
-        </w:rPr>
-        <w:br/>
+    </w:p>
+    <w:p>
+      <w:pPr>
+        <w:tabs>
+          <w:tab w:val="left" w:pos="1336"/>
+        </w:tabs>
+        <w:rPr>
+          <w:rFonts w:ascii="Arial" w:hAnsi="Arial" w:cs="Arial"/>
+          <w:sz w:val="28"/>
+          <w:szCs w:val="28"/>
+          <w:lang w:val="pl-PL"/>
+        </w:rPr>
+      </w:pPr>
+      <w:r>
+        <w:rPr>
+          <w:rFonts w:ascii="Arial" w:hAnsi="Arial" w:cs="Arial"/>
+          <w:sz w:val="28"/>
+          <w:szCs w:val="28"/>
+          <w:lang w:val="pl-PL"/>
+        </w:rPr>
+        <w:t>Po konfiguracji i tunelowaniu, ngrok zwraca mi:</w:t>
       </w:r>
       <w:r>
         <w:rPr>
@@ -1807,10 +1055,10 @@
           <w:lang w:val="pl-PL"/>
         </w:rPr>
         <w:drawing>
-          <wp:inline distT="0" distB="0" distL="0" distR="0" wp14:anchorId="6EDE5A5B" wp14:editId="69CD413F">
-            <wp:extent cx="5760720" cy="1874520"/>
-            <wp:effectExtent l="0" t="0" r="0" b="0"/>
-            <wp:docPr id="239109449" name="Picture 1" descr="A white rectangular box with red and yellow text&#10;&#10;AI-generated content may be incorrect."/>
+          <wp:inline distT="0" distB="0" distL="0" distR="0" wp14:anchorId="6625453E" wp14:editId="73863D46">
+            <wp:extent cx="4547562" cy="1754962"/>
+            <wp:effectExtent l="0" t="0" r="5715" b="0"/>
+            <wp:docPr id="33555928" name="Picture 1" descr="A computer screen shot of a program&#10;&#10;AI-generated content may be incorrect."/>
             <wp:cNvGraphicFramePr>
               <a:graphicFrameLocks xmlns:a="http://schemas.openxmlformats.org/drawingml/2006/main" noChangeAspect="1"/>
             </wp:cNvGraphicFramePr>
@@ -1818,7 +1066,7 @@
               <a:graphicData uri="http://schemas.openxmlformats.org/drawingml/2006/picture">
                 <pic:pic xmlns:pic="http://schemas.openxmlformats.org/drawingml/2006/picture">
                   <pic:nvPicPr>
-                    <pic:cNvPr id="239109449" name="Picture 1" descr="A white rectangular box with red and yellow text&#10;&#10;AI-generated content may be incorrect."/>
+                    <pic:cNvPr id="33555928" name="Picture 1" descr="A computer screen shot of a program&#10;&#10;AI-generated content may be incorrect."/>
                     <pic:cNvPicPr/>
                   </pic:nvPicPr>
                   <pic:blipFill>
@@ -1830,7 +1078,7 @@
                   <pic:spPr>
                     <a:xfrm>
                       <a:off x="0" y="0"/>
-                      <a:ext cx="5760720" cy="1874520"/>
+                      <a:ext cx="4552831" cy="1756996"/>
                     </a:xfrm>
                     <a:prstGeom prst="rect">
                       <a:avLst/>
@@ -1843,6 +1091,411 @@
         </w:drawing>
       </w:r>
     </w:p>
+    <w:p>
+      <w:pPr>
+        <w:tabs>
+          <w:tab w:val="left" w:pos="1336"/>
+        </w:tabs>
+        <w:rPr>
+          <w:rFonts w:ascii="Arial" w:hAnsi="Arial" w:cs="Arial"/>
+          <w:sz w:val="28"/>
+          <w:szCs w:val="28"/>
+          <w:lang w:val="pl-PL"/>
+        </w:rPr>
+      </w:pPr>
+      <w:r>
+        <w:rPr>
+          <w:rFonts w:ascii="Arial" w:hAnsi="Arial" w:cs="Arial"/>
+          <w:sz w:val="28"/>
+          <w:szCs w:val="28"/>
+          <w:lang w:val="pl-PL"/>
+        </w:rPr>
+        <w:lastRenderedPageBreak/>
+        <w:t>Po skonfigurowaniu backendu i zasad cors, nadal jest problem :</w:t>
+      </w:r>
+      <w:r>
+        <w:rPr>
+          <w:rFonts w:ascii="Arial" w:hAnsi="Arial" w:cs="Arial"/>
+          <w:sz w:val="28"/>
+          <w:szCs w:val="28"/>
+          <w:lang w:val="pl-PL"/>
+        </w:rPr>
+        <w:br/>
+      </w:r>
+      <w:r>
+        <w:rPr>
+          <w:rFonts w:ascii="Arial" w:hAnsi="Arial" w:cs="Arial"/>
+          <w:sz w:val="28"/>
+          <w:szCs w:val="28"/>
+          <w:lang w:val="pl-PL"/>
+        </w:rPr>
+        <w:drawing>
+          <wp:inline distT="0" distB="0" distL="0" distR="0" wp14:anchorId="3383A4CE" wp14:editId="3DFBE63C">
+            <wp:extent cx="4840765" cy="1887322"/>
+            <wp:effectExtent l="0" t="0" r="0" b="0"/>
+            <wp:docPr id="1092698572" name="Picture 1" descr="A screenshot of a computer&#10;&#10;AI-generated content may be incorrect."/>
+            <wp:cNvGraphicFramePr>
+              <a:graphicFrameLocks xmlns:a="http://schemas.openxmlformats.org/drawingml/2006/main" noChangeAspect="1"/>
+            </wp:cNvGraphicFramePr>
+            <a:graphic xmlns:a="http://schemas.openxmlformats.org/drawingml/2006/main">
+              <a:graphicData uri="http://schemas.openxmlformats.org/drawingml/2006/picture">
+                <pic:pic xmlns:pic="http://schemas.openxmlformats.org/drawingml/2006/picture">
+                  <pic:nvPicPr>
+                    <pic:cNvPr id="1092698572" name="Picture 1" descr="A screenshot of a computer&#10;&#10;AI-generated content may be incorrect."/>
+                    <pic:cNvPicPr/>
+                  </pic:nvPicPr>
+                  <pic:blipFill>
+                    <a:blip r:embed="rId21"/>
+                    <a:stretch>
+                      <a:fillRect/>
+                    </a:stretch>
+                  </pic:blipFill>
+                  <pic:spPr>
+                    <a:xfrm>
+                      <a:off x="0" y="0"/>
+                      <a:ext cx="4843492" cy="1888385"/>
+                    </a:xfrm>
+                    <a:prstGeom prst="rect">
+                      <a:avLst/>
+                    </a:prstGeom>
+                  </pic:spPr>
+                </pic:pic>
+              </a:graphicData>
+            </a:graphic>
+          </wp:inline>
+        </w:drawing>
+      </w:r>
+      <w:r>
+        <w:rPr>
+          <w:rFonts w:ascii="Arial" w:hAnsi="Arial" w:cs="Arial"/>
+          <w:sz w:val="28"/>
+          <w:szCs w:val="28"/>
+          <w:lang w:val="pl-PL"/>
+        </w:rPr>
+        <w:br/>
+      </w:r>
+    </w:p>
+    <w:p>
+      <w:pPr>
+        <w:rPr>
+          <w:rFonts w:ascii="Arial" w:hAnsi="Arial" w:cs="Arial"/>
+          <w:sz w:val="28"/>
+          <w:szCs w:val="28"/>
+          <w:lang w:val="pl-PL"/>
+        </w:rPr>
+      </w:pPr>
+      <w:r>
+        <w:rPr>
+          <w:rFonts w:ascii="Arial" w:hAnsi="Arial" w:cs="Arial"/>
+          <w:sz w:val="28"/>
+          <w:szCs w:val="28"/>
+          <w:lang w:val="pl-PL"/>
+        </w:rPr>
+        <w:t>Zmiana konfiguracji na następującą pomogła, ale teraz mamy 500 error z samego w sobie backendu, natomiast połączenie już działa:</w:t>
+      </w:r>
+      <w:r>
+        <w:rPr>
+          <w:rFonts w:ascii="Arial" w:hAnsi="Arial" w:cs="Arial"/>
+          <w:sz w:val="28"/>
+          <w:szCs w:val="28"/>
+          <w:lang w:val="pl-PL"/>
+        </w:rPr>
+        <w:br/>
+      </w:r>
+      <w:r>
+        <w:rPr>
+          <w:rFonts w:ascii="Arial" w:hAnsi="Arial" w:cs="Arial"/>
+          <w:sz w:val="28"/>
+          <w:szCs w:val="28"/>
+          <w:lang w:val="pl-PL"/>
+        </w:rPr>
+        <w:br/>
+      </w:r>
+      <w:r>
+        <w:rPr>
+          <w:rFonts w:ascii="Arial" w:hAnsi="Arial" w:cs="Arial"/>
+          <w:sz w:val="28"/>
+          <w:szCs w:val="28"/>
+          <w:lang w:val="pl-PL"/>
+        </w:rPr>
+        <w:drawing>
+          <wp:inline distT="0" distB="0" distL="0" distR="0" wp14:anchorId="5B9EACD6" wp14:editId="38F0322E">
+            <wp:extent cx="4901292" cy="1828800"/>
+            <wp:effectExtent l="0" t="0" r="0" b="0"/>
+            <wp:docPr id="813364057" name="Picture 1" descr="A screen shot of a computer&#10;&#10;AI-generated content may be incorrect."/>
+            <wp:cNvGraphicFramePr>
+              <a:graphicFrameLocks xmlns:a="http://schemas.openxmlformats.org/drawingml/2006/main" noChangeAspect="1"/>
+            </wp:cNvGraphicFramePr>
+            <a:graphic xmlns:a="http://schemas.openxmlformats.org/drawingml/2006/main">
+              <a:graphicData uri="http://schemas.openxmlformats.org/drawingml/2006/picture">
+                <pic:pic xmlns:pic="http://schemas.openxmlformats.org/drawingml/2006/picture">
+                  <pic:nvPicPr>
+                    <pic:cNvPr id="813364057" name="Picture 1" descr="A screen shot of a computer&#10;&#10;AI-generated content may be incorrect."/>
+                    <pic:cNvPicPr/>
+                  </pic:nvPicPr>
+                  <pic:blipFill>
+                    <a:blip r:embed="rId22"/>
+                    <a:stretch>
+                      <a:fillRect/>
+                    </a:stretch>
+                  </pic:blipFill>
+                  <pic:spPr>
+                    <a:xfrm>
+                      <a:off x="0" y="0"/>
+                      <a:ext cx="4925297" cy="1837757"/>
+                    </a:xfrm>
+                    <a:prstGeom prst="rect">
+                      <a:avLst/>
+                    </a:prstGeom>
+                  </pic:spPr>
+                </pic:pic>
+              </a:graphicData>
+            </a:graphic>
+          </wp:inline>
+        </w:drawing>
+      </w:r>
+    </w:p>
+    <w:p>
+      <w:pPr>
+        <w:rPr>
+          <w:rFonts w:ascii="Arial" w:hAnsi="Arial" w:cs="Arial"/>
+          <w:sz w:val="28"/>
+          <w:szCs w:val="28"/>
+          <w:lang w:val="pl-PL"/>
+        </w:rPr>
+      </w:pPr>
+      <w:r>
+        <w:rPr>
+          <w:rFonts w:ascii="Arial" w:hAnsi="Arial" w:cs="Arial"/>
+          <w:sz w:val="28"/>
+          <w:szCs w:val="28"/>
+          <w:lang w:val="pl-PL"/>
+        </w:rPr>
+        <w:br/>
+      </w:r>
+      <w:r>
+        <w:rPr>
+          <w:rFonts w:ascii="Arial" w:hAnsi="Arial" w:cs="Arial"/>
+          <w:sz w:val="28"/>
+          <w:szCs w:val="28"/>
+          <w:lang w:val="pl-PL"/>
+        </w:rPr>
+        <w:t>Nowy problem:</w:t>
+      </w:r>
+      <w:r>
+        <w:rPr>
+          <w:rFonts w:ascii="Arial" w:hAnsi="Arial" w:cs="Arial"/>
+          <w:sz w:val="28"/>
+          <w:szCs w:val="28"/>
+          <w:lang w:val="pl-PL"/>
+        </w:rPr>
+        <w:br/>
+      </w:r>
+      <w:r>
+        <w:rPr>
+          <w:rFonts w:ascii="Arial" w:hAnsi="Arial" w:cs="Arial"/>
+          <w:sz w:val="28"/>
+          <w:szCs w:val="28"/>
+          <w:lang w:val="pl-PL"/>
+        </w:rPr>
+        <w:br/>
+      </w:r>
+      <w:r>
+        <w:rPr>
+          <w:rFonts w:ascii="Arial" w:hAnsi="Arial" w:cs="Arial"/>
+          <w:sz w:val="28"/>
+          <w:szCs w:val="28"/>
+          <w:lang w:val="pl-PL"/>
+        </w:rPr>
+        <w:drawing>
+          <wp:inline distT="0" distB="0" distL="0" distR="0" wp14:anchorId="784A7521" wp14:editId="7C122310">
+            <wp:extent cx="4962091" cy="2033626"/>
+            <wp:effectExtent l="0" t="0" r="0" b="5080"/>
+            <wp:docPr id="538273807" name="Picture 1" descr="A screenshot of a video chat&#10;&#10;AI-generated content may be incorrect."/>
+            <wp:cNvGraphicFramePr>
+              <a:graphicFrameLocks xmlns:a="http://schemas.openxmlformats.org/drawingml/2006/main" noChangeAspect="1"/>
+            </wp:cNvGraphicFramePr>
+            <a:graphic xmlns:a="http://schemas.openxmlformats.org/drawingml/2006/main">
+              <a:graphicData uri="http://schemas.openxmlformats.org/drawingml/2006/picture">
+                <pic:pic xmlns:pic="http://schemas.openxmlformats.org/drawingml/2006/picture">
+                  <pic:nvPicPr>
+                    <pic:cNvPr id="538273807" name="Picture 1" descr="A screenshot of a video chat&#10;&#10;AI-generated content may be incorrect."/>
+                    <pic:cNvPicPr/>
+                  </pic:nvPicPr>
+                  <pic:blipFill>
+                    <a:blip r:embed="rId23"/>
+                    <a:stretch>
+                      <a:fillRect/>
+                    </a:stretch>
+                  </pic:blipFill>
+                  <pic:spPr>
+                    <a:xfrm>
+                      <a:off x="0" y="0"/>
+                      <a:ext cx="4967514" cy="2035848"/>
+                    </a:xfrm>
+                    <a:prstGeom prst="rect">
+                      <a:avLst/>
+                    </a:prstGeom>
+                  </pic:spPr>
+                </pic:pic>
+              </a:graphicData>
+            </a:graphic>
+          </wp:inline>
+        </w:drawing>
+      </w:r>
+    </w:p>
+    <w:p>
+      <w:pPr>
+        <w:tabs>
+          <w:tab w:val="left" w:pos="2696"/>
+        </w:tabs>
+        <w:rPr>
+          <w:rFonts w:ascii="Arial" w:hAnsi="Arial" w:cs="Arial"/>
+          <w:sz w:val="28"/>
+          <w:szCs w:val="28"/>
+          <w:lang w:val="pl-PL"/>
+        </w:rPr>
+      </w:pPr>
+      <w:r>
+        <w:rPr>
+          <w:rFonts w:ascii="Arial" w:hAnsi="Arial" w:cs="Arial"/>
+          <w:sz w:val="28"/>
+          <w:szCs w:val="28"/>
+          <w:lang w:val="pl-PL"/>
+        </w:rPr>
+        <w:tab/>
+      </w:r>
+      <w:r>
+        <w:rPr>
+          <w:rFonts w:ascii="Arial" w:hAnsi="Arial" w:cs="Arial"/>
+          <w:sz w:val="28"/>
+          <w:szCs w:val="28"/>
+          <w:lang w:val="pl-PL"/>
+        </w:rPr>
+        <w:br/>
+      </w:r>
+    </w:p>
+    <w:p>
+      <w:pPr>
+        <w:tabs>
+          <w:tab w:val="left" w:pos="2696"/>
+        </w:tabs>
+        <w:rPr>
+          <w:rFonts w:ascii="Arial" w:hAnsi="Arial" w:cs="Arial"/>
+          <w:sz w:val="28"/>
+          <w:szCs w:val="28"/>
+          <w:lang w:val="pl-PL"/>
+        </w:rPr>
+      </w:pPr>
+      <w:r>
+        <w:rPr>
+          <w:rFonts w:ascii="Arial" w:hAnsi="Arial" w:cs="Arial"/>
+          <w:sz w:val="28"/>
+          <w:szCs w:val="28"/>
+          <w:lang w:val="pl-PL"/>
+        </w:rPr>
+        <w:lastRenderedPageBreak/>
+        <w:t>Po analizie, okazało się, ze był problem z komunikacją między bazą mongo a backendem js ze względu na niepoprawną nazwę kontenera z mongo podczas jego uruchamiania.</w:t>
+      </w:r>
+      <w:r>
+        <w:rPr>
+          <w:rFonts w:ascii="Arial" w:hAnsi="Arial" w:cs="Arial"/>
+          <w:sz w:val="28"/>
+          <w:szCs w:val="28"/>
+          <w:lang w:val="pl-PL"/>
+        </w:rPr>
+        <w:br/>
+      </w:r>
+      <w:r>
+        <w:rPr>
+          <w:rFonts w:ascii="Arial" w:hAnsi="Arial" w:cs="Arial"/>
+          <w:sz w:val="28"/>
+          <w:szCs w:val="28"/>
+          <w:lang w:val="pl-PL"/>
+        </w:rPr>
+        <w:br/>
+        <w:t>Ostatecznie aplikacja działa poprawnie zdeployowana oraz z tunelowanym przez ngrok backendem:</w:t>
+      </w:r>
+      <w:r>
+        <w:rPr>
+          <w:rFonts w:ascii="Arial" w:hAnsi="Arial" w:cs="Arial"/>
+          <w:sz w:val="28"/>
+          <w:szCs w:val="28"/>
+          <w:lang w:val="pl-PL"/>
+        </w:rPr>
+        <w:br/>
+      </w:r>
+      <w:r>
+        <w:rPr>
+          <w:rFonts w:ascii="Arial" w:hAnsi="Arial" w:cs="Arial"/>
+          <w:sz w:val="28"/>
+          <w:szCs w:val="28"/>
+          <w:lang w:val="pl-PL"/>
+        </w:rPr>
+        <w:br/>
+      </w:r>
+      <w:r>
+        <w:rPr>
+          <w:rFonts w:ascii="Arial" w:hAnsi="Arial" w:cs="Arial"/>
+          <w:sz w:val="28"/>
+          <w:szCs w:val="28"/>
+          <w:lang w:val="pl-PL"/>
+        </w:rPr>
+        <w:drawing>
+          <wp:inline distT="0" distB="0" distL="0" distR="0" wp14:anchorId="458444FE" wp14:editId="20DD83BB">
+            <wp:extent cx="5760720" cy="2072640"/>
+            <wp:effectExtent l="0" t="0" r="0" b="3810"/>
+            <wp:docPr id="1565759157" name="Picture 1" descr="A screenshot of a computer&#10;&#10;AI-generated content may be incorrect."/>
+            <wp:cNvGraphicFramePr>
+              <a:graphicFrameLocks xmlns:a="http://schemas.openxmlformats.org/drawingml/2006/main" noChangeAspect="1"/>
+            </wp:cNvGraphicFramePr>
+            <a:graphic xmlns:a="http://schemas.openxmlformats.org/drawingml/2006/main">
+              <a:graphicData uri="http://schemas.openxmlformats.org/drawingml/2006/picture">
+                <pic:pic xmlns:pic="http://schemas.openxmlformats.org/drawingml/2006/picture">
+                  <pic:nvPicPr>
+                    <pic:cNvPr id="1565759157" name="Picture 1" descr="A screenshot of a computer&#10;&#10;AI-generated content may be incorrect."/>
+                    <pic:cNvPicPr/>
+                  </pic:nvPicPr>
+                  <pic:blipFill>
+                    <a:blip r:embed="rId24"/>
+                    <a:stretch>
+                      <a:fillRect/>
+                    </a:stretch>
+                  </pic:blipFill>
+                  <pic:spPr>
+                    <a:xfrm>
+                      <a:off x="0" y="0"/>
+                      <a:ext cx="5760720" cy="2072640"/>
+                    </a:xfrm>
+                    <a:prstGeom prst="rect">
+                      <a:avLst/>
+                    </a:prstGeom>
+                  </pic:spPr>
+                </pic:pic>
+              </a:graphicData>
+            </a:graphic>
+          </wp:inline>
+        </w:drawing>
+      </w:r>
+      <w:r>
+        <w:rPr>
+          <w:rFonts w:ascii="Arial" w:hAnsi="Arial" w:cs="Arial"/>
+          <w:sz w:val="28"/>
+          <w:szCs w:val="28"/>
+          <w:lang w:val="pl-PL"/>
+        </w:rPr>
+        <w:br/>
+      </w:r>
+      <w:r>
+        <w:rPr>
+          <w:rFonts w:ascii="Arial" w:hAnsi="Arial" w:cs="Arial"/>
+          <w:sz w:val="28"/>
+          <w:szCs w:val="28"/>
+          <w:lang w:val="pl-PL"/>
+        </w:rPr>
+        <w:br/>
+      </w:r>
+    </w:p>
     <w:sectPr>
       <w:pgSz w:w="11906" w:h="16838"/>
       <w:pgMar w:top="1417" w:right="1417" w:bottom="1417" w:left="1417" w:header="708" w:footer="708" w:gutter="0"/>
@@ -1851,6 +1504,56 @@
     </w:sectPr>
   </w:body>
 </w:document>
+</file>
+
+<file path=word/endnotes.xml><?xml version="1.0" encoding="utf-8"?>
+<w:endnotes xmlns:wpc="http://schemas.microsoft.com/office/word/2010/wordprocessingCanvas" xmlns:cx="http://schemas.microsoft.com/office/drawing/2014/chartex" xmlns:cx1="http://schemas.microsoft.com/office/drawing/2015/9/8/chartex" xmlns:cx2="http://schemas.microsoft.com/office/drawing/2015/10/21/chartex" xmlns:cx3="http://schemas.microsoft.com/office/drawing/2016/5/9/chartex" xmlns:cx4="http://schemas.microsoft.com/office/drawing/2016/5/10/chartex" xmlns:cx5="http://schemas.microsoft.com/office/drawing/2016/5/11/chartex" xmlns:cx6="http://schemas.microsoft.com/office/drawing/2016/5/12/chartex" xmlns:cx7="http://schemas.microsoft.com/office/drawing/2016/5/13/chartex" xmlns:cx8="http://schemas.microsoft.com/office/drawing/2016/5/14/chartex" xmlns:mc="http://schemas.openxmlformats.org/markup-compatibility/2006" xmlns:aink="http://schemas.microsoft.com/office/drawing/2016/ink" xmlns:am3d="http://schemas.microsoft.com/office/drawing/2017/model3d" xmlns:o="urn:schemas-microsoft-com:office:office" xmlns:oel="http://schemas.microsoft.com/office/2019/extlst" xmlns:r="http://schemas.openxmlformats.org/officeDocument/2006/relationships" xmlns:m="http://schemas.openxmlformats.org/officeDocument/2006/math" xmlns:v="urn:schemas-microsoft-com:vml" xmlns:wp14="http://schemas.microsoft.com/office/word/2010/wordprocessingDrawing" xmlns:wp="http://schemas.openxmlformats.org/drawingml/2006/wordprocessingDrawing" xmlns:w10="urn:schemas-microsoft-com:office:word" xmlns:w="http://schemas.openxmlformats.org/wordprocessingml/2006/main" xmlns:w14="http://schemas.microsoft.com/office/word/2010/wordml" xmlns:w15="http://schemas.microsoft.com/office/word/2012/wordml" xmlns:w16cex="http://schemas.microsoft.com/office/word/2018/wordml/cex" xmlns:w16cid="http://schemas.microsoft.com/office/word/2016/wordml/cid" xmlns:w16="http://schemas.microsoft.com/office/word/2018/wordml" xmlns:w16du="http://schemas.microsoft.com/office/word/2023/wordml/word16du" xmlns:w16sdtdh="http://schemas.microsoft.com/office/word/2020/wordml/sdtdatahash" xmlns:w16sdtfl="http://schemas.microsoft.com/office/word/2024/wordml/sdtformatlock" xmlns:w16se="http://schemas.microsoft.com/office/word/2015/wordml/symex" xmlns:wpg="http://schemas.microsoft.com/office/word/2010/wordprocessingGroup" xmlns:wpi="http://schemas.microsoft.com/office/word/2010/wordprocessingInk" xmlns:wne="http://schemas.microsoft.com/office/word/2006/wordml" xmlns:wps="http://schemas.microsoft.com/office/word/2010/wordprocessingShape" mc:Ignorable="w14 w15 w16se w16cid w16 w16cex w16sdtdh w16sdtfl w16du wp14">
+  <w:endnote w:type="separator" w:id="-1">
+    <w:p>
+      <w:pPr>
+        <w:spacing w:after="0" w:line="240" w:lineRule="auto"/>
+      </w:pPr>
+      <w:r>
+        <w:separator/>
+      </w:r>
+    </w:p>
+  </w:endnote>
+  <w:endnote w:type="continuationSeparator" w:id="0">
+    <w:p>
+      <w:pPr>
+        <w:spacing w:after="0" w:line="240" w:lineRule="auto"/>
+      </w:pPr>
+      <w:r>
+        <w:continuationSeparator/>
+      </w:r>
+    </w:p>
+  </w:endnote>
+</w:endnotes>
+</file>
+
+<file path=word/footnotes.xml><?xml version="1.0" encoding="utf-8"?>
+<w:footnotes xmlns:wpc="http://schemas.microsoft.com/office/word/2010/wordprocessingCanvas" xmlns:cx="http://schemas.microsoft.com/office/drawing/2014/chartex" xmlns:cx1="http://schemas.microsoft.com/office/drawing/2015/9/8/chartex" xmlns:cx2="http://schemas.microsoft.com/office/drawing/2015/10/21/chartex" xmlns:cx3="http://schemas.microsoft.com/office/drawing/2016/5/9/chartex" xmlns:cx4="http://schemas.microsoft.com/office/drawing/2016/5/10/chartex" xmlns:cx5="http://schemas.microsoft.com/office/drawing/2016/5/11/chartex" xmlns:cx6="http://schemas.microsoft.com/office/drawing/2016/5/12/chartex" xmlns:cx7="http://schemas.microsoft.com/office/drawing/2016/5/13/chartex" xmlns:cx8="http://schemas.microsoft.com/office/drawing/2016/5/14/chartex" xmlns:mc="http://schemas.openxmlformats.org/markup-compatibility/2006" xmlns:aink="http://schemas.microsoft.com/office/drawing/2016/ink" xmlns:am3d="http://schemas.microsoft.com/office/drawing/2017/model3d" xmlns:o="urn:schemas-microsoft-com:office:office" xmlns:oel="http://schemas.microsoft.com/office/2019/extlst" xmlns:r="http://schemas.openxmlformats.org/officeDocument/2006/relationships" xmlns:m="http://schemas.openxmlformats.org/officeDocument/2006/math" xmlns:v="urn:schemas-microsoft-com:vml" xmlns:wp14="http://schemas.microsoft.com/office/word/2010/wordprocessingDrawing" xmlns:wp="http://schemas.openxmlformats.org/drawingml/2006/wordprocessingDrawing" xmlns:w10="urn:schemas-microsoft-com:office:word" xmlns:w="http://schemas.openxmlformats.org/wordprocessingml/2006/main" xmlns:w14="http://schemas.microsoft.com/office/word/2010/wordml" xmlns:w15="http://schemas.microsoft.com/office/word/2012/wordml" xmlns:w16cex="http://schemas.microsoft.com/office/word/2018/wordml/cex" xmlns:w16cid="http://schemas.microsoft.com/office/word/2016/wordml/cid" xmlns:w16="http://schemas.microsoft.com/office/word/2018/wordml" xmlns:w16du="http://schemas.microsoft.com/office/word/2023/wordml/word16du" xmlns:w16sdtdh="http://schemas.microsoft.com/office/word/2020/wordml/sdtdatahash" xmlns:w16sdtfl="http://schemas.microsoft.com/office/word/2024/wordml/sdtformatlock" xmlns:w16se="http://schemas.microsoft.com/office/word/2015/wordml/symex" xmlns:wpg="http://schemas.microsoft.com/office/word/2010/wordprocessingGroup" xmlns:wpi="http://schemas.microsoft.com/office/word/2010/wordprocessingInk" xmlns:wne="http://schemas.microsoft.com/office/word/2006/wordml" xmlns:wps="http://schemas.microsoft.com/office/word/2010/wordprocessingShape" mc:Ignorable="w14 w15 w16se w16cid w16 w16cex w16sdtdh w16sdtfl w16du wp14">
+  <w:footnote w:type="separator" w:id="-1">
+    <w:p>
+      <w:pPr>
+        <w:spacing w:after="0" w:line="240" w:lineRule="auto"/>
+      </w:pPr>
+      <w:r>
+        <w:separator/>
+      </w:r>
+    </w:p>
+  </w:footnote>
+  <w:footnote w:type="continuationSeparator" w:id="0">
+    <w:p>
+      <w:pPr>
+        <w:spacing w:after="0" w:line="240" w:lineRule="auto"/>
+      </w:pPr>
+      <w:r>
+        <w:continuationSeparator/>
+      </w:r>
+    </w:p>
+  </w:footnote>
+</w:footnotes>
 </file>
 
 <file path=word/numbering.xml><?xml version="1.0" encoding="utf-8"?>
@@ -2882,6 +2585,7 @@
   <w:style w:type="character" w:default="1" w:styleId="DefaultParagraphFont">
     <w:name w:val="Default Paragraph Font"/>
     <w:uiPriority w:val="1"/>
+    <w:semiHidden/>
     <w:unhideWhenUsed/>
   </w:style>
   <w:style w:type="table" w:default="1" w:styleId="TableNormal">
@@ -3194,6 +2898,50 @@
       <w:color w:val="0F4761" w:themeColor="accent1" w:themeShade="BF"/>
       <w:spacing w:val="5"/>
     </w:rPr>
+  </w:style>
+  <w:style w:type="paragraph" w:styleId="Header">
+    <w:name w:val="header"/>
+    <w:basedOn w:val="Normal"/>
+    <w:link w:val="HeaderChar"/>
+    <w:uiPriority w:val="99"/>
+    <w:unhideWhenUsed/>
+    <w:rsid w:val="00D948B4"/>
+    <w:pPr>
+      <w:tabs>
+        <w:tab w:val="center" w:pos="4703"/>
+        <w:tab w:val="right" w:pos="9406"/>
+      </w:tabs>
+      <w:spacing w:after="0" w:line="240" w:lineRule="auto"/>
+    </w:pPr>
+  </w:style>
+  <w:style w:type="character" w:customStyle="1" w:styleId="HeaderChar">
+    <w:name w:val="Header Char"/>
+    <w:basedOn w:val="DefaultParagraphFont"/>
+    <w:link w:val="Header"/>
+    <w:uiPriority w:val="99"/>
+    <w:rsid w:val="00D948B4"/>
+  </w:style>
+  <w:style w:type="paragraph" w:styleId="Footer">
+    <w:name w:val="footer"/>
+    <w:basedOn w:val="Normal"/>
+    <w:link w:val="FooterChar"/>
+    <w:uiPriority w:val="99"/>
+    <w:unhideWhenUsed/>
+    <w:rsid w:val="00D948B4"/>
+    <w:pPr>
+      <w:tabs>
+        <w:tab w:val="center" w:pos="4703"/>
+        <w:tab w:val="right" w:pos="9406"/>
+      </w:tabs>
+      <w:spacing w:after="0" w:line="240" w:lineRule="auto"/>
+    </w:pPr>
+  </w:style>
+  <w:style w:type="character" w:customStyle="1" w:styleId="FooterChar">
+    <w:name w:val="Footer Char"/>
+    <w:basedOn w:val="DefaultParagraphFont"/>
+    <w:link w:val="Footer"/>
+    <w:uiPriority w:val="99"/>
+    <w:rsid w:val="00D948B4"/>
   </w:style>
 </w:styles>
 </file>
@@ -3494,6 +3242,23 @@
 </file>
 
 <file path=customXml/item1.xml><?xml version="1.0" encoding="utf-8"?>
+<p:properties xmlns:p="http://schemas.microsoft.com/office/2006/metadata/properties" xmlns:xsi="http://www.w3.org/2001/XMLSchema-instance" xmlns:pc="http://schemas.microsoft.com/office/infopath/2007/PartnerControls">
+  <documentManagement>
+    <_activity xmlns="a6708873-675e-4ef9-bf2f-5b3c2c682e01" xsi:nil="true"/>
+  </documentManagement>
+</p:properties>
+</file>
+
+<file path=customXml/item2.xml><?xml version="1.0" encoding="utf-8"?>
+<?mso-contentType ?>
+<FormTemplates xmlns="http://schemas.microsoft.com/sharepoint/v3/contenttype/forms">
+  <Display>DocumentLibraryForm</Display>
+  <Edit>DocumentLibraryForm</Edit>
+  <New>DocumentLibraryForm</New>
+</FormTemplates>
+</file>
+
+<file path=customXml/item3.xml><?xml version="1.0" encoding="utf-8"?>
 <ct:contentTypeSchema xmlns:ct="http://schemas.microsoft.com/office/2006/metadata/contentType" xmlns:ma="http://schemas.microsoft.com/office/2006/metadata/properties/metaAttributes" ct:_="" ma:_="" ma:contentTypeName="Dokument" ma:contentTypeID="0x010100CAC9414F16951F479041B456979DCAFB" ma:contentTypeVersion="15" ma:contentTypeDescription="Utwórz nowy dokument." ma:contentTypeScope="" ma:versionID="cbac0336d9cb6f20457857aa22f365c8">
   <xsd:schema xmlns:xsd="http://www.w3.org/2001/XMLSchema" xmlns:xs="http://www.w3.org/2001/XMLSchema" xmlns:p="http://schemas.microsoft.com/office/2006/metadata/properties" xmlns:ns3="a6708873-675e-4ef9-bf2f-5b3c2c682e01" xmlns:ns4="c3fed794-7b3a-45a3-a834-7236231fecb8" targetNamespace="http://schemas.microsoft.com/office/2006/metadata/properties" ma:root="true" ma:fieldsID="416e3d1bf75b156abcdf70bd025052b1" ns3:_="" ns4:_="">
     <xsd:import namespace="a6708873-675e-4ef9-bf2f-5b3c2c682e01"/>
@@ -3728,24 +3493,25 @@
 </ct:contentTypeSchema>
 </file>
 
-<file path=customXml/item2.xml><?xml version="1.0" encoding="utf-8"?>
-<?mso-contentType ?>
-<FormTemplates xmlns="http://schemas.microsoft.com/sharepoint/v3/contenttype/forms">
-  <Display>DocumentLibraryForm</Display>
-  <Edit>DocumentLibraryForm</Edit>
-  <New>DocumentLibraryForm</New>
-</FormTemplates>
+<file path=customXml/itemProps1.xml><?xml version="1.0" encoding="utf-8"?>
+<ds:datastoreItem xmlns:ds="http://schemas.openxmlformats.org/officeDocument/2006/customXml" ds:itemID="{D1B56CAA-836D-4F9C-A198-091A8CE4F137}">
+  <ds:schemaRefs>
+    <ds:schemaRef ds:uri="http://schemas.microsoft.com/office/2006/metadata/properties"/>
+    <ds:schemaRef ds:uri="http://schemas.microsoft.com/office/infopath/2007/PartnerControls"/>
+    <ds:schemaRef ds:uri="a6708873-675e-4ef9-bf2f-5b3c2c682e01"/>
+  </ds:schemaRefs>
+</ds:datastoreItem>
 </file>
 
-<file path=customXml/item3.xml><?xml version="1.0" encoding="utf-8"?>
-<p:properties xmlns:p="http://schemas.microsoft.com/office/2006/metadata/properties" xmlns:xsi="http://www.w3.org/2001/XMLSchema-instance" xmlns:pc="http://schemas.microsoft.com/office/infopath/2007/PartnerControls">
-  <documentManagement>
-    <_activity xmlns="a6708873-675e-4ef9-bf2f-5b3c2c682e01" xsi:nil="true"/>
-  </documentManagement>
-</p:properties>
+<file path=customXml/itemProps2.xml><?xml version="1.0" encoding="utf-8"?>
+<ds:datastoreItem xmlns:ds="http://schemas.openxmlformats.org/officeDocument/2006/customXml" ds:itemID="{1064A1AE-C037-40DE-BA50-B492F13BFD74}">
+  <ds:schemaRefs>
+    <ds:schemaRef ds:uri="http://schemas.microsoft.com/sharepoint/v3/contenttype/forms"/>
+  </ds:schemaRefs>
+</ds:datastoreItem>
 </file>
 
-<file path=customXml/itemProps1.xml><?xml version="1.0" encoding="utf-8"?>
+<file path=customXml/itemProps3.xml><?xml version="1.0" encoding="utf-8"?>
 <ds:datastoreItem xmlns:ds="http://schemas.openxmlformats.org/officeDocument/2006/customXml" ds:itemID="{E178A560-2B1E-486B-8CAE-77A876A6AA0E}">
   <ds:schemaRefs>
     <ds:schemaRef ds:uri="http://schemas.microsoft.com/office/2006/metadata/contentType"/>
@@ -3762,22 +3528,4 @@
     <ds:schemaRef ds:uri="http://schemas.microsoft.com/internal/obd"/>
   </ds:schemaRefs>
 </ds:datastoreItem>
-</file>
-
-<file path=customXml/itemProps2.xml><?xml version="1.0" encoding="utf-8"?>
-<ds:datastoreItem xmlns:ds="http://schemas.openxmlformats.org/officeDocument/2006/customXml" ds:itemID="{1064A1AE-C037-40DE-BA50-B492F13BFD74}">
-  <ds:schemaRefs>
-    <ds:schemaRef ds:uri="http://schemas.microsoft.com/sharepoint/v3/contenttype/forms"/>
-  </ds:schemaRefs>
-</ds:datastoreItem>
-</file>
-
-<file path=customXml/itemProps3.xml><?xml version="1.0" encoding="utf-8"?>
-<ds:datastoreItem xmlns:ds="http://schemas.openxmlformats.org/officeDocument/2006/customXml" ds:itemID="{D1B56CAA-836D-4F9C-A198-091A8CE4F137}">
-  <ds:schemaRefs>
-    <ds:schemaRef ds:uri="http://schemas.microsoft.com/office/2006/metadata/properties"/>
-    <ds:schemaRef ds:uri="http://schemas.microsoft.com/office/infopath/2007/PartnerControls"/>
-    <ds:schemaRef ds:uri="a6708873-675e-4ef9-bf2f-5b3c2c682e01"/>
-  </ds:schemaRefs>
-</ds:datastoreItem>
 </file>
</xml_diff>

<commit_message>
finished the cwiczenie 4 pwa app
</commit_message>
<xml_diff>
--- a/mobilki/Sprawozdanie z tematu I.docx
+++ b/mobilki/Sprawozdanie z tematu I.docx
@@ -28,7 +28,7 @@
           <w:szCs w:val="36"/>
           <w:lang w:val="pl-PL"/>
         </w:rPr>
-        <w:t>I</w:t>
+        <w:t>IV</w:t>
       </w:r>
       <w:r>
         <w:rPr>
@@ -37,7 +37,7 @@
           <w:szCs w:val="36"/>
           <w:lang w:val="pl-PL"/>
         </w:rPr>
-        <w:t xml:space="preserve">I – </w:t>
+        <w:t xml:space="preserve"> – </w:t>
       </w:r>
       <w:r>
         <w:rPr>
@@ -123,33 +123,9 @@
       <w:pPr>
         <w:rPr>
           <w:rFonts w:ascii="Arial" w:hAnsi="Arial" w:cs="Arial"/>
-          <w:sz w:val="28"/>
-          <w:szCs w:val="28"/>
-          <w:lang w:val="pl-PL"/>
-        </w:rPr>
-      </w:pPr>
-    </w:p>
-    <w:p>
-      <w:pPr>
-        <w:rPr>
-          <w:rFonts w:ascii="Arial" w:hAnsi="Arial" w:cs="Arial"/>
-          <w:lang w:val="pl-PL"/>
-        </w:rPr>
-      </w:pPr>
-      <w:r>
-        <w:rPr>
-          <w:rFonts w:ascii="Arial" w:hAnsi="Arial" w:cs="Arial"/>
-          <w:lang w:val="pl-PL"/>
-        </w:rPr>
-        <w:t>Bazując na dotychczas utworzonej aplikacji w temacie I, dodana zostanie konfiguracja umożliwiająca deploy</w:t>
-      </w:r>
-      <w:r>
-        <w:rPr>
-          <w:rFonts w:ascii="Arial" w:hAnsi="Arial" w:cs="Arial"/>
-          <w:lang w:val="pl-PL"/>
-        </w:rPr>
-        <w:t xml:space="preserve">. Ponieważ w poleceniu tematu II,backend i baza danych nie jest wprost wymagana, ta część aplikacji będzie działać nadal lokalnie, proces deployu zostanie przedstawiony dla części frontendowej. </w:t>
-      </w:r>
+          <w:lang w:val="pl-PL"/>
+        </w:rPr>
+      </w:pPr>
       <w:r>
         <w:rPr>
           <w:rFonts w:ascii="Arial" w:hAnsi="Arial" w:cs="Arial"/>
@@ -157,20 +133,282 @@
         </w:rPr>
         <w:br/>
       </w:r>
+    </w:p>
+    <w:p>
+      <w:pPr>
+        <w:rPr>
+          <w:rFonts w:ascii="Arial" w:hAnsi="Arial" w:cs="Arial"/>
+          <w:lang w:val="pl-PL"/>
+        </w:rPr>
+      </w:pPr>
       <w:r>
         <w:rPr>
           <w:rFonts w:ascii="Arial" w:hAnsi="Arial" w:cs="Arial"/>
           <w:lang w:val="pl-PL"/>
         </w:rPr>
         <w:br/>
-        <w:t>Krok 1.</w:t>
-      </w:r>
-      <w:r>
-        <w:rPr>
-          <w:rFonts w:ascii="Arial" w:hAnsi="Arial" w:cs="Arial"/>
-          <w:lang w:val="pl-PL"/>
-        </w:rPr>
-        <w:t xml:space="preserve"> Wyodrębnienie plików potrzebnych dla deploymentu frontendu do jednego katalogu frontend-dist.</w:t>
+      </w:r>
+      <w:r>
+        <w:rPr>
+          <w:rFonts w:ascii="Arial" w:hAnsi="Arial" w:cs="Arial"/>
+          <w:lang w:val="pl-PL"/>
+        </w:rPr>
+        <w:t>1. Wstęp</w:t>
+      </w:r>
+    </w:p>
+    <w:p>
+      <w:pPr>
+        <w:rPr>
+          <w:rFonts w:ascii="Arial" w:hAnsi="Arial" w:cs="Arial"/>
+          <w:lang w:val="pl-PL"/>
+        </w:rPr>
+      </w:pPr>
+      <w:r>
+        <w:rPr>
+          <w:rFonts w:ascii="Arial" w:hAnsi="Arial" w:cs="Arial"/>
+          <w:lang w:val="pl-PL"/>
+        </w:rPr>
+        <w:t>Progressive Web App (PWA) to nowoczesne podejście do tworzenia aplikacji webowych, które łączy cechy tradycyjnych stron internetowych z funkcjonalnościami natywnych aplikacji mobilnych. Dzięki takim technologiom jak Service Worker czy IndexedDB, możliwe jest m.in. działanie offline, szybkie ładowanie czy instalacja na urządzeniu użytkownika.</w:t>
+      </w:r>
+    </w:p>
+    <w:p>
+      <w:pPr>
+        <w:rPr>
+          <w:rFonts w:ascii="Arial" w:hAnsi="Arial" w:cs="Arial"/>
+          <w:lang w:val="pl-PL"/>
+        </w:rPr>
+      </w:pPr>
+      <w:r>
+        <w:rPr>
+          <w:rFonts w:ascii="Arial" w:hAnsi="Arial" w:cs="Arial"/>
+          <w:lang w:val="pl-PL"/>
+        </w:rPr>
+        <w:t>Celem niniejszego projektu było stworzenie pełnoprawnej aplikacji PWA w czystym JavaScript (bez użycia frameworków), spełniającej określone wymagania funkcjonalne i techniczne. Projekt zakładał implementację własnego service workera, konfigurację manifestu, obsługę trybu offline oraz wdrożenie aplikacji na darmowym serwerze z obsługą HTTPS.</w:t>
+      </w:r>
+    </w:p>
+    <w:p>
+      <w:pPr>
+        <w:rPr>
+          <w:rFonts w:ascii="Arial" w:hAnsi="Arial" w:cs="Arial"/>
+          <w:lang w:val="pl-PL"/>
+        </w:rPr>
+      </w:pPr>
+      <w:r>
+        <w:rPr>
+          <w:rFonts w:ascii="Arial" w:hAnsi="Arial" w:cs="Arial"/>
+          <w:lang w:val="pl-PL"/>
+        </w:rPr>
+        <w:t>Efektem pracy jest aplikacja WeatherNotes, która umożliwia użytkownikowi sprawdzenie aktualnej pogody w wybranym mieście oraz tworzenie i przeglądanie notatek zapisywanych lokalnie — także w trybie offline.</w:t>
+      </w:r>
+    </w:p>
+    <w:p>
+      <w:pPr>
+        <w:rPr>
+          <w:rFonts w:ascii="Arial" w:hAnsi="Arial" w:cs="Arial"/>
+          <w:lang w:val="pl-PL"/>
+        </w:rPr>
+      </w:pPr>
+    </w:p>
+    <w:p>
+      <w:pPr>
+        <w:rPr>
+          <w:rFonts w:ascii="Arial" w:hAnsi="Arial" w:cs="Arial"/>
+          <w:lang w:val="pl-PL"/>
+        </w:rPr>
+      </w:pPr>
+      <w:r>
+        <w:rPr>
+          <w:rFonts w:ascii="Arial" w:hAnsi="Arial" w:cs="Arial"/>
+          <w:lang w:val="pl-PL"/>
+        </w:rPr>
+        <w:t>2. Opis funkcjonalności aplikacji.</w:t>
+      </w:r>
+    </w:p>
+    <w:p>
+      <w:pPr>
+        <w:rPr>
+          <w:rFonts w:ascii="Arial" w:hAnsi="Arial" w:cs="Arial"/>
+        </w:rPr>
+      </w:pPr>
+      <w:r>
+        <w:rPr>
+          <w:rFonts w:ascii="Arial" w:hAnsi="Arial" w:cs="Arial"/>
+          <w:lang w:val="pl-PL"/>
+        </w:rPr>
+        <w:t xml:space="preserve">Aplikacja WeatherNotes łączy dwie praktyczne funkcje: sprawdzanie aktualnej pogody w wybranym mieście oraz zapisywanie własnych notatek, np. dotyczących planów na dany dzień. </w:t>
+      </w:r>
+      <w:proofErr w:type="spellStart"/>
+      <w:r>
+        <w:rPr>
+          <w:rFonts w:ascii="Arial" w:hAnsi="Arial" w:cs="Arial"/>
+        </w:rPr>
+        <w:t>Użytkownik</w:t>
+      </w:r>
+      <w:proofErr w:type="spellEnd"/>
+      <w:r>
+        <w:rPr>
+          <w:rFonts w:ascii="Arial" w:hAnsi="Arial" w:cs="Arial"/>
+        </w:rPr>
+        <w:t xml:space="preserve"> </w:t>
+      </w:r>
+      <w:proofErr w:type="spellStart"/>
+      <w:r>
+        <w:rPr>
+          <w:rFonts w:ascii="Arial" w:hAnsi="Arial" w:cs="Arial"/>
+        </w:rPr>
+        <w:t>może</w:t>
+      </w:r>
+      <w:proofErr w:type="spellEnd"/>
+      <w:r>
+        <w:rPr>
+          <w:rFonts w:ascii="Arial" w:hAnsi="Arial" w:cs="Arial"/>
+        </w:rPr>
+        <w:t>:</w:t>
+      </w:r>
+    </w:p>
+    <w:p>
+      <w:pPr>
+        <w:numPr>
+          <w:ilvl w:val="0"/>
+          <w:numId w:val="4"/>
+        </w:numPr>
+        <w:rPr>
+          <w:rFonts w:ascii="Arial" w:hAnsi="Arial" w:cs="Arial"/>
+          <w:lang w:val="pl-PL"/>
+        </w:rPr>
+      </w:pPr>
+      <w:r>
+        <w:rPr>
+          <w:rFonts w:ascii="Arial" w:hAnsi="Arial" w:cs="Arial"/>
+          <w:lang w:val="pl-PL"/>
+        </w:rPr>
+        <w:t>wyszukać aktualną pogodę na podstawie wpisanego miasta (integracja z API OpenWeatherMap),</w:t>
+      </w:r>
+    </w:p>
+    <w:p>
+      <w:pPr>
+        <w:numPr>
+          <w:ilvl w:val="0"/>
+          <w:numId w:val="4"/>
+        </w:numPr>
+        <w:rPr>
+          <w:rFonts w:ascii="Arial" w:hAnsi="Arial" w:cs="Arial"/>
+          <w:lang w:val="pl-PL"/>
+        </w:rPr>
+      </w:pPr>
+      <w:r>
+        <w:rPr>
+          <w:rFonts w:ascii="Arial" w:hAnsi="Arial" w:cs="Arial"/>
+          <w:lang w:val="pl-PL"/>
+        </w:rPr>
+        <w:t>dodać notatkę w prostym formularzu (zapis lokalny w IndexedDB),</w:t>
+      </w:r>
+    </w:p>
+    <w:p>
+      <w:pPr>
+        <w:numPr>
+          <w:ilvl w:val="0"/>
+          <w:numId w:val="4"/>
+        </w:numPr>
+        <w:rPr>
+          <w:rFonts w:ascii="Arial" w:hAnsi="Arial" w:cs="Arial"/>
+          <w:lang w:val="pl-PL"/>
+        </w:rPr>
+      </w:pPr>
+      <w:r>
+        <w:rPr>
+          <w:rFonts w:ascii="Arial" w:hAnsi="Arial" w:cs="Arial"/>
+          <w:lang w:val="pl-PL"/>
+        </w:rPr>
+        <w:t>przeglądać i usuwać zapisane notatki,</w:t>
+      </w:r>
+    </w:p>
+    <w:p>
+      <w:pPr>
+        <w:numPr>
+          <w:ilvl w:val="0"/>
+          <w:numId w:val="4"/>
+        </w:numPr>
+        <w:rPr>
+          <w:rFonts w:ascii="Arial" w:hAnsi="Arial" w:cs="Arial"/>
+          <w:lang w:val="pl-PL"/>
+        </w:rPr>
+      </w:pPr>
+      <w:r>
+        <w:rPr>
+          <w:rFonts w:ascii="Arial" w:hAnsi="Arial" w:cs="Arial"/>
+          <w:lang w:val="pl-PL"/>
+        </w:rPr>
+        <w:t>korzystać z aplikacji offline – ostatnio pobrana pogoda i zapisane notatki są dostępne bez internetu.</w:t>
+      </w:r>
+    </w:p>
+    <w:p>
+      <w:pPr>
+        <w:rPr>
+          <w:rFonts w:ascii="Arial" w:hAnsi="Arial" w:cs="Arial"/>
+          <w:lang w:val="pl-PL"/>
+        </w:rPr>
+      </w:pPr>
+      <w:r>
+        <w:rPr>
+          <w:rFonts w:ascii="Arial" w:hAnsi="Arial" w:cs="Arial"/>
+          <w:lang w:val="pl-PL"/>
+        </w:rPr>
+        <w:lastRenderedPageBreak/>
+        <w:t>3. Opis techniczny krok po kroku.</w:t>
+      </w:r>
+    </w:p>
+    <w:p>
+      <w:pPr>
+        <w:rPr>
+          <w:rFonts w:ascii="Arial" w:hAnsi="Arial" w:cs="Arial"/>
+          <w:lang w:val="pl-PL"/>
+        </w:rPr>
+      </w:pPr>
+    </w:p>
+    <w:p>
+      <w:pPr>
+        <w:rPr>
+          <w:rFonts w:ascii="Arial" w:hAnsi="Arial" w:cs="Arial"/>
+          <w:lang w:val="pl-PL"/>
+        </w:rPr>
+      </w:pPr>
+    </w:p>
+    <w:p>
+      <w:pPr>
+        <w:rPr>
+          <w:rFonts w:ascii="Arial" w:hAnsi="Arial" w:cs="Arial"/>
+          <w:lang w:val="pl-PL"/>
+        </w:rPr>
+      </w:pPr>
+      <w:r>
+        <w:rPr>
+          <w:rFonts w:ascii="Arial" w:hAnsi="Arial" w:cs="Arial"/>
+          <w:lang w:val="pl-PL"/>
+        </w:rPr>
+        <w:br/>
+        <w:t xml:space="preserve">3.1 </w:t>
+      </w:r>
+      <w:r>
+        <w:rPr>
+          <w:rFonts w:ascii="Arial" w:hAnsi="Arial" w:cs="Arial"/>
+          <w:lang w:val="pl-PL"/>
+        </w:rPr>
+        <w:t>Tworzymy</w:t>
+      </w:r>
+      <w:r>
+        <w:rPr>
+          <w:rFonts w:ascii="Arial" w:hAnsi="Arial" w:cs="Arial"/>
+          <w:lang w:val="pl-PL"/>
+        </w:rPr>
+        <w:t xml:space="preserve"> strukturę projektu w edytorze.</w:t>
+      </w:r>
+      <w:r>
+        <w:rPr>
+          <w:rFonts w:ascii="Arial" w:hAnsi="Arial" w:cs="Arial"/>
+          <w:lang w:val="pl-PL"/>
+        </w:rPr>
+        <w:br/>
       </w:r>
     </w:p>
     <w:p>
@@ -186,10 +424,10 @@
           <w:lang w:val="pl-PL"/>
         </w:rPr>
         <w:drawing>
-          <wp:inline distT="0" distB="0" distL="0" distR="0" wp14:anchorId="74B7D7C5" wp14:editId="41A5A268">
-            <wp:extent cx="4317559" cy="1844195"/>
-            <wp:effectExtent l="0" t="0" r="6985" b="3810"/>
-            <wp:docPr id="1995976790" name="Picture 1" descr="A black rectangular object with a grey stripe&#10;&#10;AI-generated content may be incorrect."/>
+          <wp:inline distT="0" distB="0" distL="0" distR="0" wp14:anchorId="65B82ABF" wp14:editId="4F78AC89">
+            <wp:extent cx="5760720" cy="1943100"/>
+            <wp:effectExtent l="0" t="0" r="0" b="0"/>
+            <wp:docPr id="1538025206" name="Picture 1" descr="A screen shot of a computer&#10;&#10;AI-generated content may be incorrect."/>
             <wp:cNvGraphicFramePr>
               <a:graphicFrameLocks xmlns:a="http://schemas.openxmlformats.org/drawingml/2006/main" noChangeAspect="1"/>
             </wp:cNvGraphicFramePr>
@@ -197,7 +435,7 @@
               <a:graphicData uri="http://schemas.openxmlformats.org/drawingml/2006/picture">
                 <pic:pic xmlns:pic="http://schemas.openxmlformats.org/drawingml/2006/picture">
                   <pic:nvPicPr>
-                    <pic:cNvPr id="1995976790" name="Picture 1" descr="A black rectangular object with a grey stripe&#10;&#10;AI-generated content may be incorrect."/>
+                    <pic:cNvPr id="1538025206" name="Picture 1" descr="A screen shot of a computer&#10;&#10;AI-generated content may be incorrect."/>
                     <pic:cNvPicPr/>
                   </pic:nvPicPr>
                   <pic:blipFill>
@@ -209,7 +447,7 @@
                   <pic:spPr>
                     <a:xfrm>
                       <a:off x="0" y="0"/>
-                      <a:ext cx="4327095" cy="1848268"/>
+                      <a:ext cx="5760720" cy="1943100"/>
                     </a:xfrm>
                     <a:prstGeom prst="rect">
                       <a:avLst/>
@@ -226,58 +464,93 @@
           <w:rFonts w:ascii="Arial" w:hAnsi="Arial" w:cs="Arial"/>
           <w:lang w:val="pl-PL"/>
         </w:rPr>
+        <w:t xml:space="preserve"> </w:t>
+      </w:r>
+    </w:p>
+    <w:p>
+      <w:pPr>
+        <w:rPr>
+          <w:rFonts w:ascii="Arial" w:hAnsi="Arial" w:cs="Arial"/>
+          <w:lang w:val="pl-PL"/>
+        </w:rPr>
+      </w:pPr>
+    </w:p>
+    <w:p>
+      <w:pPr>
+        <w:rPr>
+          <w:rFonts w:ascii="Arial" w:hAnsi="Arial" w:cs="Arial"/>
+          <w:lang w:val="pl-PL"/>
+        </w:rPr>
+      </w:pPr>
+    </w:p>
+    <w:p>
+      <w:pPr>
+        <w:rPr>
+          <w:rFonts w:ascii="Arial" w:hAnsi="Arial" w:cs="Arial"/>
+          <w:lang w:val="pl-PL"/>
+        </w:rPr>
+      </w:pPr>
+    </w:p>
+    <w:p>
+      <w:pPr>
+        <w:rPr>
+          <w:rFonts w:ascii="Arial" w:hAnsi="Arial" w:cs="Arial"/>
+          <w:lang w:val="pl-PL"/>
+        </w:rPr>
+      </w:pPr>
+    </w:p>
+    <w:p>
+      <w:pPr>
+        <w:tabs>
+          <w:tab w:val="left" w:pos="1200"/>
+        </w:tabs>
+        <w:rPr>
+          <w:rFonts w:ascii="Arial" w:hAnsi="Arial" w:cs="Arial"/>
+          <w:lang w:val="pl-PL"/>
+        </w:rPr>
+      </w:pPr>
+      <w:r>
+        <w:rPr>
+          <w:rFonts w:ascii="Arial" w:hAnsi="Arial" w:cs="Arial"/>
+          <w:lang w:val="pl-PL"/>
+        </w:rPr>
+        <w:t>3.2</w:t>
+      </w:r>
+      <w:r>
+        <w:rPr>
+          <w:rFonts w:ascii="Arial" w:hAnsi="Arial" w:cs="Arial"/>
+          <w:lang w:val="pl-PL"/>
+        </w:rPr>
+        <w:t xml:space="preserve"> Logujemy się do serwisu z darmowym API pogodowym – OpenWeather i generujemy klucz do API</w:t>
+      </w:r>
+    </w:p>
+    <w:p>
+      <w:pPr>
+        <w:tabs>
+          <w:tab w:val="left" w:pos="1200"/>
+        </w:tabs>
+        <w:rPr>
+          <w:rFonts w:ascii="Arial" w:hAnsi="Arial" w:cs="Arial"/>
+          <w:lang w:val="pl-PL"/>
+        </w:rPr>
+      </w:pPr>
+      <w:r>
+        <w:rPr>
+          <w:rFonts w:ascii="Arial" w:hAnsi="Arial" w:cs="Arial"/>
+          <w:lang w:val="pl-PL"/>
+        </w:rPr>
         <w:br/>
       </w:r>
-    </w:p>
-    <w:p>
-      <w:pPr>
-        <w:rPr>
-          <w:rFonts w:ascii="Arial" w:hAnsi="Arial" w:cs="Arial"/>
-          <w:sz w:val="28"/>
-          <w:szCs w:val="28"/>
-          <w:lang w:val="pl-PL"/>
-        </w:rPr>
-      </w:pPr>
-      <w:r>
-        <w:rPr>
-          <w:rFonts w:ascii="Arial" w:hAnsi="Arial" w:cs="Arial"/>
-          <w:sz w:val="28"/>
-          <w:szCs w:val="28"/>
-          <w:lang w:val="pl-PL"/>
-        </w:rPr>
-        <w:t>Krok 2.</w:t>
-      </w:r>
-      <w:r>
-        <w:rPr>
-          <w:rFonts w:ascii="Arial" w:hAnsi="Arial" w:cs="Arial"/>
-          <w:sz w:val="28"/>
-          <w:szCs w:val="28"/>
-          <w:lang w:val="pl-PL"/>
-        </w:rPr>
-        <w:t xml:space="preserve"> Przechodzimy do serwisu netlify i logujemy sie githubem.</w:t>
-      </w:r>
-    </w:p>
-    <w:p>
-      <w:pPr>
-        <w:rPr>
-          <w:rFonts w:ascii="Arial" w:hAnsi="Arial" w:cs="Arial"/>
-          <w:sz w:val="28"/>
-          <w:szCs w:val="28"/>
-          <w:lang w:val="pl-PL"/>
-        </w:rPr>
-      </w:pPr>
-      <w:r>
-        <w:rPr>
-          <w:rFonts w:ascii="Arial" w:hAnsi="Arial" w:cs="Arial"/>
-          <w:sz w:val="28"/>
-          <w:szCs w:val="28"/>
+      <w:r>
+        <w:rPr>
+          <w:rFonts w:ascii="Arial" w:hAnsi="Arial" w:cs="Arial"/>
           <w:lang w:val="pl-PL"/>
         </w:rPr>
         <w:drawing>
-          <wp:inline distT="0" distB="0" distL="0" distR="0" wp14:anchorId="61230FB3" wp14:editId="7203306B">
-            <wp:extent cx="4434529" cy="2229485"/>
-            <wp:effectExtent l="0" t="0" r="4445" b="0"/>
-            <wp:docPr id="903726179" name="Picture 1" descr="A screenshot of a computer&#10;&#10;AI-generated content may be incorrect."/>
+          <wp:inline distT="0" distB="0" distL="0" distR="0" wp14:anchorId="6F43C944" wp14:editId="210E8BC9">
+            <wp:extent cx="5760720" cy="3208020"/>
+            <wp:effectExtent l="0" t="0" r="0" b="0"/>
+            <wp:docPr id="861124075" name="Picture 1" descr="A screenshot of a computer&#10;&#10;AI-generated content may be incorrect."/>
             <wp:cNvGraphicFramePr>
               <a:graphicFrameLocks xmlns:a="http://schemas.openxmlformats.org/drawingml/2006/main" noChangeAspect="1"/>
             </wp:cNvGraphicFramePr>
@@ -285,7 +558,7 @@
               <a:graphicData uri="http://schemas.openxmlformats.org/drawingml/2006/picture">
                 <pic:pic xmlns:pic="http://schemas.openxmlformats.org/drawingml/2006/picture">
                   <pic:nvPicPr>
-                    <pic:cNvPr id="903726179" name="Picture 1" descr="A screenshot of a computer&#10;&#10;AI-generated content may be incorrect."/>
+                    <pic:cNvPr id="861124075" name="Picture 1" descr="A screenshot of a computer&#10;&#10;AI-generated content may be incorrect."/>
                     <pic:cNvPicPr/>
                   </pic:nvPicPr>
                   <pic:blipFill>
@@ -297,7 +570,7 @@
                   <pic:spPr>
                     <a:xfrm>
                       <a:off x="0" y="0"/>
-                      <a:ext cx="4435649" cy="2230048"/>
+                      <a:ext cx="5760720" cy="3208020"/>
                     </a:xfrm>
                     <a:prstGeom prst="rect">
                       <a:avLst/>
@@ -314,44 +587,42 @@
       <w:pPr>
         <w:rPr>
           <w:rFonts w:ascii="Arial" w:hAnsi="Arial" w:cs="Arial"/>
-          <w:sz w:val="28"/>
-          <w:szCs w:val="28"/>
-          <w:lang w:val="pl-PL"/>
-        </w:rPr>
-      </w:pPr>
-      <w:r>
-        <w:rPr>
-          <w:rFonts w:ascii="Arial" w:hAnsi="Arial" w:cs="Arial"/>
-          <w:sz w:val="28"/>
-          <w:szCs w:val="28"/>
-          <w:lang w:val="pl-PL"/>
-        </w:rPr>
-        <w:lastRenderedPageBreak/>
-        <w:br/>
-        <w:t>Przechodzimy proces autoryzacji między netlify i github, aby mogły współpracować.</w:t>
-      </w:r>
-    </w:p>
-    <w:p>
-      <w:pPr>
-        <w:rPr>
-          <w:rFonts w:ascii="Arial" w:hAnsi="Arial" w:cs="Arial"/>
-          <w:sz w:val="28"/>
-          <w:szCs w:val="28"/>
-          <w:lang w:val="pl-PL"/>
-        </w:rPr>
-      </w:pPr>
-      <w:r>
-        <w:rPr>
-          <w:rFonts w:ascii="Arial" w:hAnsi="Arial" w:cs="Arial"/>
-          <w:sz w:val="28"/>
-          <w:szCs w:val="28"/>
+          <w:lang w:val="pl-PL"/>
+        </w:rPr>
+      </w:pPr>
+    </w:p>
+    <w:p>
+      <w:pPr>
+        <w:rPr>
+          <w:rFonts w:ascii="Arial" w:hAnsi="Arial" w:cs="Arial"/>
+          <w:lang w:val="pl-PL"/>
+        </w:rPr>
+      </w:pPr>
+      <w:r>
+        <w:rPr>
+          <w:rFonts w:ascii="Arial" w:hAnsi="Arial" w:cs="Arial"/>
+          <w:lang w:val="pl-PL"/>
+        </w:rPr>
+        <w:t>3.2 Tworzymy pierwszy panel w pliku index.html oraz łączymy go z logiką w pliku main.js, która uderza od razu do tego API.</w:t>
+      </w:r>
+    </w:p>
+    <w:p>
+      <w:pPr>
+        <w:rPr>
+          <w:rFonts w:ascii="Arial" w:hAnsi="Arial" w:cs="Arial"/>
+          <w:lang w:val="pl-PL"/>
+        </w:rPr>
+      </w:pPr>
+      <w:r>
+        <w:rPr>
+          <w:rFonts w:ascii="Arial" w:hAnsi="Arial" w:cs="Arial"/>
           <w:lang w:val="pl-PL"/>
         </w:rPr>
         <w:drawing>
-          <wp:inline distT="0" distB="0" distL="0" distR="0" wp14:anchorId="2F59DBB7" wp14:editId="3B34B30F">
-            <wp:extent cx="4213555" cy="3472746"/>
+          <wp:inline distT="0" distB="0" distL="0" distR="0" wp14:anchorId="529EAB58" wp14:editId="526778F0">
+            <wp:extent cx="4044293" cy="2809875"/>
             <wp:effectExtent l="0" t="0" r="0" b="0"/>
-            <wp:docPr id="1801307971" name="Picture 1" descr="A screenshot of a computer&#10;&#10;AI-generated content may be incorrect."/>
+            <wp:docPr id="507763798" name="Picture 1" descr="A screenshot of a computer program&#10;&#10;AI-generated content may be incorrect."/>
             <wp:cNvGraphicFramePr>
               <a:graphicFrameLocks xmlns:a="http://schemas.openxmlformats.org/drawingml/2006/main" noChangeAspect="1"/>
             </wp:cNvGraphicFramePr>
@@ -359,7 +630,7 @@
               <a:graphicData uri="http://schemas.openxmlformats.org/drawingml/2006/picture">
                 <pic:pic xmlns:pic="http://schemas.openxmlformats.org/drawingml/2006/picture">
                   <pic:nvPicPr>
-                    <pic:cNvPr id="1801307971" name="Picture 1" descr="A screenshot of a computer&#10;&#10;AI-generated content may be incorrect."/>
+                    <pic:cNvPr id="507763798" name="Picture 1" descr="A screenshot of a computer program&#10;&#10;AI-generated content may be incorrect."/>
                     <pic:cNvPicPr/>
                   </pic:nvPicPr>
                   <pic:blipFill>
@@ -371,7 +642,7 @@
                   <pic:spPr>
                     <a:xfrm>
                       <a:off x="0" y="0"/>
-                      <a:ext cx="4220616" cy="3478566"/>
+                      <a:ext cx="4062499" cy="2822524"/>
                     </a:xfrm>
                     <a:prstGeom prst="rect">
                       <a:avLst/>
@@ -386,97 +657,13 @@
       <w:r>
         <w:rPr>
           <w:rFonts w:ascii="Arial" w:hAnsi="Arial" w:cs="Arial"/>
-          <w:sz w:val="28"/>
-          <w:szCs w:val="28"/>
-          <w:lang w:val="pl-PL"/>
-        </w:rPr>
-        <w:br/>
-      </w:r>
-      <w:r>
-        <w:rPr>
-          <w:rFonts w:ascii="Arial" w:hAnsi="Arial" w:cs="Arial"/>
-          <w:sz w:val="28"/>
-          <w:szCs w:val="28"/>
-          <w:lang w:val="pl-PL"/>
-        </w:rPr>
-        <w:br/>
-      </w:r>
-      <w:r>
-        <w:rPr>
-          <w:rFonts w:ascii="Arial" w:hAnsi="Arial" w:cs="Arial"/>
-          <w:sz w:val="28"/>
-          <w:szCs w:val="28"/>
-          <w:lang w:val="pl-PL"/>
-        </w:rPr>
-        <w:t>Krok 3.</w:t>
-      </w:r>
-      <w:r>
-        <w:rPr>
-          <w:rFonts w:ascii="Arial" w:hAnsi="Arial" w:cs="Arial"/>
-          <w:sz w:val="28"/>
-          <w:szCs w:val="28"/>
-          <w:lang w:val="pl-PL"/>
-        </w:rPr>
-        <w:t xml:space="preserve"> </w:t>
-      </w:r>
-    </w:p>
-    <w:p>
-      <w:pPr>
-        <w:rPr>
-          <w:rFonts w:ascii="Arial" w:hAnsi="Arial" w:cs="Arial"/>
-          <w:sz w:val="28"/>
-          <w:szCs w:val="28"/>
-          <w:lang w:val="pl-PL"/>
-        </w:rPr>
-      </w:pPr>
-      <w:r>
-        <w:rPr>
-          <w:rFonts w:ascii="Arial" w:hAnsi="Arial" w:cs="Arial"/>
-          <w:sz w:val="28"/>
-          <w:szCs w:val="28"/>
-          <w:lang w:val="pl-PL"/>
-        </w:rPr>
-        <w:t>Aby dodać pliki naszego frontendu, korzystamy z funkcji drop, gdzie wrzucamy nasz wcześniej utworzony folder</w:t>
-      </w:r>
-      <w:r>
-        <w:rPr>
-          <w:rFonts w:ascii="Arial" w:hAnsi="Arial" w:cs="Arial"/>
-          <w:sz w:val="28"/>
-          <w:szCs w:val="28"/>
-          <w:lang w:val="pl-PL"/>
-        </w:rPr>
-        <w:t>:</w:t>
-      </w:r>
-      <w:r>
-        <w:rPr>
-          <w:rFonts w:ascii="Arial" w:hAnsi="Arial" w:cs="Arial"/>
-          <w:sz w:val="28"/>
-          <w:szCs w:val="28"/>
-          <w:lang w:val="pl-PL"/>
-        </w:rPr>
-        <w:br/>
-      </w:r>
-      <w:r>
-        <w:rPr>
-          <w:rFonts w:ascii="Arial" w:hAnsi="Arial" w:cs="Arial"/>
-          <w:sz w:val="28"/>
-          <w:szCs w:val="28"/>
-          <w:lang w:val="pl-PL"/>
-        </w:rPr>
-        <w:br/>
-      </w:r>
-      <w:r>
-        <w:rPr>
-          <w:rFonts w:ascii="Arial" w:hAnsi="Arial" w:cs="Arial"/>
-          <w:sz w:val="28"/>
-          <w:szCs w:val="28"/>
           <w:lang w:val="pl-PL"/>
         </w:rPr>
         <w:drawing>
-          <wp:inline distT="0" distB="0" distL="0" distR="0" wp14:anchorId="6D5BDE56" wp14:editId="069A95C6">
-            <wp:extent cx="3829050" cy="2732925"/>
+          <wp:inline distT="0" distB="0" distL="0" distR="0" wp14:anchorId="375C39B3" wp14:editId="71026AFA">
+            <wp:extent cx="4095750" cy="2497992"/>
             <wp:effectExtent l="0" t="0" r="0" b="0"/>
-            <wp:docPr id="1240253113" name="Picture 1" descr="A screen shot of a computer&#10;&#10;AI-generated content may be incorrect."/>
+            <wp:docPr id="2130832816" name="Picture 1" descr="A screenshot of a computer program&#10;&#10;AI-generated content may be incorrect."/>
             <wp:cNvGraphicFramePr>
               <a:graphicFrameLocks xmlns:a="http://schemas.openxmlformats.org/drawingml/2006/main" noChangeAspect="1"/>
             </wp:cNvGraphicFramePr>
@@ -484,7 +671,7 @@
               <a:graphicData uri="http://schemas.openxmlformats.org/drawingml/2006/picture">
                 <pic:pic xmlns:pic="http://schemas.openxmlformats.org/drawingml/2006/picture">
                   <pic:nvPicPr>
-                    <pic:cNvPr id="1240253113" name="Picture 1" descr="A screen shot of a computer&#10;&#10;AI-generated content may be incorrect."/>
+                    <pic:cNvPr id="2130832816" name="Picture 1" descr="A screenshot of a computer program&#10;&#10;AI-generated content may be incorrect."/>
                     <pic:cNvPicPr/>
                   </pic:nvPicPr>
                   <pic:blipFill>
@@ -496,7 +683,7 @@
                   <pic:spPr>
                     <a:xfrm>
                       <a:off x="0" y="0"/>
-                      <a:ext cx="3834556" cy="2736855"/>
+                      <a:ext cx="4106103" cy="2504306"/>
                     </a:xfrm>
                     <a:prstGeom prst="rect">
                       <a:avLst/>
@@ -508,40 +695,31 @@
           </wp:inline>
         </w:drawing>
       </w:r>
-      <w:r>
-        <w:rPr>
-          <w:rFonts w:ascii="Arial" w:hAnsi="Arial" w:cs="Arial"/>
-          <w:sz w:val="28"/>
-          <w:szCs w:val="28"/>
+    </w:p>
+    <w:p>
+      <w:pPr>
+        <w:rPr>
+          <w:rFonts w:ascii="Arial" w:hAnsi="Arial" w:cs="Arial"/>
+          <w:lang w:val="pl-PL"/>
+        </w:rPr>
+      </w:pPr>
+      <w:r>
+        <w:rPr>
+          <w:rFonts w:ascii="Arial" w:hAnsi="Arial" w:cs="Arial"/>
           <w:lang w:val="pl-PL"/>
         </w:rPr>
         <w:br/>
       </w:r>
-    </w:p>
-    <w:p>
-      <w:pPr>
-        <w:rPr>
-          <w:rFonts w:ascii="Arial" w:hAnsi="Arial" w:cs="Arial"/>
-          <w:sz w:val="28"/>
-          <w:szCs w:val="28"/>
-          <w:lang w:val="pl-PL"/>
-        </w:rPr>
-      </w:pPr>
-      <w:r>
-        <w:rPr>
-          <w:rFonts w:ascii="Arial" w:hAnsi="Arial" w:cs="Arial"/>
-          <w:sz w:val="28"/>
-          <w:szCs w:val="28"/>
-          <w:lang w:val="pl-PL"/>
-        </w:rPr>
-        <w:lastRenderedPageBreak/>
-        <w:t>Mamy sukces:</w:t>
-      </w:r>
-      <w:r>
-        <w:rPr>
-          <w:rFonts w:ascii="Arial" w:hAnsi="Arial" w:cs="Arial"/>
-          <w:sz w:val="28"/>
-          <w:szCs w:val="28"/>
+      <w:r>
+        <w:rPr>
+          <w:rFonts w:ascii="Arial" w:hAnsi="Arial" w:cs="Arial"/>
+          <w:lang w:val="pl-PL"/>
+        </w:rPr>
+        <w:t>Mamy pierwszy suckes, dane zostały zwrócone:</w:t>
+      </w:r>
+      <w:r>
+        <w:rPr>
+          <w:rFonts w:ascii="Arial" w:hAnsi="Arial" w:cs="Arial"/>
           <w:lang w:val="pl-PL"/>
         </w:rPr>
         <w:br/>
@@ -549,15 +727,20 @@
       <w:r>
         <w:rPr>
           <w:rFonts w:ascii="Arial" w:hAnsi="Arial" w:cs="Arial"/>
-          <w:sz w:val="28"/>
-          <w:szCs w:val="28"/>
+          <w:lang w:val="pl-PL"/>
+        </w:rPr>
+        <w:br/>
+      </w:r>
+      <w:r>
+        <w:rPr>
+          <w:rFonts w:ascii="Arial" w:hAnsi="Arial" w:cs="Arial"/>
           <w:lang w:val="pl-PL"/>
         </w:rPr>
         <w:drawing>
-          <wp:inline distT="0" distB="0" distL="0" distR="0" wp14:anchorId="00F25496" wp14:editId="2A1EF9A8">
-            <wp:extent cx="3613708" cy="2374484"/>
-            <wp:effectExtent l="0" t="0" r="6350" b="6985"/>
-            <wp:docPr id="2115734054" name="Picture 1" descr="A screenshot of a computer&#10;&#10;AI-generated content may be incorrect."/>
+          <wp:inline distT="0" distB="0" distL="0" distR="0" wp14:anchorId="7B63181E" wp14:editId="3068BB95">
+            <wp:extent cx="1861449" cy="1933505"/>
+            <wp:effectExtent l="0" t="0" r="5715" b="0"/>
+            <wp:docPr id="1252983803" name="Picture 1" descr="A screenshot of a computer&#10;&#10;AI-generated content may be incorrect."/>
             <wp:cNvGraphicFramePr>
               <a:graphicFrameLocks xmlns:a="http://schemas.openxmlformats.org/drawingml/2006/main" noChangeAspect="1"/>
             </wp:cNvGraphicFramePr>
@@ -565,7 +748,7 @@
               <a:graphicData uri="http://schemas.openxmlformats.org/drawingml/2006/picture">
                 <pic:pic xmlns:pic="http://schemas.openxmlformats.org/drawingml/2006/picture">
                   <pic:nvPicPr>
-                    <pic:cNvPr id="2115734054" name="Picture 1" descr="A screenshot of a computer&#10;&#10;AI-generated content may be incorrect."/>
+                    <pic:cNvPr id="1252983803" name="Picture 1" descr="A screenshot of a computer&#10;&#10;AI-generated content may be incorrect."/>
                     <pic:cNvPicPr/>
                   </pic:nvPicPr>
                   <pic:blipFill>
@@ -577,7 +760,7 @@
                   <pic:spPr>
                     <a:xfrm>
                       <a:off x="0" y="0"/>
-                      <a:ext cx="3620578" cy="2378998"/>
+                      <a:ext cx="1868447" cy="1940774"/>
                     </a:xfrm>
                     <a:prstGeom prst="rect">
                       <a:avLst/>
@@ -592,56 +775,59 @@
     </w:p>
     <w:p>
       <w:pPr>
-        <w:tabs>
-          <w:tab w:val="left" w:pos="1560"/>
-        </w:tabs>
-        <w:rPr>
-          <w:rFonts w:ascii="Arial" w:hAnsi="Arial" w:cs="Arial"/>
-          <w:sz w:val="28"/>
-          <w:szCs w:val="28"/>
-          <w:lang w:val="pl-PL"/>
-        </w:rPr>
-      </w:pPr>
-      <w:r>
-        <w:rPr>
-          <w:rFonts w:ascii="Arial" w:hAnsi="Arial" w:cs="Arial"/>
-          <w:sz w:val="28"/>
-          <w:szCs w:val="28"/>
-          <w:lang w:val="pl-PL"/>
-        </w:rPr>
-        <w:br/>
-        <w:t>Aplikacja frontendowa jest osiągalna z pomocą wygenerowanego linku:</w:t>
-      </w:r>
-      <w:r>
-        <w:rPr>
-          <w:rFonts w:ascii="Arial" w:hAnsi="Arial" w:cs="Arial"/>
-          <w:sz w:val="28"/>
-          <w:szCs w:val="28"/>
-          <w:lang w:val="pl-PL"/>
-        </w:rPr>
-        <w:br/>
-      </w:r>
-      <w:r>
-        <w:rPr>
-          <w:rFonts w:ascii="Arial" w:hAnsi="Arial" w:cs="Arial"/>
-          <w:sz w:val="28"/>
-          <w:szCs w:val="28"/>
-          <w:lang w:val="pl-PL"/>
-        </w:rPr>
-        <w:br/>
-      </w:r>
-      <w:r>
-        <w:rPr>
-          <w:rFonts w:ascii="Arial" w:hAnsi="Arial" w:cs="Arial"/>
-          <w:sz w:val="28"/>
-          <w:szCs w:val="28"/>
+        <w:rPr>
+          <w:rFonts w:ascii="Arial" w:hAnsi="Arial" w:cs="Arial"/>
+          <w:lang w:val="pl-PL"/>
+        </w:rPr>
+      </w:pPr>
+      <w:r>
+        <w:rPr>
+          <w:rFonts w:ascii="Arial" w:hAnsi="Arial" w:cs="Arial"/>
+          <w:lang w:val="pl-PL"/>
+        </w:rPr>
+        <w:lastRenderedPageBreak/>
+        <w:t>3.3</w:t>
+      </w:r>
+      <w:r>
+        <w:rPr>
+          <w:rFonts w:ascii="Arial" w:hAnsi="Arial" w:cs="Arial"/>
+          <w:lang w:val="pl-PL"/>
+        </w:rPr>
+        <w:t xml:space="preserve"> Implementujemy formularz a więc pliki add-note.html oraz add-note.js</w:t>
+      </w:r>
+      <w:r>
+        <w:rPr>
+          <w:rFonts w:ascii="Arial" w:hAnsi="Arial" w:cs="Arial"/>
+          <w:lang w:val="pl-PL"/>
+        </w:rPr>
+        <w:t>, warto zauważyć, że wprowadzamy tutaj indexedDB</w:t>
+      </w:r>
+    </w:p>
+    <w:p>
+      <w:pPr>
+        <w:rPr>
+          <w:rFonts w:ascii="Arial" w:hAnsi="Arial" w:cs="Arial"/>
+          <w:lang w:val="pl-PL"/>
+        </w:rPr>
+      </w:pPr>
+    </w:p>
+    <w:p>
+      <w:pPr>
+        <w:rPr>
+          <w:rFonts w:ascii="Arial" w:hAnsi="Arial" w:cs="Arial"/>
+          <w:lang w:val="pl-PL"/>
+        </w:rPr>
+      </w:pPr>
+      <w:r>
+        <w:rPr>
+          <w:rFonts w:ascii="Arial" w:hAnsi="Arial" w:cs="Arial"/>
           <w:lang w:val="pl-PL"/>
         </w:rPr>
         <w:drawing>
-          <wp:inline distT="0" distB="0" distL="0" distR="0" wp14:anchorId="6571EC46" wp14:editId="5D42652D">
-            <wp:extent cx="3884371" cy="1608211"/>
-            <wp:effectExtent l="0" t="0" r="1905" b="0"/>
-            <wp:docPr id="1180886178" name="Picture 1" descr="A screenshot of a computer&#10;&#10;AI-generated content may be incorrect."/>
+          <wp:inline distT="0" distB="0" distL="0" distR="0" wp14:anchorId="5A429CDB" wp14:editId="7B91E4C0">
+            <wp:extent cx="5760720" cy="3242945"/>
+            <wp:effectExtent l="0" t="0" r="0" b="0"/>
+            <wp:docPr id="986439937" name="Picture 1" descr="A screenshot of a computer screen&#10;&#10;AI-generated content may be incorrect."/>
             <wp:cNvGraphicFramePr>
               <a:graphicFrameLocks xmlns:a="http://schemas.openxmlformats.org/drawingml/2006/main" noChangeAspect="1"/>
             </wp:cNvGraphicFramePr>
@@ -649,7 +835,7 @@
               <a:graphicData uri="http://schemas.openxmlformats.org/drawingml/2006/picture">
                 <pic:pic xmlns:pic="http://schemas.openxmlformats.org/drawingml/2006/picture">
                   <pic:nvPicPr>
-                    <pic:cNvPr id="1180886178" name="Picture 1" descr="A screenshot of a computer&#10;&#10;AI-generated content may be incorrect."/>
+                    <pic:cNvPr id="986439937" name="Picture 1" descr="A screenshot of a computer screen&#10;&#10;AI-generated content may be incorrect."/>
                     <pic:cNvPicPr/>
                   </pic:nvPicPr>
                   <pic:blipFill>
@@ -661,7 +847,7 @@
                   <pic:spPr>
                     <a:xfrm>
                       <a:off x="0" y="0"/>
-                      <a:ext cx="3896530" cy="1613245"/>
+                      <a:ext cx="5760720" cy="3242945"/>
                     </a:xfrm>
                     <a:prstGeom prst="rect">
                       <a:avLst/>
@@ -673,64 +859,39 @@
           </wp:inline>
         </w:drawing>
       </w:r>
-      <w:r>
-        <w:rPr>
-          <w:rFonts w:ascii="Arial" w:hAnsi="Arial" w:cs="Arial"/>
-          <w:sz w:val="28"/>
-          <w:szCs w:val="28"/>
+    </w:p>
+    <w:p>
+      <w:pPr>
+        <w:rPr>
+          <w:rFonts w:ascii="Arial" w:hAnsi="Arial" w:cs="Arial"/>
+          <w:lang w:val="pl-PL"/>
+        </w:rPr>
+      </w:pPr>
+      <w:r>
+        <w:rPr>
+          <w:rFonts w:ascii="Arial" w:hAnsi="Arial" w:cs="Arial"/>
           <w:lang w:val="pl-PL"/>
         </w:rPr>
         <w:br/>
-      </w:r>
-      <w:r>
-        <w:rPr>
-          <w:rFonts w:ascii="Arial" w:hAnsi="Arial" w:cs="Arial"/>
-          <w:sz w:val="28"/>
-          <w:szCs w:val="28"/>
+        <w:t>Mamy kolejny sukces, po wprowadzeniu notatki dostajemy komunikat o zapisie:</w:t>
+      </w:r>
+      <w:r>
+        <w:rPr>
+          <w:rFonts w:ascii="Arial" w:hAnsi="Arial" w:cs="Arial"/>
           <w:lang w:val="pl-PL"/>
         </w:rPr>
         <w:br/>
-        <w:t>Krok 4. Testowanie połączenia z backendem ( bazą i server.js )</w:t>
-      </w:r>
-      <w:r>
-        <w:rPr>
-          <w:rFonts w:ascii="Arial" w:hAnsi="Arial" w:cs="Arial"/>
-          <w:sz w:val="28"/>
-          <w:szCs w:val="28"/>
-          <w:lang w:val="pl-PL"/>
-        </w:rPr>
-        <w:t>, jak widać, mamy problem z CORS, należy go odpowiednio skonfigurować dla obecnego innego url frontendowego.</w:t>
-      </w:r>
-      <w:r>
-        <w:rPr>
-          <w:rFonts w:ascii="Arial" w:hAnsi="Arial" w:cs="Arial"/>
-          <w:sz w:val="28"/>
-          <w:szCs w:val="28"/>
-          <w:lang w:val="pl-PL"/>
-        </w:rPr>
-        <w:br/>
-      </w:r>
-      <w:r>
-        <w:rPr>
-          <w:rFonts w:ascii="Arial" w:hAnsi="Arial" w:cs="Arial"/>
-          <w:sz w:val="28"/>
-          <w:szCs w:val="28"/>
-          <w:lang w:val="pl-PL"/>
-        </w:rPr>
-        <w:br/>
-      </w:r>
-      <w:r>
-        <w:rPr>
-          <w:rFonts w:ascii="Arial" w:hAnsi="Arial" w:cs="Arial"/>
-          <w:sz w:val="28"/>
-          <w:szCs w:val="28"/>
+      </w:r>
+      <w:r>
+        <w:rPr>
+          <w:rFonts w:ascii="Arial" w:hAnsi="Arial" w:cs="Arial"/>
           <w:lang w:val="pl-PL"/>
         </w:rPr>
         <w:drawing>
-          <wp:inline distT="0" distB="0" distL="0" distR="0" wp14:anchorId="6D601161" wp14:editId="11E56EED">
-            <wp:extent cx="5076748" cy="2393996"/>
+          <wp:inline distT="0" distB="0" distL="0" distR="0" wp14:anchorId="5C13925E" wp14:editId="7529ED12">
+            <wp:extent cx="3162300" cy="2375033"/>
             <wp:effectExtent l="0" t="0" r="0" b="6350"/>
-            <wp:docPr id="1868582154" name="Picture 1" descr="A screenshot of a computer&#10;&#10;AI-generated content may be incorrect."/>
+            <wp:docPr id="909625513" name="Picture 1" descr="A screenshot of a computer&#10;&#10;AI-generated content may be incorrect."/>
             <wp:cNvGraphicFramePr>
               <a:graphicFrameLocks xmlns:a="http://schemas.openxmlformats.org/drawingml/2006/main" noChangeAspect="1"/>
             </wp:cNvGraphicFramePr>
@@ -738,7 +899,7 @@
               <a:graphicData uri="http://schemas.openxmlformats.org/drawingml/2006/picture">
                 <pic:pic xmlns:pic="http://schemas.openxmlformats.org/drawingml/2006/picture">
                   <pic:nvPicPr>
-                    <pic:cNvPr id="1868582154" name="Picture 1" descr="A screenshot of a computer&#10;&#10;AI-generated content may be incorrect."/>
+                    <pic:cNvPr id="909625513" name="Picture 1" descr="A screenshot of a computer&#10;&#10;AI-generated content may be incorrect."/>
                     <pic:cNvPicPr/>
                   </pic:nvPicPr>
                   <pic:blipFill>
@@ -750,7 +911,7 @@
                   <pic:spPr>
                     <a:xfrm>
                       <a:off x="0" y="0"/>
-                      <a:ext cx="5081386" cy="2396183"/>
+                      <a:ext cx="3167283" cy="2378775"/>
                     </a:xfrm>
                     <a:prstGeom prst="rect">
                       <a:avLst/>
@@ -765,49 +926,29 @@
     </w:p>
     <w:p>
       <w:pPr>
-        <w:tabs>
-          <w:tab w:val="left" w:pos="1560"/>
-        </w:tabs>
-        <w:rPr>
-          <w:rFonts w:ascii="Arial" w:hAnsi="Arial" w:cs="Arial"/>
-          <w:sz w:val="28"/>
-          <w:szCs w:val="28"/>
-          <w:lang w:val="pl-PL"/>
-        </w:rPr>
-      </w:pPr>
-      <w:r>
-        <w:rPr>
-          <w:rFonts w:ascii="Arial" w:hAnsi="Arial" w:cs="Arial"/>
-          <w:sz w:val="28"/>
-          <w:szCs w:val="28"/>
-          <w:lang w:val="pl-PL"/>
-        </w:rPr>
-        <w:lastRenderedPageBreak/>
-        <w:t>Krok 5. Dodajemy odpowiedni konfig dla CORS</w:t>
-      </w:r>
-      <w:r>
-        <w:rPr>
-          <w:rFonts w:ascii="Arial" w:hAnsi="Arial" w:cs="Arial"/>
-          <w:sz w:val="28"/>
-          <w:szCs w:val="28"/>
-          <w:lang w:val="pl-PL"/>
-        </w:rPr>
-        <w:t xml:space="preserve"> w backendzie</w:t>
-      </w:r>
-      <w:r>
-        <w:rPr>
-          <w:rFonts w:ascii="Arial" w:hAnsi="Arial" w:cs="Arial"/>
-          <w:sz w:val="28"/>
-          <w:szCs w:val="28"/>
-          <w:lang w:val="pl-PL"/>
-        </w:rPr>
-        <w:t>.</w:t>
-      </w:r>
-      <w:r>
-        <w:rPr>
-          <w:rFonts w:ascii="Arial" w:hAnsi="Arial" w:cs="Arial"/>
-          <w:sz w:val="28"/>
-          <w:szCs w:val="28"/>
+        <w:rPr>
+          <w:rFonts w:ascii="Arial" w:hAnsi="Arial" w:cs="Arial"/>
+          <w:lang w:val="pl-PL"/>
+        </w:rPr>
+      </w:pPr>
+    </w:p>
+    <w:p>
+      <w:pPr>
+        <w:rPr>
+          <w:rFonts w:ascii="Arial" w:hAnsi="Arial" w:cs="Arial"/>
+          <w:lang w:val="pl-PL"/>
+        </w:rPr>
+      </w:pPr>
+      <w:r>
+        <w:rPr>
+          <w:rFonts w:ascii="Arial" w:hAnsi="Arial" w:cs="Arial"/>
+          <w:lang w:val="pl-PL"/>
+        </w:rPr>
+        <w:t>Po przejściu do Application – IndexedDB, widzimy zapisane dane:</w:t>
+      </w:r>
+      <w:r>
+        <w:rPr>
+          <w:rFonts w:ascii="Arial" w:hAnsi="Arial" w:cs="Arial"/>
           <w:lang w:val="pl-PL"/>
         </w:rPr>
         <w:br/>
@@ -815,15 +956,13 @@
       <w:r>
         <w:rPr>
           <w:rFonts w:ascii="Arial" w:hAnsi="Arial" w:cs="Arial"/>
-          <w:sz w:val="28"/>
-          <w:szCs w:val="28"/>
           <w:lang w:val="pl-PL"/>
         </w:rPr>
         <w:drawing>
-          <wp:inline distT="0" distB="0" distL="0" distR="0" wp14:anchorId="72D9EC59" wp14:editId="209A5304">
-            <wp:extent cx="4762195" cy="1330706"/>
-            <wp:effectExtent l="0" t="0" r="635" b="3175"/>
-            <wp:docPr id="1222818165" name="Picture 1" descr="A screen shot of a computer&#10;&#10;AI-generated content may be incorrect."/>
+          <wp:inline distT="0" distB="0" distL="0" distR="0" wp14:anchorId="6250A2B2" wp14:editId="2712EFD5">
+            <wp:extent cx="5760720" cy="1235710"/>
+            <wp:effectExtent l="0" t="0" r="0" b="2540"/>
+            <wp:docPr id="2136979411" name="Picture 1" descr="A screenshot of a computer&#10;&#10;AI-generated content may be incorrect."/>
             <wp:cNvGraphicFramePr>
               <a:graphicFrameLocks xmlns:a="http://schemas.openxmlformats.org/drawingml/2006/main" noChangeAspect="1"/>
             </wp:cNvGraphicFramePr>
@@ -831,7 +970,7 @@
               <a:graphicData uri="http://schemas.openxmlformats.org/drawingml/2006/picture">
                 <pic:pic xmlns:pic="http://schemas.openxmlformats.org/drawingml/2006/picture">
                   <pic:nvPicPr>
-                    <pic:cNvPr id="1222818165" name="Picture 1" descr="A screen shot of a computer&#10;&#10;AI-generated content may be incorrect."/>
+                    <pic:cNvPr id="2136979411" name="Picture 1" descr="A screenshot of a computer&#10;&#10;AI-generated content may be incorrect."/>
                     <pic:cNvPicPr/>
                   </pic:nvPicPr>
                   <pic:blipFill>
@@ -843,7 +982,7 @@
                   <pic:spPr>
                     <a:xfrm>
                       <a:off x="0" y="0"/>
-                      <a:ext cx="4774935" cy="1334266"/>
+                      <a:ext cx="5760720" cy="1235710"/>
                     </a:xfrm>
                     <a:prstGeom prst="rect">
                       <a:avLst/>
@@ -855,55 +994,61 @@
           </wp:inline>
         </w:drawing>
       </w:r>
-      <w:r>
-        <w:rPr>
-          <w:rFonts w:ascii="Arial" w:hAnsi="Arial" w:cs="Arial"/>
-          <w:sz w:val="28"/>
-          <w:szCs w:val="28"/>
-          <w:lang w:val="pl-PL"/>
-        </w:rPr>
-        <w:br/>
-      </w:r>
-      <w:r>
-        <w:rPr>
-          <w:rFonts w:ascii="Arial" w:hAnsi="Arial" w:cs="Arial"/>
-          <w:sz w:val="28"/>
-          <w:szCs w:val="28"/>
-          <w:lang w:val="pl-PL"/>
-        </w:rPr>
-        <w:br/>
-        <w:t xml:space="preserve">Testowanie: Niestety nadal nie działa, to może być spowodowane że frontend jest https a nasz lokalny backend http, dlatego jako rozwiązanie spróbuję tunelować backend za pomocą </w:t>
-      </w:r>
-      <w:r>
-        <w:rPr>
-          <w:rFonts w:ascii="Arial" w:hAnsi="Arial" w:cs="Arial"/>
-          <w:sz w:val="28"/>
-          <w:szCs w:val="28"/>
-          <w:lang w:val="pl-PL"/>
-        </w:rPr>
-        <w:br/>
-      </w:r>
-      <w:r>
-        <w:rPr>
-          <w:rFonts w:ascii="Arial" w:hAnsi="Arial" w:cs="Arial"/>
-          <w:sz w:val="28"/>
-          <w:szCs w:val="28"/>
-          <w:lang w:val="pl-PL"/>
-        </w:rPr>
-        <w:br/>
-      </w:r>
-      <w:r>
-        <w:rPr>
-          <w:rFonts w:ascii="Arial" w:hAnsi="Arial" w:cs="Arial"/>
-          <w:sz w:val="28"/>
-          <w:szCs w:val="28"/>
+    </w:p>
+    <w:p>
+      <w:pPr>
+        <w:rPr>
+          <w:rFonts w:ascii="Arial" w:hAnsi="Arial" w:cs="Arial"/>
+          <w:lang w:val="pl-PL"/>
+        </w:rPr>
+      </w:pPr>
+      <w:r>
+        <w:rPr>
+          <w:rFonts w:ascii="Arial" w:hAnsi="Arial" w:cs="Arial"/>
+          <w:lang w:val="pl-PL"/>
+        </w:rPr>
+        <w:lastRenderedPageBreak/>
+        <w:t xml:space="preserve">3.4 </w:t>
+      </w:r>
+      <w:r>
+        <w:rPr>
+          <w:rFonts w:ascii="Arial" w:hAnsi="Arial" w:cs="Arial"/>
+          <w:lang w:val="pl-PL"/>
+        </w:rPr>
+        <w:t>Implementujemy panel note</w:t>
+      </w:r>
+      <w:r>
+        <w:rPr>
+          <w:rFonts w:ascii="Arial" w:hAnsi="Arial" w:cs="Arial"/>
+          <w:lang w:val="pl-PL"/>
+        </w:rPr>
+        <w:t>, co istotn</w:t>
+      </w:r>
+      <w:r>
+        <w:rPr>
+          <w:rFonts w:ascii="Arial" w:hAnsi="Arial" w:cs="Arial"/>
+          <w:lang w:val="pl-PL"/>
+        </w:rPr>
+        <w:t>e, dane pobieramy już z naszej indexedDB, te dane które były wcześniej przedstawione na obrazku w narzędziach przeglądarki.</w:t>
+      </w:r>
+    </w:p>
+    <w:p>
+      <w:pPr>
+        <w:rPr>
+          <w:rFonts w:ascii="Arial" w:hAnsi="Arial" w:cs="Arial"/>
+          <w:lang w:val="pl-PL"/>
+        </w:rPr>
+      </w:pPr>
+      <w:r>
+        <w:rPr>
+          <w:rFonts w:ascii="Arial" w:hAnsi="Arial" w:cs="Arial"/>
           <w:lang w:val="pl-PL"/>
         </w:rPr>
         <w:drawing>
-          <wp:inline distT="0" distB="0" distL="0" distR="0" wp14:anchorId="67EFF3C0" wp14:editId="1C4D5BEA">
-            <wp:extent cx="4828032" cy="2726412"/>
-            <wp:effectExtent l="0" t="0" r="0" b="0"/>
-            <wp:docPr id="345544744" name="Picture 1" descr="A screenshot of a computer&#10;&#10;AI-generated content may be incorrect."/>
+          <wp:inline distT="0" distB="0" distL="0" distR="0" wp14:anchorId="08E529B8" wp14:editId="38D0F58B">
+            <wp:extent cx="5760720" cy="2624455"/>
+            <wp:effectExtent l="0" t="0" r="0" b="4445"/>
+            <wp:docPr id="44085740" name="Picture 1" descr="A screenshot of a computer screen&#10;&#10;AI-generated content may be incorrect."/>
             <wp:cNvGraphicFramePr>
               <a:graphicFrameLocks xmlns:a="http://schemas.openxmlformats.org/drawingml/2006/main" noChangeAspect="1"/>
             </wp:cNvGraphicFramePr>
@@ -911,7 +1056,7 @@
               <a:graphicData uri="http://schemas.openxmlformats.org/drawingml/2006/picture">
                 <pic:pic xmlns:pic="http://schemas.openxmlformats.org/drawingml/2006/picture">
                   <pic:nvPicPr>
-                    <pic:cNvPr id="345544744" name="Picture 1" descr="A screenshot of a computer&#10;&#10;AI-generated content may be incorrect."/>
+                    <pic:cNvPr id="44085740" name="Picture 1" descr="A screenshot of a computer screen&#10;&#10;AI-generated content may be incorrect."/>
                     <pic:cNvPicPr/>
                   </pic:nvPicPr>
                   <pic:blipFill>
@@ -923,7 +1068,7 @@
                   <pic:spPr>
                     <a:xfrm>
                       <a:off x="0" y="0"/>
-                      <a:ext cx="4832628" cy="2729007"/>
+                      <a:ext cx="5760720" cy="2624455"/>
                     </a:xfrm>
                     <a:prstGeom prst="rect">
                       <a:avLst/>
@@ -940,51 +1085,41 @@
       <w:pPr>
         <w:rPr>
           <w:rFonts w:ascii="Arial" w:hAnsi="Arial" w:cs="Arial"/>
-          <w:sz w:val="28"/>
-          <w:szCs w:val="28"/>
-          <w:lang w:val="pl-PL"/>
-        </w:rPr>
-      </w:pPr>
-    </w:p>
-    <w:p>
-      <w:pPr>
-        <w:rPr>
-          <w:rFonts w:ascii="Arial" w:hAnsi="Arial" w:cs="Arial"/>
-          <w:sz w:val="28"/>
-          <w:szCs w:val="28"/>
-          <w:lang w:val="pl-PL"/>
-        </w:rPr>
-      </w:pPr>
-      <w:r>
-        <w:rPr>
-          <w:rFonts w:ascii="Arial" w:hAnsi="Arial" w:cs="Arial"/>
-          <w:sz w:val="28"/>
-          <w:szCs w:val="28"/>
-          <w:lang w:val="pl-PL"/>
-        </w:rPr>
-        <w:t>Instaluje ngrok lokalnie:</w:t>
-      </w:r>
-      <w:r>
-        <w:rPr>
-          <w:rFonts w:ascii="Arial" w:hAnsi="Arial" w:cs="Arial"/>
-          <w:sz w:val="28"/>
-          <w:szCs w:val="28"/>
+          <w:lang w:val="pl-PL"/>
+        </w:rPr>
+      </w:pPr>
+      <w:r>
+        <w:rPr>
+          <w:rFonts w:ascii="Arial" w:hAnsi="Arial" w:cs="Arial"/>
           <w:lang w:val="pl-PL"/>
         </w:rPr>
         <w:br/>
-      </w:r>
-      <w:r>
-        <w:rPr>
-          <w:rFonts w:ascii="Arial" w:hAnsi="Arial" w:cs="Arial"/>
-          <w:sz w:val="28"/>
-          <w:szCs w:val="28"/>
+        <w:t>Panel rzeczywiście wyświetla naszą notatkę, działa również routing do formualarza dodawania:</w:t>
+      </w:r>
+      <w:r>
+        <w:rPr>
+          <w:rFonts w:ascii="Arial" w:hAnsi="Arial" w:cs="Arial"/>
+          <w:lang w:val="pl-PL"/>
+        </w:rPr>
+        <w:br/>
+      </w:r>
+      <w:r>
+        <w:rPr>
+          <w:rFonts w:ascii="Arial" w:hAnsi="Arial" w:cs="Arial"/>
+          <w:lang w:val="pl-PL"/>
+        </w:rPr>
+        <w:br/>
+      </w:r>
+      <w:r>
+        <w:rPr>
+          <w:rFonts w:ascii="Arial" w:hAnsi="Arial" w:cs="Arial"/>
           <w:lang w:val="pl-PL"/>
         </w:rPr>
         <w:drawing>
-          <wp:inline distT="0" distB="0" distL="0" distR="0" wp14:anchorId="438D6801" wp14:editId="6B8A43F7">
-            <wp:extent cx="4857292" cy="524707"/>
-            <wp:effectExtent l="0" t="0" r="635" b="8890"/>
-            <wp:docPr id="31427357" name="Picture 1"/>
+          <wp:inline distT="0" distB="0" distL="0" distR="0" wp14:anchorId="7AB841F0" wp14:editId="2345C5EC">
+            <wp:extent cx="3553321" cy="3067478"/>
+            <wp:effectExtent l="0" t="0" r="9525" b="0"/>
+            <wp:docPr id="1779160044" name="Picture 1" descr="A screenshot of a computer&#10;&#10;AI-generated content may be incorrect."/>
             <wp:cNvGraphicFramePr>
               <a:graphicFrameLocks xmlns:a="http://schemas.openxmlformats.org/drawingml/2006/main" noChangeAspect="1"/>
             </wp:cNvGraphicFramePr>
@@ -992,7 +1127,7 @@
               <a:graphicData uri="http://schemas.openxmlformats.org/drawingml/2006/picture">
                 <pic:pic xmlns:pic="http://schemas.openxmlformats.org/drawingml/2006/picture">
                   <pic:nvPicPr>
-                    <pic:cNvPr id="31427357" name=""/>
+                    <pic:cNvPr id="1779160044" name="Picture 1" descr="A screenshot of a computer&#10;&#10;AI-generated content may be incorrect."/>
                     <pic:cNvPicPr/>
                   </pic:nvPicPr>
                   <pic:blipFill>
@@ -1004,7 +1139,7 @@
                   <pic:spPr>
                     <a:xfrm>
                       <a:off x="0" y="0"/>
-                      <a:ext cx="4911837" cy="530599"/>
+                      <a:ext cx="3553321" cy="3067478"/>
                     </a:xfrm>
                     <a:prstGeom prst="rect">
                       <a:avLst/>
@@ -1019,30 +1154,116 @@
     </w:p>
     <w:p>
       <w:pPr>
-        <w:tabs>
-          <w:tab w:val="left" w:pos="1336"/>
-        </w:tabs>
-        <w:rPr>
-          <w:rFonts w:ascii="Arial" w:hAnsi="Arial" w:cs="Arial"/>
-          <w:sz w:val="28"/>
-          <w:szCs w:val="28"/>
-          <w:lang w:val="pl-PL"/>
-        </w:rPr>
-      </w:pPr>
-      <w:r>
-        <w:rPr>
-          <w:rFonts w:ascii="Arial" w:hAnsi="Arial" w:cs="Arial"/>
-          <w:sz w:val="28"/>
-          <w:szCs w:val="28"/>
-          <w:lang w:val="pl-PL"/>
-        </w:rPr>
-        <w:t>Po konfiguracji i tunelowaniu, ngrok zwraca mi:</w:t>
-      </w:r>
-      <w:r>
-        <w:rPr>
-          <w:rFonts w:ascii="Arial" w:hAnsi="Arial" w:cs="Arial"/>
-          <w:sz w:val="28"/>
-          <w:szCs w:val="28"/>
+        <w:rPr>
+          <w:rFonts w:ascii="Arial" w:hAnsi="Arial" w:cs="Arial"/>
+          <w:lang w:val="pl-PL"/>
+        </w:rPr>
+      </w:pPr>
+    </w:p>
+    <w:p>
+      <w:pPr>
+        <w:tabs>
+          <w:tab w:val="left" w:pos="1095"/>
+        </w:tabs>
+        <w:rPr>
+          <w:rFonts w:ascii="Arial" w:hAnsi="Arial" w:cs="Arial"/>
+          <w:lang w:val="pl-PL"/>
+        </w:rPr>
+      </w:pPr>
+      <w:r>
+        <w:rPr>
+          <w:rFonts w:ascii="Arial" w:hAnsi="Arial" w:cs="Arial"/>
+          <w:lang w:val="pl-PL"/>
+        </w:rPr>
+        <w:tab/>
+      </w:r>
+    </w:p>
+    <w:p>
+      <w:pPr>
+        <w:tabs>
+          <w:tab w:val="left" w:pos="1095"/>
+        </w:tabs>
+        <w:rPr>
+          <w:rFonts w:ascii="Arial" w:hAnsi="Arial" w:cs="Arial"/>
+          <w:lang w:val="pl-PL"/>
+        </w:rPr>
+      </w:pPr>
+    </w:p>
+    <w:p>
+      <w:pPr>
+        <w:tabs>
+          <w:tab w:val="left" w:pos="1095"/>
+        </w:tabs>
+        <w:rPr>
+          <w:rFonts w:ascii="Arial" w:hAnsi="Arial" w:cs="Arial"/>
+          <w:lang w:val="pl-PL"/>
+        </w:rPr>
+      </w:pPr>
+    </w:p>
+    <w:p>
+      <w:pPr>
+        <w:tabs>
+          <w:tab w:val="left" w:pos="1095"/>
+        </w:tabs>
+        <w:rPr>
+          <w:rFonts w:ascii="Arial" w:hAnsi="Arial" w:cs="Arial"/>
+          <w:lang w:val="pl-PL"/>
+        </w:rPr>
+      </w:pPr>
+    </w:p>
+    <w:p>
+      <w:pPr>
+        <w:tabs>
+          <w:tab w:val="left" w:pos="1095"/>
+        </w:tabs>
+        <w:rPr>
+          <w:rFonts w:ascii="Arial" w:hAnsi="Arial" w:cs="Arial"/>
+          <w:lang w:val="pl-PL"/>
+        </w:rPr>
+      </w:pPr>
+      <w:r>
+        <w:rPr>
+          <w:rFonts w:ascii="Arial" w:hAnsi="Arial" w:cs="Arial"/>
+          <w:lang w:val="pl-PL"/>
+        </w:rPr>
+        <w:lastRenderedPageBreak/>
+        <w:t xml:space="preserve">3.5 </w:t>
+      </w:r>
+      <w:r>
+        <w:rPr>
+          <w:rFonts w:ascii="Arial" w:hAnsi="Arial" w:cs="Arial"/>
+          <w:lang w:val="pl-PL"/>
+        </w:rPr>
+        <w:t>Implementujemy manifest.json oraz dodajemy ikony.</w:t>
+      </w:r>
+      <w:r>
+        <w:rPr>
+          <w:rFonts w:ascii="Arial" w:hAnsi="Arial" w:cs="Arial"/>
+          <w:lang w:val="pl-PL"/>
+        </w:rPr>
+        <w:t xml:space="preserve"> </w:t>
+      </w:r>
+      <w:r>
+        <w:rPr>
+          <w:rFonts w:ascii="Arial" w:hAnsi="Arial" w:cs="Arial"/>
+          <w:lang w:val="pl-PL"/>
+        </w:rPr>
+        <w:t>Plik manifest.json zawiera metadane aplikacji PWA, które pozwalają przeglądarce rozpoznać ją jako aplikację „instalowalną”. Dzięki temu użytkownik może dodać aplikację do ekranu głównego tak jak natywną aplikację mobilną. W pliku zdefiniowano m.in. nazwę, kolory, ikonki w wymaganych rozdzielczościach oraz stronę startową. Manifest jest podłączony do każdej strony aplikacji za pomocą znacznika &lt;link rel="manifest"&gt; w sekcji &lt;head&gt;.</w:t>
+      </w:r>
+    </w:p>
+    <w:p>
+      <w:pPr>
+        <w:tabs>
+          <w:tab w:val="left" w:pos="1095"/>
+        </w:tabs>
+        <w:rPr>
+          <w:rFonts w:ascii="Arial" w:hAnsi="Arial" w:cs="Arial"/>
+          <w:lang w:val="pl-PL"/>
+        </w:rPr>
+      </w:pPr>
+      <w:r>
+        <w:rPr>
+          <w:rFonts w:ascii="Arial" w:hAnsi="Arial" w:cs="Arial"/>
           <w:lang w:val="pl-PL"/>
         </w:rPr>
         <w:br/>
@@ -1050,15 +1271,20 @@
       <w:r>
         <w:rPr>
           <w:rFonts w:ascii="Arial" w:hAnsi="Arial" w:cs="Arial"/>
-          <w:sz w:val="28"/>
-          <w:szCs w:val="28"/>
+          <w:lang w:val="pl-PL"/>
+        </w:rPr>
+        <w:br/>
+      </w:r>
+      <w:r>
+        <w:rPr>
+          <w:rFonts w:ascii="Arial" w:hAnsi="Arial" w:cs="Arial"/>
           <w:lang w:val="pl-PL"/>
         </w:rPr>
         <w:drawing>
-          <wp:inline distT="0" distB="0" distL="0" distR="0" wp14:anchorId="6625453E" wp14:editId="73863D46">
-            <wp:extent cx="4547562" cy="1754962"/>
-            <wp:effectExtent l="0" t="0" r="5715" b="0"/>
-            <wp:docPr id="33555928" name="Picture 1" descr="A computer screen shot of a program&#10;&#10;AI-generated content may be incorrect."/>
+          <wp:inline distT="0" distB="0" distL="0" distR="0" wp14:anchorId="5435D847" wp14:editId="1A2BB03B">
+            <wp:extent cx="5760720" cy="3098165"/>
+            <wp:effectExtent l="0" t="0" r="0" b="6985"/>
+            <wp:docPr id="1298268208" name="Picture 1" descr="A screenshot of a computer program&#10;&#10;AI-generated content may be incorrect."/>
             <wp:cNvGraphicFramePr>
               <a:graphicFrameLocks xmlns:a="http://schemas.openxmlformats.org/drawingml/2006/main" noChangeAspect="1"/>
             </wp:cNvGraphicFramePr>
@@ -1066,7 +1292,7 @@
               <a:graphicData uri="http://schemas.openxmlformats.org/drawingml/2006/picture">
                 <pic:pic xmlns:pic="http://schemas.openxmlformats.org/drawingml/2006/picture">
                   <pic:nvPicPr>
-                    <pic:cNvPr id="33555928" name="Picture 1" descr="A computer screen shot of a program&#10;&#10;AI-generated content may be incorrect."/>
+                    <pic:cNvPr id="1298268208" name="Picture 1" descr="A screenshot of a computer program&#10;&#10;AI-generated content may be incorrect."/>
                     <pic:cNvPicPr/>
                   </pic:nvPicPr>
                   <pic:blipFill>
@@ -1078,7 +1304,7 @@
                   <pic:spPr>
                     <a:xfrm>
                       <a:off x="0" y="0"/>
-                      <a:ext cx="4552831" cy="1756996"/>
+                      <a:ext cx="5760720" cy="3098165"/>
                     </a:xfrm>
                     <a:prstGeom prst="rect">
                       <a:avLst/>
@@ -1093,47 +1319,183 @@
     </w:p>
     <w:p>
       <w:pPr>
-        <w:tabs>
-          <w:tab w:val="left" w:pos="1336"/>
-        </w:tabs>
-        <w:rPr>
-          <w:rFonts w:ascii="Arial" w:hAnsi="Arial" w:cs="Arial"/>
-          <w:sz w:val="28"/>
-          <w:szCs w:val="28"/>
-          <w:lang w:val="pl-PL"/>
-        </w:rPr>
-      </w:pPr>
-      <w:r>
-        <w:rPr>
-          <w:rFonts w:ascii="Arial" w:hAnsi="Arial" w:cs="Arial"/>
-          <w:sz w:val="28"/>
-          <w:szCs w:val="28"/>
-          <w:lang w:val="pl-PL"/>
-        </w:rPr>
-        <w:lastRenderedPageBreak/>
-        <w:t>Po skonfigurowaniu backendu i zasad cors, nadal jest problem :</w:t>
-      </w:r>
-      <w:r>
-        <w:rPr>
-          <w:rFonts w:ascii="Arial" w:hAnsi="Arial" w:cs="Arial"/>
-          <w:sz w:val="28"/>
-          <w:szCs w:val="28"/>
+        <w:rPr>
+          <w:rFonts w:ascii="Arial" w:hAnsi="Arial" w:cs="Arial"/>
+          <w:lang w:val="pl-PL"/>
+        </w:rPr>
+      </w:pPr>
+      <w:r>
+        <w:rPr>
+          <w:rFonts w:ascii="Arial" w:hAnsi="Arial" w:cs="Arial"/>
           <w:lang w:val="pl-PL"/>
         </w:rPr>
         <w:br/>
       </w:r>
-      <w:r>
-        <w:rPr>
-          <w:rFonts w:ascii="Arial" w:hAnsi="Arial" w:cs="Arial"/>
-          <w:sz w:val="28"/>
-          <w:szCs w:val="28"/>
+    </w:p>
+    <w:p>
+      <w:pPr>
+        <w:rPr>
+          <w:rFonts w:ascii="Arial" w:hAnsi="Arial" w:cs="Arial"/>
+          <w:lang w:val="pl-PL"/>
+        </w:rPr>
+      </w:pPr>
+    </w:p>
+    <w:p>
+      <w:pPr>
+        <w:rPr>
+          <w:rFonts w:ascii="Arial" w:hAnsi="Arial" w:cs="Arial"/>
+          <w:lang w:val="pl-PL"/>
+        </w:rPr>
+      </w:pPr>
+    </w:p>
+    <w:p>
+      <w:pPr>
+        <w:rPr>
+          <w:rFonts w:ascii="Arial" w:hAnsi="Arial" w:cs="Arial"/>
+          <w:lang w:val="pl-PL"/>
+        </w:rPr>
+      </w:pPr>
+    </w:p>
+    <w:p>
+      <w:pPr>
+        <w:rPr>
+          <w:rFonts w:ascii="Arial" w:hAnsi="Arial" w:cs="Arial"/>
+          <w:lang w:val="pl-PL"/>
+        </w:rPr>
+      </w:pPr>
+    </w:p>
+    <w:p>
+      <w:pPr>
+        <w:rPr>
+          <w:rFonts w:ascii="Arial" w:hAnsi="Arial" w:cs="Arial"/>
+          <w:lang w:val="pl-PL"/>
+        </w:rPr>
+      </w:pPr>
+    </w:p>
+    <w:p>
+      <w:pPr>
+        <w:rPr>
+          <w:rFonts w:ascii="Arial" w:hAnsi="Arial" w:cs="Arial"/>
+          <w:lang w:val="pl-PL"/>
+        </w:rPr>
+      </w:pPr>
+    </w:p>
+    <w:p>
+      <w:pPr>
+        <w:rPr>
+          <w:rFonts w:ascii="Arial" w:hAnsi="Arial" w:cs="Arial"/>
+          <w:lang w:val="pl-PL"/>
+        </w:rPr>
+      </w:pPr>
+    </w:p>
+    <w:p>
+      <w:pPr>
+        <w:rPr>
+          <w:rFonts w:ascii="Arial" w:hAnsi="Arial" w:cs="Arial"/>
+          <w:lang w:val="pl-PL"/>
+        </w:rPr>
+      </w:pPr>
+    </w:p>
+    <w:p>
+      <w:pPr>
+        <w:rPr>
+          <w:rFonts w:ascii="Arial" w:hAnsi="Arial" w:cs="Arial"/>
+          <w:lang w:val="pl-PL"/>
+        </w:rPr>
+      </w:pPr>
+    </w:p>
+    <w:p>
+      <w:pPr>
+        <w:rPr>
+          <w:rFonts w:ascii="Arial" w:hAnsi="Arial" w:cs="Arial"/>
+          <w:lang w:val="pl-PL"/>
+        </w:rPr>
+      </w:pPr>
+    </w:p>
+    <w:p>
+      <w:pPr>
+        <w:rPr>
+          <w:rFonts w:ascii="Arial" w:hAnsi="Arial" w:cs="Arial"/>
+          <w:lang w:val="pl-PL"/>
+        </w:rPr>
+      </w:pPr>
+    </w:p>
+    <w:p>
+      <w:pPr>
+        <w:rPr>
+          <w:rFonts w:ascii="Arial" w:hAnsi="Arial" w:cs="Arial"/>
+          <w:lang w:val="pl-PL"/>
+        </w:rPr>
+      </w:pPr>
+    </w:p>
+    <w:p>
+      <w:pPr>
+        <w:rPr>
+          <w:rFonts w:ascii="Arial" w:hAnsi="Arial" w:cs="Arial"/>
+          <w:lang w:val="pl-PL"/>
+        </w:rPr>
+      </w:pPr>
+      <w:r>
+        <w:rPr>
+          <w:rFonts w:ascii="Arial" w:hAnsi="Arial" w:cs="Arial"/>
+          <w:lang w:val="pl-PL"/>
+        </w:rPr>
+        <w:t>3.6 Pora na service worker, a więc mózg naszej aplikacji PWA.</w:t>
+      </w:r>
+      <w:r>
+        <w:rPr>
+          <w:rFonts w:ascii="Arial" w:hAnsi="Arial" w:cs="Arial"/>
+          <w:lang w:val="pl-PL"/>
+        </w:rPr>
+        <w:t xml:space="preserve"> </w:t>
+      </w:r>
+      <w:r>
+        <w:rPr>
+          <w:rFonts w:ascii="Arial" w:hAnsi="Arial" w:cs="Arial"/>
+          <w:lang w:val="pl-PL"/>
+        </w:rPr>
+        <w:t>W service-worker.js zastosowano strategię cache-first dla plików statycznych (HTML, CSS, JS, ikony), aby aplikacja mogła działać offline. Dla danych z zewnętrznego API (OpenWeather) użyto strategii network-first, by zawsze próbować pobrać najnowsze dane. Pliki są cache’owane podczas instalacji, a stare cache'y usuwane przy aktywacji, co zapobiega błędom przy aktualizacji aplikacji.</w:t>
+      </w:r>
+      <w:r>
+        <w:rPr>
+          <w:rFonts w:ascii="Arial" w:hAnsi="Arial" w:cs="Arial"/>
+          <w:lang w:val="pl-PL"/>
+        </w:rPr>
+        <w:br/>
+      </w:r>
+      <w:r>
+        <w:rPr>
+          <w:rFonts w:ascii="Arial" w:hAnsi="Arial" w:cs="Arial"/>
+          <w:lang w:val="pl-PL"/>
+        </w:rPr>
+        <w:br/>
+        <w:t>Dodatkowo n</w:t>
+      </w:r>
+      <w:r>
+        <w:rPr>
+          <w:rFonts w:ascii="Arial" w:hAnsi="Arial" w:cs="Arial"/>
+          <w:lang w:val="pl-PL"/>
+        </w:rPr>
+        <w:t>otatki użytkownika są przechowywane lokalnie w przeglądarce za pomocą IndexedDB i nie są przesyłane do żadnego serwera, co zapewnia prywatność oraz dostępność w trybie offline.</w:t>
+      </w:r>
+    </w:p>
+    <w:p>
+      <w:pPr>
+        <w:rPr>
+          <w:rFonts w:ascii="Arial" w:hAnsi="Arial" w:cs="Arial"/>
+          <w:lang w:val="pl-PL"/>
+        </w:rPr>
+      </w:pPr>
+      <w:r>
+        <w:rPr>
+          <w:rFonts w:ascii="Arial" w:hAnsi="Arial" w:cs="Arial"/>
           <w:lang w:val="pl-PL"/>
         </w:rPr>
         <w:drawing>
-          <wp:inline distT="0" distB="0" distL="0" distR="0" wp14:anchorId="3383A4CE" wp14:editId="3DFBE63C">
-            <wp:extent cx="4840765" cy="1887322"/>
+          <wp:inline distT="0" distB="0" distL="0" distR="0" wp14:anchorId="464A64A5" wp14:editId="539619EE">
+            <wp:extent cx="5760720" cy="6306820"/>
             <wp:effectExtent l="0" t="0" r="0" b="0"/>
-            <wp:docPr id="1092698572" name="Picture 1" descr="A screenshot of a computer&#10;&#10;AI-generated content may be incorrect."/>
+            <wp:docPr id="1965171993" name="Picture 1" descr="A screenshot of a computer program&#10;&#10;AI-generated content may be incorrect."/>
             <wp:cNvGraphicFramePr>
               <a:graphicFrameLocks xmlns:a="http://schemas.openxmlformats.org/drawingml/2006/main" noChangeAspect="1"/>
             </wp:cNvGraphicFramePr>
@@ -1141,7 +1503,7 @@
               <a:graphicData uri="http://schemas.openxmlformats.org/drawingml/2006/picture">
                 <pic:pic xmlns:pic="http://schemas.openxmlformats.org/drawingml/2006/picture">
                   <pic:nvPicPr>
-                    <pic:cNvPr id="1092698572" name="Picture 1" descr="A screenshot of a computer&#10;&#10;AI-generated content may be incorrect."/>
+                    <pic:cNvPr id="1965171993" name="Picture 1" descr="A screenshot of a computer program&#10;&#10;AI-generated content may be incorrect."/>
                     <pic:cNvPicPr/>
                   </pic:nvPicPr>
                   <pic:blipFill>
@@ -1153,7 +1515,7 @@
                   <pic:spPr>
                     <a:xfrm>
                       <a:off x="0" y="0"/>
-                      <a:ext cx="4843492" cy="1888385"/>
+                      <a:ext cx="5760720" cy="6306820"/>
                     </a:xfrm>
                     <a:prstGeom prst="rect">
                       <a:avLst/>
@@ -1165,64 +1527,39 @@
           </wp:inline>
         </w:drawing>
       </w:r>
-      <w:r>
-        <w:rPr>
-          <w:rFonts w:ascii="Arial" w:hAnsi="Arial" w:cs="Arial"/>
-          <w:sz w:val="28"/>
-          <w:szCs w:val="28"/>
+    </w:p>
+    <w:p>
+      <w:pPr>
+        <w:rPr>
+          <w:rFonts w:ascii="Arial" w:hAnsi="Arial" w:cs="Arial"/>
+          <w:lang w:val="pl-PL"/>
+        </w:rPr>
+      </w:pPr>
+      <w:r>
+        <w:rPr>
+          <w:rFonts w:ascii="Arial" w:hAnsi="Arial" w:cs="Arial"/>
+          <w:lang w:val="pl-PL"/>
+        </w:rPr>
+        <w:lastRenderedPageBreak/>
+        <w:t>Niestety tym razem nie mamy sukecsu, service worker nie jest wykrywany:</w:t>
+      </w:r>
+      <w:r>
+        <w:rPr>
+          <w:rFonts w:ascii="Arial" w:hAnsi="Arial" w:cs="Arial"/>
           <w:lang w:val="pl-PL"/>
         </w:rPr>
         <w:br/>
       </w:r>
-    </w:p>
-    <w:p>
-      <w:pPr>
-        <w:rPr>
-          <w:rFonts w:ascii="Arial" w:hAnsi="Arial" w:cs="Arial"/>
-          <w:sz w:val="28"/>
-          <w:szCs w:val="28"/>
-          <w:lang w:val="pl-PL"/>
-        </w:rPr>
-      </w:pPr>
-      <w:r>
-        <w:rPr>
-          <w:rFonts w:ascii="Arial" w:hAnsi="Arial" w:cs="Arial"/>
-          <w:sz w:val="28"/>
-          <w:szCs w:val="28"/>
-          <w:lang w:val="pl-PL"/>
-        </w:rPr>
-        <w:t>Zmiana konfiguracji na następującą pomogła, ale teraz mamy 500 error z samego w sobie backendu, natomiast połączenie już działa:</w:t>
-      </w:r>
-      <w:r>
-        <w:rPr>
-          <w:rFonts w:ascii="Arial" w:hAnsi="Arial" w:cs="Arial"/>
-          <w:sz w:val="28"/>
-          <w:szCs w:val="28"/>
-          <w:lang w:val="pl-PL"/>
-        </w:rPr>
-        <w:br/>
-      </w:r>
-      <w:r>
-        <w:rPr>
-          <w:rFonts w:ascii="Arial" w:hAnsi="Arial" w:cs="Arial"/>
-          <w:sz w:val="28"/>
-          <w:szCs w:val="28"/>
-          <w:lang w:val="pl-PL"/>
-        </w:rPr>
-        <w:br/>
-      </w:r>
-      <w:r>
-        <w:rPr>
-          <w:rFonts w:ascii="Arial" w:hAnsi="Arial" w:cs="Arial"/>
-          <w:sz w:val="28"/>
-          <w:szCs w:val="28"/>
+      <w:r>
+        <w:rPr>
+          <w:rFonts w:ascii="Arial" w:hAnsi="Arial" w:cs="Arial"/>
           <w:lang w:val="pl-PL"/>
         </w:rPr>
         <w:drawing>
-          <wp:inline distT="0" distB="0" distL="0" distR="0" wp14:anchorId="5B9EACD6" wp14:editId="38F0322E">
-            <wp:extent cx="4901292" cy="1828800"/>
+          <wp:inline distT="0" distB="0" distL="0" distR="0" wp14:anchorId="76CEB990" wp14:editId="7F4F945E">
+            <wp:extent cx="5760720" cy="2084070"/>
             <wp:effectExtent l="0" t="0" r="0" b="0"/>
-            <wp:docPr id="813364057" name="Picture 1" descr="A screen shot of a computer&#10;&#10;AI-generated content may be incorrect."/>
+            <wp:docPr id="1074963075" name="Picture 1" descr="A screenshot of a computer&#10;&#10;AI-generated content may be incorrect."/>
             <wp:cNvGraphicFramePr>
               <a:graphicFrameLocks xmlns:a="http://schemas.openxmlformats.org/drawingml/2006/main" noChangeAspect="1"/>
             </wp:cNvGraphicFramePr>
@@ -1230,7 +1567,7 @@
               <a:graphicData uri="http://schemas.openxmlformats.org/drawingml/2006/picture">
                 <pic:pic xmlns:pic="http://schemas.openxmlformats.org/drawingml/2006/picture">
                   <pic:nvPicPr>
-                    <pic:cNvPr id="813364057" name="Picture 1" descr="A screen shot of a computer&#10;&#10;AI-generated content may be incorrect."/>
+                    <pic:cNvPr id="1074963075" name="Picture 1" descr="A screenshot of a computer&#10;&#10;AI-generated content may be incorrect."/>
                     <pic:cNvPicPr/>
                   </pic:nvPicPr>
                   <pic:blipFill>
@@ -1242,7 +1579,7 @@
                   <pic:spPr>
                     <a:xfrm>
                       <a:off x="0" y="0"/>
-                      <a:ext cx="4925297" cy="1837757"/>
+                      <a:ext cx="5760720" cy="2084070"/>
                     </a:xfrm>
                     <a:prstGeom prst="rect">
                       <a:avLst/>
@@ -1259,34 +1596,20 @@
       <w:pPr>
         <w:rPr>
           <w:rFonts w:ascii="Arial" w:hAnsi="Arial" w:cs="Arial"/>
-          <w:sz w:val="28"/>
-          <w:szCs w:val="28"/>
-          <w:lang w:val="pl-PL"/>
-        </w:rPr>
-      </w:pPr>
-      <w:r>
-        <w:rPr>
-          <w:rFonts w:ascii="Arial" w:hAnsi="Arial" w:cs="Arial"/>
-          <w:sz w:val="28"/>
-          <w:szCs w:val="28"/>
+          <w:lang w:val="pl-PL"/>
+        </w:rPr>
+      </w:pPr>
+      <w:r>
+        <w:rPr>
+          <w:rFonts w:ascii="Arial" w:hAnsi="Arial" w:cs="Arial"/>
           <w:lang w:val="pl-PL"/>
         </w:rPr>
         <w:br/>
-      </w:r>
-      <w:r>
-        <w:rPr>
-          <w:rFonts w:ascii="Arial" w:hAnsi="Arial" w:cs="Arial"/>
-          <w:sz w:val="28"/>
-          <w:szCs w:val="28"/>
-          <w:lang w:val="pl-PL"/>
-        </w:rPr>
-        <w:t>Nowy problem:</w:t>
-      </w:r>
-      <w:r>
-        <w:rPr>
-          <w:rFonts w:ascii="Arial" w:hAnsi="Arial" w:cs="Arial"/>
-          <w:sz w:val="28"/>
-          <w:szCs w:val="28"/>
+        <w:t>Po dodaniu skrptu rejestrującego dodatkwo manualnie service worker, niestety nadal bez sukcesu:</w:t>
+      </w:r>
+      <w:r>
+        <w:rPr>
+          <w:rFonts w:ascii="Arial" w:hAnsi="Arial" w:cs="Arial"/>
           <w:lang w:val="pl-PL"/>
         </w:rPr>
         <w:br/>
@@ -1294,8 +1617,6 @@
       <w:r>
         <w:rPr>
           <w:rFonts w:ascii="Arial" w:hAnsi="Arial" w:cs="Arial"/>
-          <w:sz w:val="28"/>
-          <w:szCs w:val="28"/>
           <w:lang w:val="pl-PL"/>
         </w:rPr>
         <w:br/>
@@ -1303,15 +1624,13 @@
       <w:r>
         <w:rPr>
           <w:rFonts w:ascii="Arial" w:hAnsi="Arial" w:cs="Arial"/>
-          <w:sz w:val="28"/>
-          <w:szCs w:val="28"/>
           <w:lang w:val="pl-PL"/>
         </w:rPr>
         <w:drawing>
-          <wp:inline distT="0" distB="0" distL="0" distR="0" wp14:anchorId="784A7521" wp14:editId="7C122310">
-            <wp:extent cx="4962091" cy="2033626"/>
-            <wp:effectExtent l="0" t="0" r="0" b="5080"/>
-            <wp:docPr id="538273807" name="Picture 1" descr="A screenshot of a video chat&#10;&#10;AI-generated content may be incorrect."/>
+          <wp:inline distT="0" distB="0" distL="0" distR="0" wp14:anchorId="52FAB91C" wp14:editId="097FDC24">
+            <wp:extent cx="5760720" cy="1798320"/>
+            <wp:effectExtent l="0" t="0" r="0" b="0"/>
+            <wp:docPr id="1191688626" name="Picture 1" descr="A screen shot of a computer code&#10;&#10;AI-generated content may be incorrect."/>
             <wp:cNvGraphicFramePr>
               <a:graphicFrameLocks xmlns:a="http://schemas.openxmlformats.org/drawingml/2006/main" noChangeAspect="1"/>
             </wp:cNvGraphicFramePr>
@@ -1319,7 +1638,7 @@
               <a:graphicData uri="http://schemas.openxmlformats.org/drawingml/2006/picture">
                 <pic:pic xmlns:pic="http://schemas.openxmlformats.org/drawingml/2006/picture">
                   <pic:nvPicPr>
-                    <pic:cNvPr id="538273807" name="Picture 1" descr="A screenshot of a video chat&#10;&#10;AI-generated content may be incorrect."/>
+                    <pic:cNvPr id="1191688626" name="Picture 1" descr="A screen shot of a computer code&#10;&#10;AI-generated content may be incorrect."/>
                     <pic:cNvPicPr/>
                   </pic:nvPicPr>
                   <pic:blipFill>
@@ -1331,7 +1650,7 @@
                   <pic:spPr>
                     <a:xfrm>
                       <a:off x="0" y="0"/>
-                      <a:ext cx="4967514" cy="2035848"/>
+                      <a:ext cx="5760720" cy="1798320"/>
                     </a:xfrm>
                     <a:prstGeom prst="rect">
                       <a:avLst/>
@@ -1346,62 +1665,68 @@
     </w:p>
     <w:p>
       <w:pPr>
-        <w:tabs>
-          <w:tab w:val="left" w:pos="2696"/>
-        </w:tabs>
-        <w:rPr>
-          <w:rFonts w:ascii="Arial" w:hAnsi="Arial" w:cs="Arial"/>
-          <w:sz w:val="28"/>
-          <w:szCs w:val="28"/>
-          <w:lang w:val="pl-PL"/>
-        </w:rPr>
-      </w:pPr>
-      <w:r>
-        <w:rPr>
-          <w:rFonts w:ascii="Arial" w:hAnsi="Arial" w:cs="Arial"/>
-          <w:sz w:val="28"/>
-          <w:szCs w:val="28"/>
-          <w:lang w:val="pl-PL"/>
-        </w:rPr>
-        <w:tab/>
-      </w:r>
-      <w:r>
-        <w:rPr>
-          <w:rFonts w:ascii="Arial" w:hAnsi="Arial" w:cs="Arial"/>
-          <w:sz w:val="28"/>
-          <w:szCs w:val="28"/>
+        <w:rPr>
+          <w:rFonts w:ascii="Arial" w:hAnsi="Arial" w:cs="Arial"/>
+          <w:lang w:val="pl-PL"/>
+        </w:rPr>
+      </w:pPr>
+      <w:r>
+        <w:rPr>
+          <w:rFonts w:ascii="Arial" w:hAnsi="Arial" w:cs="Arial"/>
           <w:lang w:val="pl-PL"/>
         </w:rPr>
         <w:br/>
-      </w:r>
-    </w:p>
-    <w:p>
-      <w:pPr>
-        <w:tabs>
-          <w:tab w:val="left" w:pos="2696"/>
-        </w:tabs>
-        <w:rPr>
-          <w:rFonts w:ascii="Arial" w:hAnsi="Arial" w:cs="Arial"/>
-          <w:sz w:val="28"/>
-          <w:szCs w:val="28"/>
-          <w:lang w:val="pl-PL"/>
-        </w:rPr>
-      </w:pPr>
-      <w:r>
-        <w:rPr>
-          <w:rFonts w:ascii="Arial" w:hAnsi="Arial" w:cs="Arial"/>
-          <w:sz w:val="28"/>
-          <w:szCs w:val="28"/>
-          <w:lang w:val="pl-PL"/>
-        </w:rPr>
-        <w:lastRenderedPageBreak/>
-        <w:t>Po analizie, okazało się, ze był problem z komunikacją między bazą mongo a backendem js ze względu na niepoprawną nazwę kontenera z mongo podczas jego uruchamiania.</w:t>
-      </w:r>
-      <w:r>
-        <w:rPr>
-          <w:rFonts w:ascii="Arial" w:hAnsi="Arial" w:cs="Arial"/>
-          <w:sz w:val="28"/>
-          <w:szCs w:val="28"/>
+        <w:t>Być może to kwestia uruchamiania przez live server, dlatego przejdziemy do hostowania aplikacji na netlify, być może tam service worker zadziala.</w:t>
+      </w:r>
+    </w:p>
+    <w:p>
+      <w:pPr>
+        <w:rPr>
+          <w:rFonts w:ascii="Arial" w:hAnsi="Arial" w:cs="Arial"/>
+          <w:lang w:val="pl-PL"/>
+        </w:rPr>
+      </w:pPr>
+    </w:p>
+    <w:p>
+      <w:pPr>
+        <w:rPr>
+          <w:rFonts w:ascii="Arial" w:hAnsi="Arial" w:cs="Arial"/>
+          <w:lang w:val="pl-PL"/>
+        </w:rPr>
+      </w:pPr>
+      <w:r>
+        <w:rPr>
+          <w:rFonts w:ascii="Arial" w:hAnsi="Arial" w:cs="Arial"/>
+          <w:lang w:val="pl-PL"/>
+        </w:rPr>
+        <w:t>3.7 Deployment na netlify.</w:t>
+      </w:r>
+    </w:p>
+    <w:p>
+      <w:pPr>
+        <w:rPr>
+          <w:rFonts w:ascii="Arial" w:hAnsi="Arial" w:cs="Arial"/>
+          <w:lang w:val="pl-PL"/>
+        </w:rPr>
+      </w:pPr>
+      <w:r>
+        <w:rPr>
+          <w:rFonts w:ascii="Arial" w:hAnsi="Arial" w:cs="Arial"/>
+          <w:lang w:val="pl-PL"/>
+        </w:rPr>
+        <w:t>Pakujemy pliki naszego projektu w plik .zip i wrzucamy do Netlify:</w:t>
+      </w:r>
+    </w:p>
+    <w:p>
+      <w:pPr>
+        <w:rPr>
+          <w:rFonts w:ascii="Arial" w:hAnsi="Arial" w:cs="Arial"/>
+          <w:lang w:val="pl-PL"/>
+        </w:rPr>
+      </w:pPr>
+      <w:r>
+        <w:rPr>
+          <w:rFonts w:ascii="Arial" w:hAnsi="Arial" w:cs="Arial"/>
           <w:lang w:val="pl-PL"/>
         </w:rPr>
         <w:br/>
@@ -1409,43 +1734,13 @@
       <w:r>
         <w:rPr>
           <w:rFonts w:ascii="Arial" w:hAnsi="Arial" w:cs="Arial"/>
-          <w:sz w:val="28"/>
-          <w:szCs w:val="28"/>
-          <w:lang w:val="pl-PL"/>
-        </w:rPr>
-        <w:br/>
-        <w:t>Ostatecznie aplikacja działa poprawnie zdeployowana oraz z tunelowanym przez ngrok backendem:</w:t>
-      </w:r>
-      <w:r>
-        <w:rPr>
-          <w:rFonts w:ascii="Arial" w:hAnsi="Arial" w:cs="Arial"/>
-          <w:sz w:val="28"/>
-          <w:szCs w:val="28"/>
-          <w:lang w:val="pl-PL"/>
-        </w:rPr>
-        <w:br/>
-      </w:r>
-      <w:r>
-        <w:rPr>
-          <w:rFonts w:ascii="Arial" w:hAnsi="Arial" w:cs="Arial"/>
-          <w:sz w:val="28"/>
-          <w:szCs w:val="28"/>
-          <w:lang w:val="pl-PL"/>
-        </w:rPr>
-        <w:br/>
-      </w:r>
-      <w:r>
-        <w:rPr>
-          <w:rFonts w:ascii="Arial" w:hAnsi="Arial" w:cs="Arial"/>
-          <w:sz w:val="28"/>
-          <w:szCs w:val="28"/>
           <w:lang w:val="pl-PL"/>
         </w:rPr>
         <w:drawing>
-          <wp:inline distT="0" distB="0" distL="0" distR="0" wp14:anchorId="458444FE" wp14:editId="20DD83BB">
-            <wp:extent cx="5760720" cy="2072640"/>
-            <wp:effectExtent l="0" t="0" r="0" b="3810"/>
-            <wp:docPr id="1565759157" name="Picture 1" descr="A screenshot of a computer&#10;&#10;AI-generated content may be incorrect."/>
+          <wp:inline distT="0" distB="0" distL="0" distR="0" wp14:anchorId="7D26E00D" wp14:editId="7E10E8F1">
+            <wp:extent cx="4010025" cy="1890529"/>
+            <wp:effectExtent l="0" t="0" r="0" b="0"/>
+            <wp:docPr id="1002993794" name="Picture 1" descr="A screenshot of a computer&#10;&#10;AI-generated content may be incorrect."/>
             <wp:cNvGraphicFramePr>
               <a:graphicFrameLocks xmlns:a="http://schemas.openxmlformats.org/drawingml/2006/main" noChangeAspect="1"/>
             </wp:cNvGraphicFramePr>
@@ -1453,7 +1748,7 @@
               <a:graphicData uri="http://schemas.openxmlformats.org/drawingml/2006/picture">
                 <pic:pic xmlns:pic="http://schemas.openxmlformats.org/drawingml/2006/picture">
                   <pic:nvPicPr>
-                    <pic:cNvPr id="1565759157" name="Picture 1" descr="A screenshot of a computer&#10;&#10;AI-generated content may be incorrect."/>
+                    <pic:cNvPr id="1002993794" name="Picture 1" descr="A screenshot of a computer&#10;&#10;AI-generated content may be incorrect."/>
                     <pic:cNvPicPr/>
                   </pic:nvPicPr>
                   <pic:blipFill>
@@ -1465,7 +1760,7 @@
                   <pic:spPr>
                     <a:xfrm>
                       <a:off x="0" y="0"/>
-                      <a:ext cx="5760720" cy="2072640"/>
+                      <a:ext cx="4020020" cy="1895241"/>
                     </a:xfrm>
                     <a:prstGeom prst="rect">
                       <a:avLst/>
@@ -1477,23 +1772,1825 @@
           </wp:inline>
         </w:drawing>
       </w:r>
-      <w:r>
-        <w:rPr>
-          <w:rFonts w:ascii="Arial" w:hAnsi="Arial" w:cs="Arial"/>
-          <w:sz w:val="28"/>
-          <w:szCs w:val="28"/>
-          <w:lang w:val="pl-PL"/>
+    </w:p>
+    <w:p>
+      <w:pPr>
+        <w:rPr>
+          <w:rFonts w:ascii="Arial" w:hAnsi="Arial" w:cs="Arial"/>
+          <w:lang w:val="pl-PL"/>
+        </w:rPr>
+      </w:pPr>
+      <w:r>
+        <w:rPr>
+          <w:rFonts w:ascii="Arial" w:hAnsi="Arial" w:cs="Arial"/>
+          <w:lang w:val="pl-PL"/>
+        </w:rPr>
+        <w:lastRenderedPageBreak/>
+        <w:t>Wygląda na to, że udało się zhostować:</w:t>
+      </w:r>
+    </w:p>
+    <w:p>
+      <w:pPr>
+        <w:rPr>
+          <w:rFonts w:ascii="Arial" w:hAnsi="Arial" w:cs="Arial"/>
+          <w:lang w:val="pl-PL"/>
+        </w:rPr>
+      </w:pPr>
+      <w:r>
+        <w:rPr>
+          <w:rFonts w:ascii="Arial" w:hAnsi="Arial" w:cs="Arial"/>
         </w:rPr>
         <w:br/>
       </w:r>
       <w:r>
         <w:rPr>
           <w:rFonts w:ascii="Arial" w:hAnsi="Arial" w:cs="Arial"/>
-          <w:sz w:val="28"/>
-          <w:szCs w:val="28"/>
-          <w:lang w:val="pl-PL"/>
         </w:rPr>
         <w:br/>
+      </w:r>
+      <w:r>
+        <w:rPr>
+          <w:rFonts w:ascii="Arial" w:hAnsi="Arial" w:cs="Arial"/>
+          <w:lang w:val="pl-PL"/>
+        </w:rPr>
+        <w:drawing>
+          <wp:inline distT="0" distB="0" distL="0" distR="0" wp14:anchorId="2972F95F" wp14:editId="73F7DBC8">
+            <wp:extent cx="4143375" cy="2218752"/>
+            <wp:effectExtent l="0" t="0" r="0" b="0"/>
+            <wp:docPr id="730043348" name="Picture 1" descr="A screenshot of a computer&#10;&#10;AI-generated content may be incorrect."/>
+            <wp:cNvGraphicFramePr>
+              <a:graphicFrameLocks xmlns:a="http://schemas.openxmlformats.org/drawingml/2006/main" noChangeAspect="1"/>
+            </wp:cNvGraphicFramePr>
+            <a:graphic xmlns:a="http://schemas.openxmlformats.org/drawingml/2006/main">
+              <a:graphicData uri="http://schemas.openxmlformats.org/drawingml/2006/picture">
+                <pic:pic xmlns:pic="http://schemas.openxmlformats.org/drawingml/2006/picture">
+                  <pic:nvPicPr>
+                    <pic:cNvPr id="730043348" name="Picture 1" descr="A screenshot of a computer&#10;&#10;AI-generated content may be incorrect."/>
+                    <pic:cNvPicPr/>
+                  </pic:nvPicPr>
+                  <pic:blipFill>
+                    <a:blip r:embed="rId25"/>
+                    <a:stretch>
+                      <a:fillRect/>
+                    </a:stretch>
+                  </pic:blipFill>
+                  <pic:spPr>
+                    <a:xfrm>
+                      <a:off x="0" y="0"/>
+                      <a:ext cx="4145039" cy="2219643"/>
+                    </a:xfrm>
+                    <a:prstGeom prst="rect">
+                      <a:avLst/>
+                    </a:prstGeom>
+                  </pic:spPr>
+                </pic:pic>
+              </a:graphicData>
+            </a:graphic>
+          </wp:inline>
+        </w:drawing>
+      </w:r>
+    </w:p>
+    <w:p>
+      <w:pPr>
+        <w:rPr>
+          <w:rFonts w:ascii="Arial" w:hAnsi="Arial" w:cs="Arial"/>
+        </w:rPr>
+      </w:pPr>
+    </w:p>
+    <w:p>
+      <w:pPr>
+        <w:rPr>
+          <w:rFonts w:ascii="Arial" w:hAnsi="Arial" w:cs="Arial"/>
+          <w:lang w:val="pl-PL"/>
+        </w:rPr>
+      </w:pPr>
+      <w:r>
+        <w:rPr>
+          <w:rFonts w:ascii="Arial" w:hAnsi="Arial" w:cs="Arial"/>
+        </w:rPr>
+        <w:br/>
+      </w:r>
+      <w:r>
+        <w:rPr>
+          <w:rFonts w:ascii="Arial" w:hAnsi="Arial" w:cs="Arial"/>
+          <w:lang w:val="pl-PL"/>
+        </w:rPr>
+        <w:t>Deployment pomógł, service worker jest teraz widziany</w:t>
+      </w:r>
+      <w:r>
+        <w:rPr>
+          <w:rFonts w:ascii="Arial" w:hAnsi="Arial" w:cs="Arial"/>
+          <w:lang w:val="pl-PL"/>
+        </w:rPr>
+        <w:t>:</w:t>
+      </w:r>
+    </w:p>
+    <w:p>
+      <w:pPr>
+        <w:rPr>
+          <w:rFonts w:ascii="Arial" w:hAnsi="Arial" w:cs="Arial"/>
+          <w:lang w:val="pl-PL"/>
+        </w:rPr>
+      </w:pPr>
+      <w:r>
+        <w:rPr>
+          <w:rFonts w:ascii="Arial" w:hAnsi="Arial" w:cs="Arial"/>
+          <w:lang w:val="pl-PL"/>
+        </w:rPr>
+        <w:br/>
+      </w:r>
+      <w:r>
+        <w:rPr>
+          <w:rFonts w:ascii="Arial" w:hAnsi="Arial" w:cs="Arial"/>
+          <w:lang w:val="pl-PL"/>
+        </w:rPr>
+        <w:br/>
+      </w:r>
+      <w:r>
+        <w:rPr>
+          <w:rFonts w:ascii="Arial" w:hAnsi="Arial" w:cs="Arial"/>
+          <w:lang w:val="pl-PL"/>
+        </w:rPr>
+        <w:drawing>
+          <wp:inline distT="0" distB="0" distL="0" distR="0" wp14:anchorId="279B399A" wp14:editId="1D687351">
+            <wp:extent cx="4286250" cy="1395205"/>
+            <wp:effectExtent l="0" t="0" r="0" b="0"/>
+            <wp:docPr id="1365793457" name="Picture 1" descr="A screenshot of a computer&#10;&#10;AI-generated content may be incorrect."/>
+            <wp:cNvGraphicFramePr>
+              <a:graphicFrameLocks xmlns:a="http://schemas.openxmlformats.org/drawingml/2006/main" noChangeAspect="1"/>
+            </wp:cNvGraphicFramePr>
+            <a:graphic xmlns:a="http://schemas.openxmlformats.org/drawingml/2006/main">
+              <a:graphicData uri="http://schemas.openxmlformats.org/drawingml/2006/picture">
+                <pic:pic xmlns:pic="http://schemas.openxmlformats.org/drawingml/2006/picture">
+                  <pic:nvPicPr>
+                    <pic:cNvPr id="1365793457" name="Picture 1" descr="A screenshot of a computer&#10;&#10;AI-generated content may be incorrect."/>
+                    <pic:cNvPicPr/>
+                  </pic:nvPicPr>
+                  <pic:blipFill>
+                    <a:blip r:embed="rId26"/>
+                    <a:stretch>
+                      <a:fillRect/>
+                    </a:stretch>
+                  </pic:blipFill>
+                  <pic:spPr>
+                    <a:xfrm>
+                      <a:off x="0" y="0"/>
+                      <a:ext cx="4297037" cy="1398716"/>
+                    </a:xfrm>
+                    <a:prstGeom prst="rect">
+                      <a:avLst/>
+                    </a:prstGeom>
+                  </pic:spPr>
+                </pic:pic>
+              </a:graphicData>
+            </a:graphic>
+          </wp:inline>
+        </w:drawing>
+      </w:r>
+    </w:p>
+    <w:p>
+      <w:pPr>
+        <w:rPr>
+          <w:rFonts w:ascii="Arial" w:hAnsi="Arial" w:cs="Arial"/>
+          <w:lang w:val="pl-PL"/>
+        </w:rPr>
+      </w:pPr>
+    </w:p>
+    <w:p>
+      <w:pPr>
+        <w:rPr>
+          <w:rFonts w:ascii="Arial" w:hAnsi="Arial" w:cs="Arial"/>
+          <w:lang w:val="pl-PL"/>
+        </w:rPr>
+      </w:pPr>
+    </w:p>
+    <w:p>
+      <w:pPr>
+        <w:rPr>
+          <w:rFonts w:ascii="Arial" w:hAnsi="Arial" w:cs="Arial"/>
+          <w:lang w:val="pl-PL"/>
+        </w:rPr>
+      </w:pPr>
+    </w:p>
+    <w:p>
+      <w:pPr>
+        <w:rPr>
+          <w:rFonts w:ascii="Arial" w:hAnsi="Arial" w:cs="Arial"/>
+          <w:lang w:val="pl-PL"/>
+        </w:rPr>
+      </w:pPr>
+    </w:p>
+    <w:p>
+      <w:pPr>
+        <w:rPr>
+          <w:rFonts w:ascii="Arial" w:hAnsi="Arial" w:cs="Arial"/>
+          <w:lang w:val="pl-PL"/>
+        </w:rPr>
+      </w:pPr>
+    </w:p>
+    <w:p>
+      <w:pPr>
+        <w:rPr>
+          <w:rFonts w:ascii="Arial" w:hAnsi="Arial" w:cs="Arial"/>
+          <w:lang w:val="pl-PL"/>
+        </w:rPr>
+      </w:pPr>
+    </w:p>
+    <w:p>
+      <w:pPr>
+        <w:rPr>
+          <w:rFonts w:ascii="Arial" w:hAnsi="Arial" w:cs="Arial"/>
+          <w:lang w:val="pl-PL"/>
+        </w:rPr>
+      </w:pPr>
+    </w:p>
+    <w:p>
+      <w:pPr>
+        <w:rPr>
+          <w:rFonts w:ascii="Arial" w:hAnsi="Arial" w:cs="Arial"/>
+          <w:lang w:val="pl-PL"/>
+        </w:rPr>
+      </w:pPr>
+    </w:p>
+    <w:p>
+      <w:pPr>
+        <w:rPr>
+          <w:rFonts w:ascii="Arial" w:hAnsi="Arial" w:cs="Arial"/>
+          <w:lang w:val="pl-PL"/>
+        </w:rPr>
+      </w:pPr>
+    </w:p>
+    <w:p>
+      <w:pPr>
+        <w:rPr>
+          <w:rFonts w:ascii="Arial" w:hAnsi="Arial" w:cs="Arial"/>
+          <w:lang w:val="pl-PL"/>
+        </w:rPr>
+      </w:pPr>
+    </w:p>
+    <w:p>
+      <w:pPr>
+        <w:rPr>
+          <w:rFonts w:ascii="Arial" w:hAnsi="Arial" w:cs="Arial"/>
+          <w:lang w:val="pl-PL"/>
+        </w:rPr>
+      </w:pPr>
+    </w:p>
+    <w:p>
+      <w:pPr>
+        <w:rPr>
+          <w:rFonts w:ascii="Arial" w:hAnsi="Arial" w:cs="Arial"/>
+          <w:lang w:val="pl-PL"/>
+        </w:rPr>
+      </w:pPr>
+    </w:p>
+    <w:p>
+      <w:pPr>
+        <w:rPr>
+          <w:rFonts w:ascii="Arial" w:hAnsi="Arial" w:cs="Arial"/>
+          <w:lang w:val="pl-PL"/>
+        </w:rPr>
+      </w:pPr>
+      <w:r>
+        <w:rPr>
+          <w:rFonts w:ascii="Arial" w:hAnsi="Arial" w:cs="Arial"/>
+          <w:lang w:val="pl-PL"/>
+        </w:rPr>
+        <w:t>3.</w:t>
+      </w:r>
+      <w:r>
+        <w:rPr>
+          <w:rFonts w:ascii="Arial" w:hAnsi="Arial" w:cs="Arial"/>
+          <w:lang w:val="pl-PL"/>
+        </w:rPr>
+        <w:t>8</w:t>
+      </w:r>
+      <w:r>
+        <w:rPr>
+          <w:rFonts w:ascii="Arial" w:hAnsi="Arial" w:cs="Arial"/>
+          <w:lang w:val="pl-PL"/>
+        </w:rPr>
+        <w:t xml:space="preserve"> </w:t>
+      </w:r>
+      <w:r>
+        <w:rPr>
+          <w:rFonts w:ascii="Arial" w:hAnsi="Arial" w:cs="Arial"/>
+          <w:lang w:val="pl-PL"/>
+        </w:rPr>
+        <w:t xml:space="preserve">Aplikacja ma już zaimplementowane większość rzeczy, ale aby aplikacja spełniała jak najlepiej standardy PWA, dodajemy style, mając na uwadze również responsywność. </w:t>
+      </w:r>
+      <w:r>
+        <w:rPr>
+          <w:rFonts w:ascii="Arial" w:hAnsi="Arial" w:cs="Arial"/>
+          <w:lang w:val="pl-PL"/>
+        </w:rPr>
+        <w:br/>
+      </w:r>
+      <w:r>
+        <w:rPr>
+          <w:rFonts w:ascii="Arial" w:hAnsi="Arial" w:cs="Arial"/>
+          <w:lang w:val="pl-PL"/>
+        </w:rPr>
+        <w:br/>
+      </w:r>
+      <w:r>
+        <w:rPr>
+          <w:rFonts w:ascii="Arial" w:hAnsi="Arial" w:cs="Arial"/>
+          <w:lang w:val="pl-PL"/>
+        </w:rPr>
+        <w:drawing>
+          <wp:inline distT="0" distB="0" distL="0" distR="0" wp14:anchorId="73BC12F4" wp14:editId="7B002699">
+            <wp:extent cx="5760720" cy="3617595"/>
+            <wp:effectExtent l="0" t="0" r="0" b="1905"/>
+            <wp:docPr id="382005231" name="Picture 1" descr="A screen shot of a computer program&#10;&#10;AI-generated content may be incorrect."/>
+            <wp:cNvGraphicFramePr>
+              <a:graphicFrameLocks xmlns:a="http://schemas.openxmlformats.org/drawingml/2006/main" noChangeAspect="1"/>
+            </wp:cNvGraphicFramePr>
+            <a:graphic xmlns:a="http://schemas.openxmlformats.org/drawingml/2006/main">
+              <a:graphicData uri="http://schemas.openxmlformats.org/drawingml/2006/picture">
+                <pic:pic xmlns:pic="http://schemas.openxmlformats.org/drawingml/2006/picture">
+                  <pic:nvPicPr>
+                    <pic:cNvPr id="382005231" name="Picture 1" descr="A screen shot of a computer program&#10;&#10;AI-generated content may be incorrect."/>
+                    <pic:cNvPicPr/>
+                  </pic:nvPicPr>
+                  <pic:blipFill>
+                    <a:blip r:embed="rId27"/>
+                    <a:stretch>
+                      <a:fillRect/>
+                    </a:stretch>
+                  </pic:blipFill>
+                  <pic:spPr>
+                    <a:xfrm>
+                      <a:off x="0" y="0"/>
+                      <a:ext cx="5760720" cy="3617595"/>
+                    </a:xfrm>
+                    <a:prstGeom prst="rect">
+                      <a:avLst/>
+                    </a:prstGeom>
+                  </pic:spPr>
+                </pic:pic>
+              </a:graphicData>
+            </a:graphic>
+          </wp:inline>
+        </w:drawing>
+      </w:r>
+    </w:p>
+    <w:p>
+      <w:pPr>
+        <w:rPr>
+          <w:rFonts w:ascii="Arial" w:hAnsi="Arial" w:cs="Arial"/>
+          <w:lang w:val="pl-PL"/>
+        </w:rPr>
+      </w:pPr>
+      <w:r>
+        <w:rPr>
+          <w:rFonts w:ascii="Arial" w:hAnsi="Arial" w:cs="Arial"/>
+          <w:lang w:val="pl-PL"/>
+        </w:rPr>
+        <w:br/>
+        <w:t>W rezultacie, aplikacja zaczęła wyglądać o wiele lepiej:</w:t>
+      </w:r>
+      <w:r>
+        <w:rPr>
+          <w:rFonts w:ascii="Arial" w:hAnsi="Arial" w:cs="Arial"/>
+          <w:lang w:val="pl-PL"/>
+        </w:rPr>
+        <w:br/>
+      </w:r>
+      <w:r>
+        <w:rPr>
+          <w:rFonts w:ascii="Arial" w:hAnsi="Arial" w:cs="Arial"/>
+          <w:lang w:val="pl-PL"/>
+        </w:rPr>
+        <w:br/>
+        <w:t>Sprawdzanie pogody:</w:t>
+      </w:r>
+      <w:r>
+        <w:rPr>
+          <w:rFonts w:ascii="Arial" w:hAnsi="Arial" w:cs="Arial"/>
+          <w:lang w:val="pl-PL"/>
+        </w:rPr>
+        <w:br/>
+      </w:r>
+      <w:r>
+        <w:rPr>
+          <w:rFonts w:ascii="Arial" w:hAnsi="Arial" w:cs="Arial"/>
+          <w:lang w:val="pl-PL"/>
+        </w:rPr>
+        <w:br/>
+      </w:r>
+      <w:r>
+        <w:rPr>
+          <w:rFonts w:ascii="Arial" w:hAnsi="Arial" w:cs="Arial"/>
+          <w:lang w:val="pl-PL"/>
+        </w:rPr>
+        <w:drawing>
+          <wp:inline distT="0" distB="0" distL="0" distR="0" wp14:anchorId="363412D5" wp14:editId="7FF63942">
+            <wp:extent cx="5760720" cy="2636520"/>
+            <wp:effectExtent l="0" t="0" r="0" b="0"/>
+            <wp:docPr id="432541841" name="Picture 1" descr="A screenshot of a computer&#10;&#10;AI-generated content may be incorrect."/>
+            <wp:cNvGraphicFramePr>
+              <a:graphicFrameLocks xmlns:a="http://schemas.openxmlformats.org/drawingml/2006/main" noChangeAspect="1"/>
+            </wp:cNvGraphicFramePr>
+            <a:graphic xmlns:a="http://schemas.openxmlformats.org/drawingml/2006/main">
+              <a:graphicData uri="http://schemas.openxmlformats.org/drawingml/2006/picture">
+                <pic:pic xmlns:pic="http://schemas.openxmlformats.org/drawingml/2006/picture">
+                  <pic:nvPicPr>
+                    <pic:cNvPr id="432541841" name="Picture 1" descr="A screenshot of a computer&#10;&#10;AI-generated content may be incorrect."/>
+                    <pic:cNvPicPr/>
+                  </pic:nvPicPr>
+                  <pic:blipFill>
+                    <a:blip r:embed="rId28"/>
+                    <a:stretch>
+                      <a:fillRect/>
+                    </a:stretch>
+                  </pic:blipFill>
+                  <pic:spPr>
+                    <a:xfrm>
+                      <a:off x="0" y="0"/>
+                      <a:ext cx="5760720" cy="2636520"/>
+                    </a:xfrm>
+                    <a:prstGeom prst="rect">
+                      <a:avLst/>
+                    </a:prstGeom>
+                  </pic:spPr>
+                </pic:pic>
+              </a:graphicData>
+            </a:graphic>
+          </wp:inline>
+        </w:drawing>
+      </w:r>
+    </w:p>
+    <w:p>
+      <w:pPr>
+        <w:rPr>
+          <w:rFonts w:ascii="Arial" w:hAnsi="Arial" w:cs="Arial"/>
+          <w:lang w:val="pl-PL"/>
+        </w:rPr>
+      </w:pPr>
+      <w:r>
+        <w:rPr>
+          <w:rFonts w:ascii="Arial" w:hAnsi="Arial" w:cs="Arial"/>
+          <w:lang w:val="pl-PL"/>
+        </w:rPr>
+        <w:lastRenderedPageBreak/>
+        <w:t>Lista notatek</w:t>
+      </w:r>
+      <w:r>
+        <w:rPr>
+          <w:rFonts w:ascii="Arial" w:hAnsi="Arial" w:cs="Arial"/>
+          <w:lang w:val="pl-PL"/>
+        </w:rPr>
+        <w:t xml:space="preserve"> z ekranu telefonu:</w:t>
+      </w:r>
+    </w:p>
+    <w:p>
+      <w:pPr>
+        <w:rPr>
+          <w:rFonts w:ascii="Arial" w:hAnsi="Arial" w:cs="Arial"/>
+          <w:lang w:val="pl-PL"/>
+        </w:rPr>
+      </w:pPr>
+      <w:r>
+        <w:rPr>
+          <w:rFonts w:ascii="Arial" w:hAnsi="Arial" w:cs="Arial"/>
+          <w:lang w:val="pl-PL"/>
+        </w:rPr>
+        <w:drawing>
+          <wp:inline distT="0" distB="0" distL="0" distR="0" wp14:anchorId="5EAD48B6" wp14:editId="611E86E2">
+            <wp:extent cx="3619067" cy="2990850"/>
+            <wp:effectExtent l="0" t="0" r="635" b="0"/>
+            <wp:docPr id="1278129213" name="Picture 1" descr="A screenshot of a computer&#10;&#10;AI-generated content may be incorrect."/>
+            <wp:cNvGraphicFramePr>
+              <a:graphicFrameLocks xmlns:a="http://schemas.openxmlformats.org/drawingml/2006/main" noChangeAspect="1"/>
+            </wp:cNvGraphicFramePr>
+            <a:graphic xmlns:a="http://schemas.openxmlformats.org/drawingml/2006/main">
+              <a:graphicData uri="http://schemas.openxmlformats.org/drawingml/2006/picture">
+                <pic:pic xmlns:pic="http://schemas.openxmlformats.org/drawingml/2006/picture">
+                  <pic:nvPicPr>
+                    <pic:cNvPr id="1278129213" name="Picture 1" descr="A screenshot of a computer&#10;&#10;AI-generated content may be incorrect."/>
+                    <pic:cNvPicPr/>
+                  </pic:nvPicPr>
+                  <pic:blipFill>
+                    <a:blip r:embed="rId29"/>
+                    <a:stretch>
+                      <a:fillRect/>
+                    </a:stretch>
+                  </pic:blipFill>
+                  <pic:spPr>
+                    <a:xfrm>
+                      <a:off x="0" y="0"/>
+                      <a:ext cx="3634041" cy="3003225"/>
+                    </a:xfrm>
+                    <a:prstGeom prst="rect">
+                      <a:avLst/>
+                    </a:prstGeom>
+                  </pic:spPr>
+                </pic:pic>
+              </a:graphicData>
+            </a:graphic>
+          </wp:inline>
+        </w:drawing>
+      </w:r>
+    </w:p>
+    <w:p>
+      <w:pPr>
+        <w:rPr>
+          <w:rFonts w:ascii="Arial" w:hAnsi="Arial" w:cs="Arial"/>
+          <w:lang w:val="pl-PL"/>
+        </w:rPr>
+      </w:pPr>
+    </w:p>
+    <w:p>
+      <w:pPr>
+        <w:rPr>
+          <w:rFonts w:ascii="Arial" w:hAnsi="Arial" w:cs="Arial"/>
+          <w:lang w:val="pl-PL"/>
+        </w:rPr>
+      </w:pPr>
+      <w:r>
+        <w:rPr>
+          <w:rFonts w:ascii="Arial" w:hAnsi="Arial" w:cs="Arial"/>
+          <w:lang w:val="pl-PL"/>
+        </w:rPr>
+        <w:t>Widok formularza nowej notatki:</w:t>
+      </w:r>
+      <w:r>
+        <w:rPr>
+          <w:rFonts w:ascii="Arial" w:hAnsi="Arial" w:cs="Arial"/>
+          <w:lang w:val="pl-PL"/>
+        </w:rPr>
+        <w:br/>
+      </w:r>
+      <w:r>
+        <w:rPr>
+          <w:rFonts w:ascii="Arial" w:hAnsi="Arial" w:cs="Arial"/>
+          <w:lang w:val="pl-PL"/>
+        </w:rPr>
+        <w:br/>
+      </w:r>
+      <w:r>
+        <w:rPr>
+          <w:rFonts w:ascii="Arial" w:hAnsi="Arial" w:cs="Arial"/>
+          <w:lang w:val="pl-PL"/>
+        </w:rPr>
+        <w:drawing>
+          <wp:inline distT="0" distB="0" distL="0" distR="0" wp14:anchorId="2EBBA8A7" wp14:editId="0ED8F503">
+            <wp:extent cx="3667125" cy="3380844"/>
+            <wp:effectExtent l="0" t="0" r="0" b="0"/>
+            <wp:docPr id="1229235125" name="Picture 1" descr="A screenshot of a computer&#10;&#10;AI-generated content may be incorrect."/>
+            <wp:cNvGraphicFramePr>
+              <a:graphicFrameLocks xmlns:a="http://schemas.openxmlformats.org/drawingml/2006/main" noChangeAspect="1"/>
+            </wp:cNvGraphicFramePr>
+            <a:graphic xmlns:a="http://schemas.openxmlformats.org/drawingml/2006/main">
+              <a:graphicData uri="http://schemas.openxmlformats.org/drawingml/2006/picture">
+                <pic:pic xmlns:pic="http://schemas.openxmlformats.org/drawingml/2006/picture">
+                  <pic:nvPicPr>
+                    <pic:cNvPr id="1229235125" name="Picture 1" descr="A screenshot of a computer&#10;&#10;AI-generated content may be incorrect."/>
+                    <pic:cNvPicPr/>
+                  </pic:nvPicPr>
+                  <pic:blipFill>
+                    <a:blip r:embed="rId30"/>
+                    <a:stretch>
+                      <a:fillRect/>
+                    </a:stretch>
+                  </pic:blipFill>
+                  <pic:spPr>
+                    <a:xfrm>
+                      <a:off x="0" y="0"/>
+                      <a:ext cx="3671263" cy="3384659"/>
+                    </a:xfrm>
+                    <a:prstGeom prst="rect">
+                      <a:avLst/>
+                    </a:prstGeom>
+                  </pic:spPr>
+                </pic:pic>
+              </a:graphicData>
+            </a:graphic>
+          </wp:inline>
+        </w:drawing>
+      </w:r>
+    </w:p>
+    <w:p>
+      <w:pPr>
+        <w:rPr>
+          <w:rFonts w:ascii="Arial" w:hAnsi="Arial" w:cs="Arial"/>
+          <w:lang w:val="pl-PL"/>
+        </w:rPr>
+      </w:pPr>
+    </w:p>
+    <w:p>
+      <w:pPr>
+        <w:rPr>
+          <w:rFonts w:ascii="Arial" w:hAnsi="Arial" w:cs="Arial"/>
+          <w:lang w:val="pl-PL"/>
+        </w:rPr>
+      </w:pPr>
+    </w:p>
+    <w:p>
+      <w:pPr>
+        <w:rPr>
+          <w:rFonts w:ascii="Arial" w:hAnsi="Arial" w:cs="Arial"/>
+          <w:lang w:val="pl-PL"/>
+        </w:rPr>
+      </w:pPr>
+    </w:p>
+    <w:p>
+      <w:pPr>
+        <w:rPr>
+          <w:rFonts w:ascii="Arial" w:hAnsi="Arial" w:cs="Arial"/>
+          <w:lang w:val="pl-PL"/>
+        </w:rPr>
+      </w:pPr>
+    </w:p>
+    <w:p>
+      <w:pPr>
+        <w:rPr>
+          <w:rFonts w:ascii="Arial" w:hAnsi="Arial" w:cs="Arial"/>
+          <w:lang w:val="pl-PL"/>
+        </w:rPr>
+      </w:pPr>
+      <w:r>
+        <w:rPr>
+          <w:rFonts w:ascii="Arial" w:hAnsi="Arial" w:cs="Arial"/>
+          <w:lang w:val="pl-PL"/>
+        </w:rPr>
+        <w:lastRenderedPageBreak/>
+        <w:t>Aby aplikacja miała możliwość nawigacji między panelem pogodowym i notatkowym, dodajemy dodatkową nawigację:</w:t>
+      </w:r>
+      <w:r>
+        <w:rPr>
+          <w:rFonts w:ascii="Arial" w:hAnsi="Arial" w:cs="Arial"/>
+          <w:lang w:val="pl-PL"/>
+        </w:rPr>
+        <w:br/>
+      </w:r>
+      <w:r>
+        <w:rPr>
+          <w:rFonts w:ascii="Arial" w:hAnsi="Arial" w:cs="Arial"/>
+          <w:lang w:val="pl-PL"/>
+        </w:rPr>
+        <w:br/>
+      </w:r>
+      <w:r>
+        <w:rPr>
+          <w:rFonts w:ascii="Arial" w:hAnsi="Arial" w:cs="Arial"/>
+          <w:lang w:val="pl-PL"/>
+        </w:rPr>
+        <w:t>Dodajemy sekcję nawigacji na górze każdego widoku, czyli na początku sekcji body:</w:t>
+      </w:r>
+      <w:r>
+        <w:rPr>
+          <w:rFonts w:ascii="Arial" w:hAnsi="Arial" w:cs="Arial"/>
+          <w:lang w:val="pl-PL"/>
+        </w:rPr>
+        <w:br/>
+      </w:r>
+      <w:r>
+        <w:rPr>
+          <w:rFonts w:ascii="Arial" w:hAnsi="Arial" w:cs="Arial"/>
+          <w:lang w:val="pl-PL"/>
+        </w:rPr>
+        <w:br/>
+      </w:r>
+      <w:r>
+        <w:rPr>
+          <w:rFonts w:ascii="Arial" w:hAnsi="Arial" w:cs="Arial"/>
+          <w:lang w:val="pl-PL"/>
+        </w:rPr>
+        <w:drawing>
+          <wp:inline distT="0" distB="0" distL="0" distR="0" wp14:anchorId="1675FBE6" wp14:editId="46906171">
+            <wp:extent cx="5760720" cy="1657350"/>
+            <wp:effectExtent l="0" t="0" r="0" b="0"/>
+            <wp:docPr id="2120464197" name="Picture 1" descr="A screenshot of a computer program&#10;&#10;AI-generated content may be incorrect."/>
+            <wp:cNvGraphicFramePr>
+              <a:graphicFrameLocks xmlns:a="http://schemas.openxmlformats.org/drawingml/2006/main" noChangeAspect="1"/>
+            </wp:cNvGraphicFramePr>
+            <a:graphic xmlns:a="http://schemas.openxmlformats.org/drawingml/2006/main">
+              <a:graphicData uri="http://schemas.openxmlformats.org/drawingml/2006/picture">
+                <pic:pic xmlns:pic="http://schemas.openxmlformats.org/drawingml/2006/picture">
+                  <pic:nvPicPr>
+                    <pic:cNvPr id="2120464197" name="Picture 1" descr="A screenshot of a computer program&#10;&#10;AI-generated content may be incorrect."/>
+                    <pic:cNvPicPr/>
+                  </pic:nvPicPr>
+                  <pic:blipFill>
+                    <a:blip r:embed="rId31"/>
+                    <a:stretch>
+                      <a:fillRect/>
+                    </a:stretch>
+                  </pic:blipFill>
+                  <pic:spPr>
+                    <a:xfrm>
+                      <a:off x="0" y="0"/>
+                      <a:ext cx="5760720" cy="1657350"/>
+                    </a:xfrm>
+                    <a:prstGeom prst="rect">
+                      <a:avLst/>
+                    </a:prstGeom>
+                  </pic:spPr>
+                </pic:pic>
+              </a:graphicData>
+            </a:graphic>
+          </wp:inline>
+        </w:drawing>
+      </w:r>
+      <w:r>
+        <w:rPr>
+          <w:rFonts w:ascii="Arial" w:hAnsi="Arial" w:cs="Arial"/>
+          <w:lang w:val="pl-PL"/>
+        </w:rPr>
+        <w:t xml:space="preserve"> </w:t>
+      </w:r>
+    </w:p>
+    <w:p>
+      <w:pPr>
+        <w:rPr>
+          <w:rFonts w:ascii="Arial" w:hAnsi="Arial" w:cs="Arial"/>
+          <w:lang w:val="pl-PL"/>
+        </w:rPr>
+      </w:pPr>
+    </w:p>
+    <w:p>
+      <w:pPr>
+        <w:rPr>
+          <w:rFonts w:ascii="Arial" w:hAnsi="Arial" w:cs="Arial"/>
+          <w:lang w:val="pl-PL"/>
+        </w:rPr>
+      </w:pPr>
+      <w:r>
+        <w:rPr>
+          <w:rFonts w:ascii="Arial" w:hAnsi="Arial" w:cs="Arial"/>
+          <w:lang w:val="pl-PL"/>
+        </w:rPr>
+        <w:t xml:space="preserve">W efekcie mamy działającą nawigację: </w:t>
+      </w:r>
+      <w:r>
+        <w:rPr>
+          <w:rFonts w:ascii="Arial" w:hAnsi="Arial" w:cs="Arial"/>
+          <w:lang w:val="pl-PL"/>
+        </w:rPr>
+        <w:drawing>
+          <wp:inline distT="0" distB="0" distL="0" distR="0" wp14:anchorId="39FEAD13" wp14:editId="21D3659A">
+            <wp:extent cx="5760720" cy="3522980"/>
+            <wp:effectExtent l="0" t="0" r="0" b="1270"/>
+            <wp:docPr id="564969911" name="Picture 1" descr="A screenshot of a computer&#10;&#10;AI-generated content may be incorrect."/>
+            <wp:cNvGraphicFramePr>
+              <a:graphicFrameLocks xmlns:a="http://schemas.openxmlformats.org/drawingml/2006/main" noChangeAspect="1"/>
+            </wp:cNvGraphicFramePr>
+            <a:graphic xmlns:a="http://schemas.openxmlformats.org/drawingml/2006/main">
+              <a:graphicData uri="http://schemas.openxmlformats.org/drawingml/2006/picture">
+                <pic:pic xmlns:pic="http://schemas.openxmlformats.org/drawingml/2006/picture">
+                  <pic:nvPicPr>
+                    <pic:cNvPr id="564969911" name="Picture 1" descr="A screenshot of a computer&#10;&#10;AI-generated content may be incorrect."/>
+                    <pic:cNvPicPr/>
+                  </pic:nvPicPr>
+                  <pic:blipFill>
+                    <a:blip r:embed="rId32"/>
+                    <a:stretch>
+                      <a:fillRect/>
+                    </a:stretch>
+                  </pic:blipFill>
+                  <pic:spPr>
+                    <a:xfrm>
+                      <a:off x="0" y="0"/>
+                      <a:ext cx="5760720" cy="3522980"/>
+                    </a:xfrm>
+                    <a:prstGeom prst="rect">
+                      <a:avLst/>
+                    </a:prstGeom>
+                  </pic:spPr>
+                </pic:pic>
+              </a:graphicData>
+            </a:graphic>
+          </wp:inline>
+        </w:drawing>
+      </w:r>
+    </w:p>
+    <w:p>
+      <w:pPr>
+        <w:rPr>
+          <w:rFonts w:ascii="Arial" w:hAnsi="Arial" w:cs="Arial"/>
+          <w:lang w:val="pl-PL"/>
+        </w:rPr>
+      </w:pPr>
+    </w:p>
+    <w:p>
+      <w:pPr>
+        <w:tabs>
+          <w:tab w:val="left" w:pos="1275"/>
+        </w:tabs>
+        <w:rPr>
+          <w:rFonts w:ascii="Arial" w:hAnsi="Arial" w:cs="Arial"/>
+          <w:lang w:val="pl-PL"/>
+        </w:rPr>
+      </w:pPr>
+      <w:r>
+        <w:rPr>
+          <w:rFonts w:ascii="Arial" w:hAnsi="Arial" w:cs="Arial"/>
+          <w:lang w:val="pl-PL"/>
+        </w:rPr>
+        <w:tab/>
+      </w:r>
+    </w:p>
+    <w:p>
+      <w:pPr>
+        <w:tabs>
+          <w:tab w:val="left" w:pos="1275"/>
+        </w:tabs>
+        <w:rPr>
+          <w:rFonts w:ascii="Arial" w:hAnsi="Arial" w:cs="Arial"/>
+          <w:lang w:val="pl-PL"/>
+        </w:rPr>
+      </w:pPr>
+    </w:p>
+    <w:p>
+      <w:pPr>
+        <w:tabs>
+          <w:tab w:val="left" w:pos="1275"/>
+        </w:tabs>
+        <w:rPr>
+          <w:rFonts w:ascii="Arial" w:hAnsi="Arial" w:cs="Arial"/>
+          <w:lang w:val="pl-PL"/>
+        </w:rPr>
+      </w:pPr>
+    </w:p>
+    <w:p>
+      <w:pPr>
+        <w:tabs>
+          <w:tab w:val="left" w:pos="1275"/>
+        </w:tabs>
+        <w:rPr>
+          <w:rFonts w:ascii="Arial" w:hAnsi="Arial" w:cs="Arial"/>
+          <w:lang w:val="pl-PL"/>
+        </w:rPr>
+      </w:pPr>
+    </w:p>
+    <w:p>
+      <w:pPr>
+        <w:tabs>
+          <w:tab w:val="left" w:pos="1275"/>
+        </w:tabs>
+        <w:rPr>
+          <w:rFonts w:ascii="Arial" w:hAnsi="Arial" w:cs="Arial"/>
+          <w:lang w:val="pl-PL"/>
+        </w:rPr>
+      </w:pPr>
+    </w:p>
+    <w:p>
+      <w:pPr>
+        <w:tabs>
+          <w:tab w:val="left" w:pos="1275"/>
+        </w:tabs>
+        <w:rPr>
+          <w:rFonts w:ascii="Arial" w:hAnsi="Arial" w:cs="Arial"/>
+          <w:lang w:val="pl-PL"/>
+        </w:rPr>
+      </w:pPr>
+      <w:r>
+        <w:rPr>
+          <w:rFonts w:ascii="Arial" w:hAnsi="Arial" w:cs="Arial"/>
+          <w:lang w:val="pl-PL"/>
+        </w:rPr>
+        <w:lastRenderedPageBreak/>
+        <w:t>4. Trudności i ich rozwiązania</w:t>
+      </w:r>
+    </w:p>
+    <w:p>
+      <w:pPr>
+        <w:tabs>
+          <w:tab w:val="left" w:pos="1275"/>
+        </w:tabs>
+        <w:rPr>
+          <w:rFonts w:ascii="Arial" w:hAnsi="Arial" w:cs="Arial"/>
+          <w:lang w:val="pl-PL"/>
+        </w:rPr>
+      </w:pPr>
+    </w:p>
+    <w:p>
+      <w:pPr>
+        <w:tabs>
+          <w:tab w:val="left" w:pos="1275"/>
+        </w:tabs>
+        <w:rPr>
+          <w:rFonts w:ascii="Arial" w:hAnsi="Arial" w:cs="Arial"/>
+          <w:lang w:val="pl-PL"/>
+        </w:rPr>
+      </w:pPr>
+      <w:r>
+        <w:rPr>
+          <w:rFonts w:ascii="Arial" w:hAnsi="Arial" w:cs="Arial"/>
+          <w:lang w:val="pl-PL"/>
+        </w:rPr>
+        <w:t>4.</w:t>
+      </w:r>
+      <w:r>
+        <w:rPr>
+          <w:rFonts w:ascii="Arial" w:hAnsi="Arial" w:cs="Arial"/>
+          <w:lang w:val="pl-PL"/>
+        </w:rPr>
+        <w:t>1. Service Worker nie rejestrował się lokalnie</w:t>
+      </w:r>
+    </w:p>
+    <w:p>
+      <w:pPr>
+        <w:tabs>
+          <w:tab w:val="left" w:pos="1275"/>
+        </w:tabs>
+        <w:rPr>
+          <w:rFonts w:ascii="Arial" w:hAnsi="Arial" w:cs="Arial"/>
+          <w:lang w:val="pl-PL"/>
+        </w:rPr>
+      </w:pPr>
+      <w:r>
+        <w:rPr>
+          <w:rFonts w:ascii="Arial" w:hAnsi="Arial" w:cs="Arial"/>
+          <w:lang w:val="pl-PL"/>
+        </w:rPr>
+        <w:t>Początkowo aplikacja nie rejestrowała poprawnie pliku service-worker.js podczas pracy z lokalnym serwerem Live Server. W konsoli przeglądarki nie pojawiały się żadne logi rejestracji, a testowa wizyta pod adresem /service-worker.js zwracała komunikat Cannot GET. Problem wynikał z faktu, że Live Server uruchamiał aplikację z podkatalogu (/weather-notes/), a ścieżki w Service Workerze były zdefiniowane względem root (/). Dodatkowo, Live Server nie obsługuje Service Workerów w sposób w pełni zgodny z produkcyjnym środowiskiem. Problem został rozwiązany poprzez wdrożenie aplikacji na Netlify, które oferuje HTTPS i pełne wsparcie dla PWA. Nauczyło mnie to, że testowanie PWA wymaga odpowiedniego środowiska, najlepiej zbliżonego do rzeczywistego hostingu.</w:t>
+      </w:r>
+    </w:p>
+    <w:p>
+      <w:pPr>
+        <w:tabs>
+          <w:tab w:val="left" w:pos="1275"/>
+        </w:tabs>
+        <w:rPr>
+          <w:rFonts w:ascii="Arial" w:hAnsi="Arial" w:cs="Arial"/>
+          <w:lang w:val="pl-PL"/>
+        </w:rPr>
+      </w:pPr>
+      <w:r>
+        <w:rPr>
+          <w:rFonts w:ascii="Arial" w:hAnsi="Arial" w:cs="Arial"/>
+          <w:lang w:val="pl-PL"/>
+        </w:rPr>
+        <w:t>4.</w:t>
+      </w:r>
+      <w:r>
+        <w:rPr>
+          <w:rFonts w:ascii="Arial" w:hAnsi="Arial" w:cs="Arial"/>
+          <w:lang w:val="pl-PL"/>
+        </w:rPr>
+        <w:t>2. Brak widoczności komunikatów z console.log</w:t>
+      </w:r>
+    </w:p>
+    <w:p>
+      <w:pPr>
+        <w:tabs>
+          <w:tab w:val="left" w:pos="1275"/>
+        </w:tabs>
+        <w:rPr>
+          <w:rFonts w:ascii="Arial" w:hAnsi="Arial" w:cs="Arial"/>
+          <w:lang w:val="pl-PL"/>
+        </w:rPr>
+      </w:pPr>
+      <w:r>
+        <w:rPr>
+          <w:rFonts w:ascii="Arial" w:hAnsi="Arial" w:cs="Arial"/>
+          <w:lang w:val="pl-PL"/>
+        </w:rPr>
+        <w:t>Podczas testowania rejestracji Service Workera długo nie pojawiały się żadne komunikaty w konsoli przeglądarki. Początkowo wydawało się, że kod navigator.serviceWorker.register(...) się nie wykonuje. Po dokładnej analizie okazało się, że plik sw-register.js, który zawierał kod rejestracji, nie został poprawnie załadowany w dokumencie HTML — brakowało znacznika &lt;script src="js/sw-register.js"&gt; lub wskazywał on na błędną ścieżkę. Po poprawieniu ścieżki do pliku wszystko zaczęło działać prawidłowo. Nauczyło mnie to, że nawet drobna literówka w ścieżce może całkowicie zablokować wykonanie istotnej logiki aplikacji.</w:t>
+      </w:r>
+    </w:p>
+    <w:p>
+      <w:pPr>
+        <w:tabs>
+          <w:tab w:val="left" w:pos="1275"/>
+        </w:tabs>
+        <w:rPr>
+          <w:rFonts w:ascii="Arial" w:hAnsi="Arial" w:cs="Arial"/>
+          <w:lang w:val="pl-PL"/>
+        </w:rPr>
+      </w:pPr>
+      <w:r>
+        <w:rPr>
+          <w:rFonts w:ascii="Arial" w:hAnsi="Arial" w:cs="Arial"/>
+          <w:lang w:val="pl-PL"/>
+        </w:rPr>
+        <w:t>4.3</w:t>
+      </w:r>
+      <w:r>
+        <w:rPr>
+          <w:rFonts w:ascii="Arial" w:hAnsi="Arial" w:cs="Arial"/>
+          <w:lang w:val="pl-PL"/>
+        </w:rPr>
+        <w:t>. IndexedDB nie inicjalizował się poprawnie</w:t>
+      </w:r>
+    </w:p>
+    <w:p>
+      <w:pPr>
+        <w:tabs>
+          <w:tab w:val="left" w:pos="1275"/>
+        </w:tabs>
+        <w:rPr>
+          <w:rFonts w:ascii="Arial" w:hAnsi="Arial" w:cs="Arial"/>
+          <w:lang w:val="pl-PL"/>
+        </w:rPr>
+      </w:pPr>
+      <w:r>
+        <w:rPr>
+          <w:rFonts w:ascii="Arial" w:hAnsi="Arial" w:cs="Arial"/>
+          <w:lang w:val="pl-PL"/>
+        </w:rPr>
+        <w:t>Podczas tworzenia formularza do zapisu notatek pojawiał się problem braku połączenia z bazą danych IndexedDB. Po analizie okazało się, że kod uruchamiający transakcję do zapisu był wykonywany zanim baza danych została zainicjalizowana przez indexedDB.open(...). Problem został rozwiązany poprzez przeniesienie logiki zapisu wewnątrz request.onsuccess, co zagwarantowało, że baza danych była w pełni gotowa przed wykonaniem dalszych operacji. Nauczyło mnie to, że praca z IndexedDB wymaga asynchronicznego podejścia i cierpliwego czekania na inicjalizację.</w:t>
+      </w:r>
+    </w:p>
+    <w:p>
+      <w:pPr>
+        <w:tabs>
+          <w:tab w:val="left" w:pos="1275"/>
+        </w:tabs>
+        <w:rPr>
+          <w:rFonts w:ascii="Arial" w:hAnsi="Arial" w:cs="Arial"/>
+          <w:lang w:val="pl-PL"/>
+        </w:rPr>
+      </w:pPr>
+    </w:p>
+    <w:p>
+      <w:pPr>
+        <w:tabs>
+          <w:tab w:val="left" w:pos="1275"/>
+        </w:tabs>
+        <w:rPr>
+          <w:rFonts w:ascii="Arial" w:hAnsi="Arial" w:cs="Arial"/>
+          <w:lang w:val="pl-PL"/>
+        </w:rPr>
+      </w:pPr>
+    </w:p>
+    <w:p>
+      <w:pPr>
+        <w:tabs>
+          <w:tab w:val="left" w:pos="1275"/>
+        </w:tabs>
+        <w:rPr>
+          <w:rFonts w:ascii="Arial" w:hAnsi="Arial" w:cs="Arial"/>
+          <w:lang w:val="pl-PL"/>
+        </w:rPr>
+      </w:pPr>
+    </w:p>
+    <w:p>
+      <w:pPr>
+        <w:tabs>
+          <w:tab w:val="left" w:pos="1275"/>
+        </w:tabs>
+        <w:rPr>
+          <w:rFonts w:ascii="Arial" w:hAnsi="Arial" w:cs="Arial"/>
+          <w:lang w:val="pl-PL"/>
+        </w:rPr>
+      </w:pPr>
+    </w:p>
+    <w:p>
+      <w:pPr>
+        <w:tabs>
+          <w:tab w:val="left" w:pos="1275"/>
+        </w:tabs>
+        <w:rPr>
+          <w:rFonts w:ascii="Arial" w:hAnsi="Arial" w:cs="Arial"/>
+          <w:lang w:val="pl-PL"/>
+        </w:rPr>
+      </w:pPr>
+    </w:p>
+    <w:p>
+      <w:pPr>
+        <w:tabs>
+          <w:tab w:val="left" w:pos="1275"/>
+        </w:tabs>
+        <w:rPr>
+          <w:rFonts w:ascii="Arial" w:hAnsi="Arial" w:cs="Arial"/>
+          <w:lang w:val="pl-PL"/>
+        </w:rPr>
+      </w:pPr>
+    </w:p>
+    <w:p>
+      <w:pPr>
+        <w:tabs>
+          <w:tab w:val="left" w:pos="1275"/>
+        </w:tabs>
+        <w:rPr>
+          <w:rFonts w:ascii="Arial" w:hAnsi="Arial" w:cs="Arial"/>
+          <w:lang w:val="pl-PL"/>
+        </w:rPr>
+      </w:pPr>
+      <w:r>
+        <w:rPr>
+          <w:rFonts w:ascii="Arial" w:hAnsi="Arial" w:cs="Arial"/>
+          <w:lang w:val="pl-PL"/>
+        </w:rPr>
+        <w:lastRenderedPageBreak/>
+        <w:t>5. Podsumowanie:</w:t>
+      </w:r>
+    </w:p>
+    <w:p>
+      <w:pPr>
+        <w:tabs>
+          <w:tab w:val="left" w:pos="1275"/>
+        </w:tabs>
+        <w:rPr>
+          <w:rFonts w:ascii="Arial" w:hAnsi="Arial" w:cs="Arial"/>
+          <w:lang w:val="pl-PL"/>
+        </w:rPr>
+      </w:pPr>
+    </w:p>
+    <w:p>
+      <w:pPr>
+        <w:tabs>
+          <w:tab w:val="left" w:pos="1275"/>
+        </w:tabs>
+        <w:rPr>
+          <w:rFonts w:ascii="Arial" w:hAnsi="Arial" w:cs="Arial"/>
+          <w:lang w:val="pl-PL"/>
+        </w:rPr>
+      </w:pPr>
+      <w:r>
+        <w:rPr>
+          <w:rFonts w:ascii="Arial" w:hAnsi="Arial" w:cs="Arial"/>
+          <w:lang w:val="pl-PL"/>
+        </w:rPr>
+        <w:t>Aplikacja działa zgodnie z założeniami — poprawnie wyświetla dane pogodowe z zewnętrznego API, umożliwia dodawanie i przeglądanie notatek offline dzięki IndexedDB oraz spełnia wymagania PWA: posiada manifest, ikony, service workera i działa po zainstalowaniu jak natywna aplikacja.</w:t>
+      </w:r>
+    </w:p>
+    <w:p>
+      <w:pPr>
+        <w:tabs>
+          <w:tab w:val="left" w:pos="1275"/>
+        </w:tabs>
+        <w:rPr>
+          <w:rFonts w:ascii="Arial" w:hAnsi="Arial" w:cs="Arial"/>
+          <w:lang w:val="pl-PL"/>
+        </w:rPr>
+      </w:pPr>
+      <w:r>
+        <w:rPr>
+          <w:rFonts w:ascii="Arial" w:hAnsi="Arial" w:cs="Arial"/>
+          <w:lang w:val="pl-PL"/>
+        </w:rPr>
+        <w:t>Wymagałaby dopracowania pod kątem UX, np. lepszych komunikatów dla użytkownika czy informacji o stanie offline/online. Dodatkowo można byłoby rozważyć integrację z backendem lub opcję eksportu notatek.</w:t>
+      </w:r>
+    </w:p>
+    <w:p>
+      <w:pPr>
+        <w:tabs>
+          <w:tab w:val="left" w:pos="1275"/>
+        </w:tabs>
+        <w:rPr>
+          <w:rFonts w:ascii="Arial" w:hAnsi="Arial" w:cs="Arial"/>
+          <w:lang w:val="pl-PL"/>
+        </w:rPr>
+      </w:pPr>
+      <w:r>
+        <w:rPr>
+          <w:rFonts w:ascii="Arial" w:hAnsi="Arial" w:cs="Arial"/>
+          <w:lang w:val="pl-PL"/>
+        </w:rPr>
+        <w:t>W trakcie pracy nauczyłem się praktycznego wykorzystania Service Workera i IndexedDB, zrozumiałem ograniczenia środowisk developerskich takich jak Live Server oraz dowiedziałem się, jak prawidłowo przygotować i wdrożyć aplikację PWA na produkcyjny hosting.</w:t>
+      </w:r>
+    </w:p>
+    <w:p>
+      <w:pPr>
+        <w:tabs>
+          <w:tab w:val="left" w:pos="1275"/>
+        </w:tabs>
+        <w:rPr>
+          <w:rFonts w:ascii="Arial" w:hAnsi="Arial" w:cs="Arial"/>
+          <w:lang w:val="pl-PL"/>
+        </w:rPr>
+      </w:pPr>
+    </w:p>
+    <w:p>
+      <w:pPr>
+        <w:tabs>
+          <w:tab w:val="left" w:pos="1275"/>
+        </w:tabs>
+        <w:rPr>
+          <w:rFonts w:ascii="Arial" w:hAnsi="Arial" w:cs="Arial"/>
+          <w:lang w:val="pl-PL"/>
+        </w:rPr>
+      </w:pPr>
+      <w:r>
+        <w:rPr>
+          <w:rFonts w:ascii="Arial" w:hAnsi="Arial" w:cs="Arial"/>
+          <w:lang w:val="pl-PL"/>
+        </w:rPr>
+        <w:t>6. Załączniki</w:t>
+      </w:r>
+      <w:r>
+        <w:rPr>
+          <w:rFonts w:ascii="Arial" w:hAnsi="Arial" w:cs="Arial"/>
+          <w:lang w:val="pl-PL"/>
+        </w:rPr>
+        <w:br/>
+      </w:r>
+      <w:r>
+        <w:rPr>
+          <w:rFonts w:ascii="Arial" w:hAnsi="Arial" w:cs="Arial"/>
+          <w:lang w:val="pl-PL"/>
+        </w:rPr>
+        <w:br/>
+        <w:t xml:space="preserve">LINK do netlify: </w:t>
+      </w:r>
+      <w:hyperlink r:id="rId33" w:history="1">
+        <w:r>
+          <w:rPr>
+            <w:rStyle w:val="Hyperlink"/>
+            <w:rFonts w:ascii="Arial" w:hAnsi="Arial" w:cs="Arial"/>
+            <w:lang w:val="pl-PL"/>
+          </w:rPr>
+          <w:t>https://6827b3214e15d29565454e07--velvety-blancmange-4811f7.netlify.app/</w:t>
+        </w:r>
+      </w:hyperlink>
+    </w:p>
+    <w:p>
+      <w:pPr>
+        <w:tabs>
+          <w:tab w:val="left" w:pos="1275"/>
+        </w:tabs>
+        <w:rPr>
+          <w:rFonts w:ascii="Arial" w:hAnsi="Arial" w:cs="Arial"/>
+          <w:lang w:val="pl-PL"/>
+        </w:rPr>
+      </w:pPr>
+    </w:p>
+    <w:p>
+      <w:pPr>
+        <w:tabs>
+          <w:tab w:val="left" w:pos="1275"/>
+        </w:tabs>
+        <w:rPr>
+          <w:rFonts w:ascii="Arial" w:hAnsi="Arial" w:cs="Arial"/>
+          <w:lang w:val="pl-PL"/>
+        </w:rPr>
+      </w:pPr>
+      <w:r>
+        <w:rPr>
+          <w:rFonts w:ascii="Arial" w:hAnsi="Arial" w:cs="Arial"/>
+          <w:lang w:val="pl-PL"/>
+        </w:rPr>
+        <w:t xml:space="preserve">Zrzuty online: </w:t>
+      </w:r>
+      <w:r>
+        <w:rPr>
+          <w:rFonts w:ascii="Arial" w:hAnsi="Arial" w:cs="Arial"/>
+          <w:lang w:val="pl-PL"/>
+        </w:rPr>
+        <w:br/>
+      </w:r>
+      <w:r>
+        <w:rPr>
+          <w:rFonts w:ascii="Arial" w:hAnsi="Arial" w:cs="Arial"/>
+          <w:lang w:val="pl-PL"/>
+        </w:rPr>
+        <w:br/>
+      </w:r>
+      <w:r>
+        <w:rPr>
+          <w:rFonts w:ascii="Arial" w:hAnsi="Arial" w:cs="Arial"/>
+          <w:lang w:val="pl-PL"/>
+        </w:rPr>
+        <w:drawing>
+          <wp:inline distT="0" distB="0" distL="0" distR="0" wp14:anchorId="05C26347" wp14:editId="1E3963E9">
+            <wp:extent cx="5760720" cy="2296795"/>
+            <wp:effectExtent l="0" t="0" r="0" b="0"/>
+            <wp:docPr id="1243024057" name="Picture 1" descr="A screenshot of a computer&#10;&#10;AI-generated content may be incorrect."/>
+            <wp:cNvGraphicFramePr>
+              <a:graphicFrameLocks xmlns:a="http://schemas.openxmlformats.org/drawingml/2006/main" noChangeAspect="1"/>
+            </wp:cNvGraphicFramePr>
+            <a:graphic xmlns:a="http://schemas.openxmlformats.org/drawingml/2006/main">
+              <a:graphicData uri="http://schemas.openxmlformats.org/drawingml/2006/picture">
+                <pic:pic xmlns:pic="http://schemas.openxmlformats.org/drawingml/2006/picture">
+                  <pic:nvPicPr>
+                    <pic:cNvPr id="1243024057" name="Picture 1" descr="A screenshot of a computer&#10;&#10;AI-generated content may be incorrect."/>
+                    <pic:cNvPicPr/>
+                  </pic:nvPicPr>
+                  <pic:blipFill>
+                    <a:blip r:embed="rId34"/>
+                    <a:stretch>
+                      <a:fillRect/>
+                    </a:stretch>
+                  </pic:blipFill>
+                  <pic:spPr>
+                    <a:xfrm>
+                      <a:off x="0" y="0"/>
+                      <a:ext cx="5760720" cy="2296795"/>
+                    </a:xfrm>
+                    <a:prstGeom prst="rect">
+                      <a:avLst/>
+                    </a:prstGeom>
+                  </pic:spPr>
+                </pic:pic>
+              </a:graphicData>
+            </a:graphic>
+          </wp:inline>
+        </w:drawing>
+      </w:r>
+    </w:p>
+    <w:p>
+      <w:pPr>
+        <w:rPr>
+          <w:rFonts w:ascii="Arial" w:hAnsi="Arial" w:cs="Arial"/>
+          <w:lang w:val="pl-PL"/>
+        </w:rPr>
+      </w:pPr>
+    </w:p>
+    <w:p>
+      <w:pPr>
+        <w:ind w:firstLine="720"/>
+        <w:rPr>
+          <w:rFonts w:ascii="Arial" w:hAnsi="Arial" w:cs="Arial"/>
+          <w:lang w:val="pl-PL"/>
+        </w:rPr>
+      </w:pPr>
+    </w:p>
+    <w:p>
+      <w:pPr>
+        <w:ind w:firstLine="720"/>
+        <w:rPr>
+          <w:rFonts w:ascii="Arial" w:hAnsi="Arial" w:cs="Arial"/>
+          <w:lang w:val="pl-PL"/>
+        </w:rPr>
+      </w:pPr>
+    </w:p>
+    <w:p>
+      <w:pPr>
+        <w:ind w:firstLine="720"/>
+        <w:rPr>
+          <w:rFonts w:ascii="Arial" w:hAnsi="Arial" w:cs="Arial"/>
+          <w:lang w:val="pl-PL"/>
+        </w:rPr>
+      </w:pPr>
+    </w:p>
+    <w:p>
+      <w:pPr>
+        <w:ind w:firstLine="720"/>
+        <w:rPr>
+          <w:rFonts w:ascii="Arial" w:hAnsi="Arial" w:cs="Arial"/>
+          <w:lang w:val="pl-PL"/>
+        </w:rPr>
+      </w:pPr>
+      <w:r>
+        <w:rPr>
+          <w:rFonts w:ascii="Arial" w:hAnsi="Arial" w:cs="Arial"/>
+          <w:lang w:val="pl-PL"/>
+        </w:rPr>
+        <w:lastRenderedPageBreak/>
+        <w:drawing>
+          <wp:anchor distT="0" distB="0" distL="114300" distR="114300" simplePos="0" relativeHeight="251659264" behindDoc="0" locked="0" layoutInCell="1" allowOverlap="1" wp14:anchorId="75C2C971" wp14:editId="624F33E9">
+            <wp:simplePos x="0" y="0"/>
+            <wp:positionH relativeFrom="margin">
+              <wp:align>left</wp:align>
+            </wp:positionH>
+            <wp:positionV relativeFrom="paragraph">
+              <wp:posOffset>-4445</wp:posOffset>
+            </wp:positionV>
+            <wp:extent cx="4657725" cy="2895600"/>
+            <wp:effectExtent l="0" t="0" r="9525" b="0"/>
+            <wp:wrapNone/>
+            <wp:docPr id="612243354" name="Picture 1" descr="A screenshot of a computer&#10;&#10;AI-generated content may be incorrect."/>
+            <wp:cNvGraphicFramePr>
+              <a:graphicFrameLocks xmlns:a="http://schemas.openxmlformats.org/drawingml/2006/main" noChangeAspect="1"/>
+            </wp:cNvGraphicFramePr>
+            <a:graphic xmlns:a="http://schemas.openxmlformats.org/drawingml/2006/main">
+              <a:graphicData uri="http://schemas.openxmlformats.org/drawingml/2006/picture">
+                <pic:pic xmlns:pic="http://schemas.openxmlformats.org/drawingml/2006/picture">
+                  <pic:nvPicPr>
+                    <pic:cNvPr id="612243354" name="Picture 1" descr="A screenshot of a computer&#10;&#10;AI-generated content may be incorrect."/>
+                    <pic:cNvPicPr/>
+                  </pic:nvPicPr>
+                  <pic:blipFill>
+                    <a:blip r:embed="rId35">
+                      <a:extLst>
+                        <a:ext uri="{28A0092B-C50C-407E-A947-70E740481C1C}">
+                          <a14:useLocalDpi xmlns:a14="http://schemas.microsoft.com/office/drawing/2010/main" val="0"/>
+                        </a:ext>
+                      </a:extLst>
+                    </a:blip>
+                    <a:stretch>
+                      <a:fillRect/>
+                    </a:stretch>
+                  </pic:blipFill>
+                  <pic:spPr>
+                    <a:xfrm>
+                      <a:off x="0" y="0"/>
+                      <a:ext cx="4657725" cy="2895600"/>
+                    </a:xfrm>
+                    <a:prstGeom prst="rect">
+                      <a:avLst/>
+                    </a:prstGeom>
+                  </pic:spPr>
+                </pic:pic>
+              </a:graphicData>
+            </a:graphic>
+            <wp14:sizeRelH relativeFrom="margin">
+              <wp14:pctWidth>0</wp14:pctWidth>
+            </wp14:sizeRelH>
+          </wp:anchor>
+        </w:drawing>
+      </w:r>
+    </w:p>
+    <w:p>
+      <w:pPr>
+        <w:ind w:firstLine="720"/>
+        <w:rPr>
+          <w:rFonts w:ascii="Arial" w:hAnsi="Arial" w:cs="Arial"/>
+          <w:lang w:val="pl-PL"/>
+        </w:rPr>
+      </w:pPr>
+      <w:r>
+        <w:rPr>
+          <w:rFonts w:ascii="Arial" w:hAnsi="Arial" w:cs="Arial"/>
+          <w:lang w:val="pl-PL"/>
+        </w:rPr>
+        <w:drawing>
+          <wp:anchor distT="0" distB="0" distL="114300" distR="114300" simplePos="0" relativeHeight="251658240" behindDoc="0" locked="0" layoutInCell="1" allowOverlap="1" wp14:anchorId="16F15418" wp14:editId="5E57F559">
+            <wp:simplePos x="0" y="0"/>
+            <wp:positionH relativeFrom="column">
+              <wp:posOffset>-4445</wp:posOffset>
+            </wp:positionH>
+            <wp:positionV relativeFrom="paragraph">
+              <wp:posOffset>2919730</wp:posOffset>
+            </wp:positionV>
+            <wp:extent cx="4657725" cy="2552700"/>
+            <wp:effectExtent l="0" t="0" r="9525" b="0"/>
+            <wp:wrapSquare wrapText="bothSides"/>
+            <wp:docPr id="1838051996" name="Picture 1" descr="A screenshot of a computer&#10;&#10;AI-generated content may be incorrect."/>
+            <wp:cNvGraphicFramePr>
+              <a:graphicFrameLocks xmlns:a="http://schemas.openxmlformats.org/drawingml/2006/main" noChangeAspect="1"/>
+            </wp:cNvGraphicFramePr>
+            <a:graphic xmlns:a="http://schemas.openxmlformats.org/drawingml/2006/main">
+              <a:graphicData uri="http://schemas.openxmlformats.org/drawingml/2006/picture">
+                <pic:pic xmlns:pic="http://schemas.openxmlformats.org/drawingml/2006/picture">
+                  <pic:nvPicPr>
+                    <pic:cNvPr id="1838051996" name="Picture 1" descr="A screenshot of a computer&#10;&#10;AI-generated content may be incorrect."/>
+                    <pic:cNvPicPr/>
+                  </pic:nvPicPr>
+                  <pic:blipFill>
+                    <a:blip r:embed="rId36">
+                      <a:extLst>
+                        <a:ext uri="{28A0092B-C50C-407E-A947-70E740481C1C}">
+                          <a14:useLocalDpi xmlns:a14="http://schemas.microsoft.com/office/drawing/2010/main" val="0"/>
+                        </a:ext>
+                      </a:extLst>
+                    </a:blip>
+                    <a:stretch>
+                      <a:fillRect/>
+                    </a:stretch>
+                  </pic:blipFill>
+                  <pic:spPr>
+                    <a:xfrm>
+                      <a:off x="0" y="0"/>
+                      <a:ext cx="4657725" cy="2552700"/>
+                    </a:xfrm>
+                    <a:prstGeom prst="rect">
+                      <a:avLst/>
+                    </a:prstGeom>
+                  </pic:spPr>
+                </pic:pic>
+              </a:graphicData>
+            </a:graphic>
+          </wp:anchor>
+        </w:drawing>
+      </w:r>
+    </w:p>
+    <w:p>
+      <w:pPr>
+        <w:rPr>
+          <w:rFonts w:ascii="Arial" w:hAnsi="Arial" w:cs="Arial"/>
+          <w:lang w:val="pl-PL"/>
+        </w:rPr>
+      </w:pPr>
+    </w:p>
+    <w:p>
+      <w:pPr>
+        <w:rPr>
+          <w:rFonts w:ascii="Arial" w:hAnsi="Arial" w:cs="Arial"/>
+          <w:lang w:val="pl-PL"/>
+        </w:rPr>
+      </w:pPr>
+    </w:p>
+    <w:p>
+      <w:pPr>
+        <w:rPr>
+          <w:rFonts w:ascii="Arial" w:hAnsi="Arial" w:cs="Arial"/>
+          <w:lang w:val="pl-PL"/>
+        </w:rPr>
+      </w:pPr>
+    </w:p>
+    <w:p>
+      <w:pPr>
+        <w:rPr>
+          <w:rFonts w:ascii="Arial" w:hAnsi="Arial" w:cs="Arial"/>
+          <w:lang w:val="pl-PL"/>
+        </w:rPr>
+      </w:pPr>
+    </w:p>
+    <w:p>
+      <w:pPr>
+        <w:rPr>
+          <w:rFonts w:ascii="Arial" w:hAnsi="Arial" w:cs="Arial"/>
+          <w:lang w:val="pl-PL"/>
+        </w:rPr>
+      </w:pPr>
+    </w:p>
+    <w:p>
+      <w:pPr>
+        <w:rPr>
+          <w:rFonts w:ascii="Arial" w:hAnsi="Arial" w:cs="Arial"/>
+          <w:lang w:val="pl-PL"/>
+        </w:rPr>
+      </w:pPr>
+    </w:p>
+    <w:p>
+      <w:pPr>
+        <w:rPr>
+          <w:rFonts w:ascii="Arial" w:hAnsi="Arial" w:cs="Arial"/>
+          <w:lang w:val="pl-PL"/>
+        </w:rPr>
+      </w:pPr>
+    </w:p>
+    <w:p>
+      <w:pPr>
+        <w:rPr>
+          <w:rFonts w:ascii="Arial" w:hAnsi="Arial" w:cs="Arial"/>
+          <w:lang w:val="pl-PL"/>
+        </w:rPr>
+      </w:pPr>
+    </w:p>
+    <w:p>
+      <w:pPr>
+        <w:rPr>
+          <w:rFonts w:ascii="Arial" w:hAnsi="Arial" w:cs="Arial"/>
+          <w:lang w:val="pl-PL"/>
+        </w:rPr>
+      </w:pPr>
+    </w:p>
+    <w:p>
+      <w:pPr>
+        <w:rPr>
+          <w:rFonts w:ascii="Arial" w:hAnsi="Arial" w:cs="Arial"/>
+          <w:lang w:val="pl-PL"/>
+        </w:rPr>
+      </w:pPr>
+    </w:p>
+    <w:p>
+      <w:pPr>
+        <w:rPr>
+          <w:rFonts w:ascii="Arial" w:hAnsi="Arial" w:cs="Arial"/>
+          <w:lang w:val="pl-PL"/>
+        </w:rPr>
+      </w:pPr>
+    </w:p>
+    <w:p>
+      <w:pPr>
+        <w:rPr>
+          <w:rFonts w:ascii="Arial" w:hAnsi="Arial" w:cs="Arial"/>
+          <w:lang w:val="pl-PL"/>
+        </w:rPr>
+      </w:pPr>
+    </w:p>
+    <w:p>
+      <w:pPr>
+        <w:rPr>
+          <w:rFonts w:ascii="Arial" w:hAnsi="Arial" w:cs="Arial"/>
+          <w:lang w:val="pl-PL"/>
+        </w:rPr>
+      </w:pPr>
+    </w:p>
+    <w:p>
+      <w:pPr>
+        <w:rPr>
+          <w:rFonts w:ascii="Arial" w:hAnsi="Arial" w:cs="Arial"/>
+          <w:lang w:val="pl-PL"/>
+        </w:rPr>
+      </w:pPr>
+    </w:p>
+    <w:p>
+      <w:pPr>
+        <w:rPr>
+          <w:rFonts w:ascii="Arial" w:hAnsi="Arial" w:cs="Arial"/>
+          <w:lang w:val="pl-PL"/>
+        </w:rPr>
+      </w:pPr>
+    </w:p>
+    <w:p>
+      <w:pPr>
+        <w:rPr>
+          <w:rFonts w:ascii="Arial" w:hAnsi="Arial" w:cs="Arial"/>
+          <w:lang w:val="pl-PL"/>
+        </w:rPr>
+      </w:pPr>
+    </w:p>
+    <w:p>
+      <w:pPr>
+        <w:rPr>
+          <w:rFonts w:ascii="Arial" w:hAnsi="Arial" w:cs="Arial"/>
+          <w:lang w:val="pl-PL"/>
+        </w:rPr>
+      </w:pPr>
+    </w:p>
+    <w:p>
+      <w:pPr>
+        <w:rPr>
+          <w:rFonts w:ascii="Arial" w:hAnsi="Arial" w:cs="Arial"/>
+          <w:lang w:val="pl-PL"/>
+        </w:rPr>
+      </w:pPr>
+    </w:p>
+    <w:p>
+      <w:pPr>
+        <w:tabs>
+          <w:tab w:val="left" w:pos="1665"/>
+        </w:tabs>
+        <w:rPr>
+          <w:rFonts w:ascii="Arial" w:hAnsi="Arial" w:cs="Arial"/>
+          <w:lang w:val="pl-PL"/>
+        </w:rPr>
+      </w:pPr>
+      <w:r>
+        <w:rPr>
+          <w:rFonts w:ascii="Arial" w:hAnsi="Arial" w:cs="Arial"/>
+          <w:lang w:val="pl-PL"/>
+        </w:rPr>
+        <w:t xml:space="preserve">Zrzuty offline: </w:t>
+      </w:r>
+    </w:p>
+    <w:p>
+      <w:pPr>
+        <w:tabs>
+          <w:tab w:val="left" w:pos="1665"/>
+        </w:tabs>
+        <w:rPr>
+          <w:rFonts w:ascii="Arial" w:hAnsi="Arial" w:cs="Arial"/>
+          <w:lang w:val="pl-PL"/>
+        </w:rPr>
+      </w:pPr>
+      <w:r>
+        <w:rPr>
+          <w:rFonts w:ascii="Arial" w:hAnsi="Arial" w:cs="Arial"/>
+          <w:lang w:val="pl-PL"/>
+        </w:rPr>
+        <w:drawing>
+          <wp:inline distT="0" distB="0" distL="0" distR="0" wp14:anchorId="7F364333" wp14:editId="28A7A762">
+            <wp:extent cx="5760720" cy="2152650"/>
+            <wp:effectExtent l="0" t="0" r="0" b="0"/>
+            <wp:docPr id="429046911" name="Picture 1" descr="A screenshot of a computer&#10;&#10;AI-generated content may be incorrect."/>
+            <wp:cNvGraphicFramePr>
+              <a:graphicFrameLocks xmlns:a="http://schemas.openxmlformats.org/drawingml/2006/main" noChangeAspect="1"/>
+            </wp:cNvGraphicFramePr>
+            <a:graphic xmlns:a="http://schemas.openxmlformats.org/drawingml/2006/main">
+              <a:graphicData uri="http://schemas.openxmlformats.org/drawingml/2006/picture">
+                <pic:pic xmlns:pic="http://schemas.openxmlformats.org/drawingml/2006/picture">
+                  <pic:nvPicPr>
+                    <pic:cNvPr id="429046911" name="Picture 1" descr="A screenshot of a computer&#10;&#10;AI-generated content may be incorrect."/>
+                    <pic:cNvPicPr/>
+                  </pic:nvPicPr>
+                  <pic:blipFill>
+                    <a:blip r:embed="rId37"/>
+                    <a:stretch>
+                      <a:fillRect/>
+                    </a:stretch>
+                  </pic:blipFill>
+                  <pic:spPr>
+                    <a:xfrm>
+                      <a:off x="0" y="0"/>
+                      <a:ext cx="5760720" cy="2152650"/>
+                    </a:xfrm>
+                    <a:prstGeom prst="rect">
+                      <a:avLst/>
+                    </a:prstGeom>
+                  </pic:spPr>
+                </pic:pic>
+              </a:graphicData>
+            </a:graphic>
+          </wp:inline>
+        </w:drawing>
+      </w:r>
+    </w:p>
+    <w:p>
+      <w:pPr>
+        <w:rPr>
+          <w:rFonts w:ascii="Arial" w:hAnsi="Arial" w:cs="Arial"/>
+          <w:lang w:val="pl-PL"/>
+        </w:rPr>
+      </w:pPr>
+      <w:r>
+        <w:rPr>
+          <w:rFonts w:ascii="Arial" w:hAnsi="Arial" w:cs="Arial"/>
+          <w:lang w:val="pl-PL"/>
+        </w:rPr>
+        <w:br w:type="page"/>
+      </w:r>
+    </w:p>
+    <w:p>
+      <w:pPr>
+        <w:tabs>
+          <w:tab w:val="left" w:pos="1665"/>
+        </w:tabs>
+        <w:rPr>
+          <w:rFonts w:ascii="Arial" w:hAnsi="Arial" w:cs="Arial"/>
+          <w:lang w:val="pl-PL"/>
+        </w:rPr>
+      </w:pPr>
+      <w:r>
+        <w:rPr>
+          <w:rFonts w:ascii="Arial" w:hAnsi="Arial" w:cs="Arial"/>
+          <w:lang w:val="pl-PL"/>
+        </w:rPr>
+        <w:lastRenderedPageBreak/>
+        <w:drawing>
+          <wp:anchor distT="0" distB="0" distL="114300" distR="114300" simplePos="0" relativeHeight="251660288" behindDoc="0" locked="0" layoutInCell="1" allowOverlap="1" wp14:anchorId="1DF00080" wp14:editId="1B71E72A">
+            <wp:simplePos x="0" y="0"/>
+            <wp:positionH relativeFrom="column">
+              <wp:posOffset>-23495</wp:posOffset>
+            </wp:positionH>
+            <wp:positionV relativeFrom="paragraph">
+              <wp:posOffset>2786380</wp:posOffset>
+            </wp:positionV>
+            <wp:extent cx="5760720" cy="3303905"/>
+            <wp:effectExtent l="0" t="0" r="0" b="0"/>
+            <wp:wrapNone/>
+            <wp:docPr id="1295217138" name="Picture 1" descr="A screenshot of a computer&#10;&#10;AI-generated content may be incorrect."/>
+            <wp:cNvGraphicFramePr>
+              <a:graphicFrameLocks xmlns:a="http://schemas.openxmlformats.org/drawingml/2006/main" noChangeAspect="1"/>
+            </wp:cNvGraphicFramePr>
+            <a:graphic xmlns:a="http://schemas.openxmlformats.org/drawingml/2006/main">
+              <a:graphicData uri="http://schemas.openxmlformats.org/drawingml/2006/picture">
+                <pic:pic xmlns:pic="http://schemas.openxmlformats.org/drawingml/2006/picture">
+                  <pic:nvPicPr>
+                    <pic:cNvPr id="1295217138" name="Picture 1" descr="A screenshot of a computer&#10;&#10;AI-generated content may be incorrect."/>
+                    <pic:cNvPicPr/>
+                  </pic:nvPicPr>
+                  <pic:blipFill>
+                    <a:blip r:embed="rId38">
+                      <a:extLst>
+                        <a:ext uri="{28A0092B-C50C-407E-A947-70E740481C1C}">
+                          <a14:useLocalDpi xmlns:a14="http://schemas.microsoft.com/office/drawing/2010/main" val="0"/>
+                        </a:ext>
+                      </a:extLst>
+                    </a:blip>
+                    <a:stretch>
+                      <a:fillRect/>
+                    </a:stretch>
+                  </pic:blipFill>
+                  <pic:spPr>
+                    <a:xfrm>
+                      <a:off x="0" y="0"/>
+                      <a:ext cx="5760720" cy="3303905"/>
+                    </a:xfrm>
+                    <a:prstGeom prst="rect">
+                      <a:avLst/>
+                    </a:prstGeom>
+                  </pic:spPr>
+                </pic:pic>
+              </a:graphicData>
+            </a:graphic>
+          </wp:anchor>
+        </w:drawing>
+      </w:r>
+      <w:r>
+        <w:rPr>
+          <w:rFonts w:ascii="Arial" w:hAnsi="Arial" w:cs="Arial"/>
+          <w:lang w:val="pl-PL"/>
+        </w:rPr>
+        <w:drawing>
+          <wp:inline distT="0" distB="0" distL="0" distR="0" wp14:anchorId="14FB5882" wp14:editId="2AC71264">
+            <wp:extent cx="5760720" cy="2408555"/>
+            <wp:effectExtent l="0" t="0" r="0" b="0"/>
+            <wp:docPr id="1933552155" name="Picture 1" descr="A screenshot of a computer&#10;&#10;AI-generated content may be incorrect."/>
+            <wp:cNvGraphicFramePr>
+              <a:graphicFrameLocks xmlns:a="http://schemas.openxmlformats.org/drawingml/2006/main" noChangeAspect="1"/>
+            </wp:cNvGraphicFramePr>
+            <a:graphic xmlns:a="http://schemas.openxmlformats.org/drawingml/2006/main">
+              <a:graphicData uri="http://schemas.openxmlformats.org/drawingml/2006/picture">
+                <pic:pic xmlns:pic="http://schemas.openxmlformats.org/drawingml/2006/picture">
+                  <pic:nvPicPr>
+                    <pic:cNvPr id="1933552155" name="Picture 1" descr="A screenshot of a computer&#10;&#10;AI-generated content may be incorrect."/>
+                    <pic:cNvPicPr/>
+                  </pic:nvPicPr>
+                  <pic:blipFill>
+                    <a:blip r:embed="rId39"/>
+                    <a:stretch>
+                      <a:fillRect/>
+                    </a:stretch>
+                  </pic:blipFill>
+                  <pic:spPr>
+                    <a:xfrm>
+                      <a:off x="0" y="0"/>
+                      <a:ext cx="5760720" cy="2408555"/>
+                    </a:xfrm>
+                    <a:prstGeom prst="rect">
+                      <a:avLst/>
+                    </a:prstGeom>
+                  </pic:spPr>
+                </pic:pic>
+              </a:graphicData>
+            </a:graphic>
+          </wp:inline>
+        </w:drawing>
+      </w:r>
+      <w:r>
+        <w:rPr>
+          <w:noProof/>
+        </w:rPr>
+        <w:t xml:space="preserve"> </w:t>
       </w:r>
     </w:p>
     <w:sectPr>
@@ -1559,6 +3656,27 @@
 <file path=word/numbering.xml><?xml version="1.0" encoding="utf-8"?>
 <w:numbering xmlns:wpc="http://schemas.microsoft.com/office/word/2010/wordprocessingCanvas" xmlns:cx="http://schemas.microsoft.com/office/drawing/2014/chartex" xmlns:cx1="http://schemas.microsoft.com/office/drawing/2015/9/8/chartex" xmlns:cx2="http://schemas.microsoft.com/office/drawing/2015/10/21/chartex" xmlns:cx3="http://schemas.microsoft.com/office/drawing/2016/5/9/chartex" xmlns:cx4="http://schemas.microsoft.com/office/drawing/2016/5/10/chartex" xmlns:cx5="http://schemas.microsoft.com/office/drawing/2016/5/11/chartex" xmlns:cx6="http://schemas.microsoft.com/office/drawing/2016/5/12/chartex" xmlns:cx7="http://schemas.microsoft.com/office/drawing/2016/5/13/chartex" xmlns:cx8="http://schemas.microsoft.com/office/drawing/2016/5/14/chartex" xmlns:mc="http://schemas.openxmlformats.org/markup-compatibility/2006" xmlns:aink="http://schemas.microsoft.com/office/drawing/2016/ink" xmlns:am3d="http://schemas.microsoft.com/office/drawing/2017/model3d" xmlns:o="urn:schemas-microsoft-com:office:office" xmlns:oel="http://schemas.microsoft.com/office/2019/extlst" xmlns:r="http://schemas.openxmlformats.org/officeDocument/2006/relationships" xmlns:m="http://schemas.openxmlformats.org/officeDocument/2006/math" xmlns:v="urn:schemas-microsoft-com:vml" xmlns:wp14="http://schemas.microsoft.com/office/word/2010/wordprocessingDrawing" xmlns:wp="http://schemas.openxmlformats.org/drawingml/2006/wordprocessingDrawing" xmlns:w10="urn:schemas-microsoft-com:office:word" xmlns:w="http://schemas.openxmlformats.org/wordprocessingml/2006/main" xmlns:w14="http://schemas.microsoft.com/office/word/2010/wordml" xmlns:w15="http://schemas.microsoft.com/office/word/2012/wordml" xmlns:w16cex="http://schemas.microsoft.com/office/word/2018/wordml/cex" xmlns:w16cid="http://schemas.microsoft.com/office/word/2016/wordml/cid" xmlns:w16="http://schemas.microsoft.com/office/word/2018/wordml" xmlns:w16du="http://schemas.microsoft.com/office/word/2023/wordml/word16du" xmlns:w16sdtdh="http://schemas.microsoft.com/office/word/2020/wordml/sdtdatahash" xmlns:w16sdtfl="http://schemas.microsoft.com/office/word/2024/wordml/sdtformatlock" xmlns:w16se="http://schemas.microsoft.com/office/word/2015/wordml/symex" xmlns:wpg="http://schemas.microsoft.com/office/word/2010/wordprocessingGroup" xmlns:wpi="http://schemas.microsoft.com/office/word/2010/wordprocessingInk" xmlns:wne="http://schemas.microsoft.com/office/word/2006/wordml" xmlns:wps="http://schemas.microsoft.com/office/word/2010/wordprocessingShape" mc:Ignorable="w14 w15 w16se w16cid w16 w16cex w16sdtdh w16sdtfl w16du wp14">
   <w:abstractNum w:abstractNumId="0" w15:restartNumberingAfterBreak="0">
+    <w:nsid w:val="FFFFFF83"/>
+    <w:multiLevelType w:val="singleLevel"/>
+    <w:tmpl w:val="73725B3A"/>
+    <w:lvl w:ilvl="0">
+      <w:start w:val="1"/>
+      <w:numFmt w:val="bullet"/>
+      <w:pStyle w:val="ListBullet2"/>
+      <w:lvlText w:val=""/>
+      <w:lvlJc w:val="left"/>
+      <w:pPr>
+        <w:tabs>
+          <w:tab w:val="num" w:pos="720"/>
+        </w:tabs>
+        <w:ind w:left="720" w:hanging="360"/>
+      </w:pPr>
+      <w:rPr>
+        <w:rFonts w:ascii="Symbol" w:hAnsi="Symbol" w:hint="default"/>
+      </w:rPr>
+    </w:lvl>
+  </w:abstractNum>
+  <w:abstractNum w:abstractNumId="1" w15:restartNumberingAfterBreak="0">
     <w:nsid w:val="063A092E"/>
     <w:multiLevelType w:val="multilevel"/>
     <w:tmpl w:val="D1B8217C"/>
@@ -1707,123 +3825,10 @@
       </w:rPr>
     </w:lvl>
   </w:abstractNum>
-  <w:abstractNum w:abstractNumId="1" w15:restartNumberingAfterBreak="0">
-    <w:nsid w:val="76DE6BA6"/>
-    <w:multiLevelType w:val="hybridMultilevel"/>
-    <w:tmpl w:val="0BA880CA"/>
-    <w:lvl w:ilvl="0" w:tplc="04090001">
-      <w:start w:val="1"/>
-      <w:numFmt w:val="bullet"/>
-      <w:lvlText w:val=""/>
-      <w:lvlJc w:val="left"/>
-      <w:pPr>
-        <w:ind w:left="720" w:hanging="360"/>
-      </w:pPr>
-      <w:rPr>
-        <w:rFonts w:ascii="Symbol" w:hAnsi="Symbol" w:hint="default"/>
-      </w:rPr>
-    </w:lvl>
-    <w:lvl w:ilvl="1" w:tplc="04090003" w:tentative="1">
-      <w:start w:val="1"/>
-      <w:numFmt w:val="bullet"/>
-      <w:lvlText w:val="o"/>
-      <w:lvlJc w:val="left"/>
-      <w:pPr>
-        <w:ind w:left="1440" w:hanging="360"/>
-      </w:pPr>
-      <w:rPr>
-        <w:rFonts w:ascii="Courier New" w:hAnsi="Courier New" w:cs="Courier New" w:hint="default"/>
-      </w:rPr>
-    </w:lvl>
-    <w:lvl w:ilvl="2" w:tplc="04090005" w:tentative="1">
-      <w:start w:val="1"/>
-      <w:numFmt w:val="bullet"/>
-      <w:lvlText w:val=""/>
-      <w:lvlJc w:val="left"/>
-      <w:pPr>
-        <w:ind w:left="2160" w:hanging="360"/>
-      </w:pPr>
-      <w:rPr>
-        <w:rFonts w:ascii="Wingdings" w:hAnsi="Wingdings" w:hint="default"/>
-      </w:rPr>
-    </w:lvl>
-    <w:lvl w:ilvl="3" w:tplc="04090001" w:tentative="1">
-      <w:start w:val="1"/>
-      <w:numFmt w:val="bullet"/>
-      <w:lvlText w:val=""/>
-      <w:lvlJc w:val="left"/>
-      <w:pPr>
-        <w:ind w:left="2880" w:hanging="360"/>
-      </w:pPr>
-      <w:rPr>
-        <w:rFonts w:ascii="Symbol" w:hAnsi="Symbol" w:hint="default"/>
-      </w:rPr>
-    </w:lvl>
-    <w:lvl w:ilvl="4" w:tplc="04090003" w:tentative="1">
-      <w:start w:val="1"/>
-      <w:numFmt w:val="bullet"/>
-      <w:lvlText w:val="o"/>
-      <w:lvlJc w:val="left"/>
-      <w:pPr>
-        <w:ind w:left="3600" w:hanging="360"/>
-      </w:pPr>
-      <w:rPr>
-        <w:rFonts w:ascii="Courier New" w:hAnsi="Courier New" w:cs="Courier New" w:hint="default"/>
-      </w:rPr>
-    </w:lvl>
-    <w:lvl w:ilvl="5" w:tplc="04090005" w:tentative="1">
-      <w:start w:val="1"/>
-      <w:numFmt w:val="bullet"/>
-      <w:lvlText w:val=""/>
-      <w:lvlJc w:val="left"/>
-      <w:pPr>
-        <w:ind w:left="4320" w:hanging="360"/>
-      </w:pPr>
-      <w:rPr>
-        <w:rFonts w:ascii="Wingdings" w:hAnsi="Wingdings" w:hint="default"/>
-      </w:rPr>
-    </w:lvl>
-    <w:lvl w:ilvl="6" w:tplc="04090001" w:tentative="1">
-      <w:start w:val="1"/>
-      <w:numFmt w:val="bullet"/>
-      <w:lvlText w:val=""/>
-      <w:lvlJc w:val="left"/>
-      <w:pPr>
-        <w:ind w:left="5040" w:hanging="360"/>
-      </w:pPr>
-      <w:rPr>
-        <w:rFonts w:ascii="Symbol" w:hAnsi="Symbol" w:hint="default"/>
-      </w:rPr>
-    </w:lvl>
-    <w:lvl w:ilvl="7" w:tplc="04090003" w:tentative="1">
-      <w:start w:val="1"/>
-      <w:numFmt w:val="bullet"/>
-      <w:lvlText w:val="o"/>
-      <w:lvlJc w:val="left"/>
-      <w:pPr>
-        <w:ind w:left="5760" w:hanging="360"/>
-      </w:pPr>
-      <w:rPr>
-        <w:rFonts w:ascii="Courier New" w:hAnsi="Courier New" w:cs="Courier New" w:hint="default"/>
-      </w:rPr>
-    </w:lvl>
-    <w:lvl w:ilvl="8" w:tplc="04090005" w:tentative="1">
-      <w:start w:val="1"/>
-      <w:numFmt w:val="bullet"/>
-      <w:lvlText w:val=""/>
-      <w:lvlJc w:val="left"/>
-      <w:pPr>
-        <w:ind w:left="6480" w:hanging="360"/>
-      </w:pPr>
-      <w:rPr>
-        <w:rFonts w:ascii="Wingdings" w:hAnsi="Wingdings" w:hint="default"/>
-      </w:rPr>
-    </w:lvl>
-  </w:abstractNum>
   <w:abstractNum w:abstractNumId="2" w15:restartNumberingAfterBreak="0">
-    <w:nsid w:val="77A1210C"/>
+    <w:nsid w:val="3EF74439"/>
     <w:multiLevelType w:val="multilevel"/>
-    <w:tmpl w:val="EB12BF6E"/>
+    <w:tmpl w:val="18C22AB2"/>
     <w:lvl w:ilvl="0">
       <w:start w:val="1"/>
       <w:numFmt w:val="bullet"/>
@@ -1969,14 +3974,282 @@
       </w:rPr>
     </w:lvl>
   </w:abstractNum>
+  <w:abstractNum w:abstractNumId="3" w15:restartNumberingAfterBreak="0">
+    <w:nsid w:val="76DE6BA6"/>
+    <w:multiLevelType w:val="hybridMultilevel"/>
+    <w:tmpl w:val="0BA880CA"/>
+    <w:lvl w:ilvl="0" w:tplc="04090001">
+      <w:start w:val="1"/>
+      <w:numFmt w:val="bullet"/>
+      <w:lvlText w:val=""/>
+      <w:lvlJc w:val="left"/>
+      <w:pPr>
+        <w:ind w:left="720" w:hanging="360"/>
+      </w:pPr>
+      <w:rPr>
+        <w:rFonts w:ascii="Symbol" w:hAnsi="Symbol" w:hint="default"/>
+      </w:rPr>
+    </w:lvl>
+    <w:lvl w:ilvl="1" w:tplc="04090003" w:tentative="1">
+      <w:start w:val="1"/>
+      <w:numFmt w:val="bullet"/>
+      <w:lvlText w:val="o"/>
+      <w:lvlJc w:val="left"/>
+      <w:pPr>
+        <w:ind w:left="1440" w:hanging="360"/>
+      </w:pPr>
+      <w:rPr>
+        <w:rFonts w:ascii="Courier New" w:hAnsi="Courier New" w:cs="Courier New" w:hint="default"/>
+      </w:rPr>
+    </w:lvl>
+    <w:lvl w:ilvl="2" w:tplc="04090005" w:tentative="1">
+      <w:start w:val="1"/>
+      <w:numFmt w:val="bullet"/>
+      <w:lvlText w:val=""/>
+      <w:lvlJc w:val="left"/>
+      <w:pPr>
+        <w:ind w:left="2160" w:hanging="360"/>
+      </w:pPr>
+      <w:rPr>
+        <w:rFonts w:ascii="Wingdings" w:hAnsi="Wingdings" w:hint="default"/>
+      </w:rPr>
+    </w:lvl>
+    <w:lvl w:ilvl="3" w:tplc="04090001" w:tentative="1">
+      <w:start w:val="1"/>
+      <w:numFmt w:val="bullet"/>
+      <w:lvlText w:val=""/>
+      <w:lvlJc w:val="left"/>
+      <w:pPr>
+        <w:ind w:left="2880" w:hanging="360"/>
+      </w:pPr>
+      <w:rPr>
+        <w:rFonts w:ascii="Symbol" w:hAnsi="Symbol" w:hint="default"/>
+      </w:rPr>
+    </w:lvl>
+    <w:lvl w:ilvl="4" w:tplc="04090003" w:tentative="1">
+      <w:start w:val="1"/>
+      <w:numFmt w:val="bullet"/>
+      <w:lvlText w:val="o"/>
+      <w:lvlJc w:val="left"/>
+      <w:pPr>
+        <w:ind w:left="3600" w:hanging="360"/>
+      </w:pPr>
+      <w:rPr>
+        <w:rFonts w:ascii="Courier New" w:hAnsi="Courier New" w:cs="Courier New" w:hint="default"/>
+      </w:rPr>
+    </w:lvl>
+    <w:lvl w:ilvl="5" w:tplc="04090005" w:tentative="1">
+      <w:start w:val="1"/>
+      <w:numFmt w:val="bullet"/>
+      <w:lvlText w:val=""/>
+      <w:lvlJc w:val="left"/>
+      <w:pPr>
+        <w:ind w:left="4320" w:hanging="360"/>
+      </w:pPr>
+      <w:rPr>
+        <w:rFonts w:ascii="Wingdings" w:hAnsi="Wingdings" w:hint="default"/>
+      </w:rPr>
+    </w:lvl>
+    <w:lvl w:ilvl="6" w:tplc="04090001" w:tentative="1">
+      <w:start w:val="1"/>
+      <w:numFmt w:val="bullet"/>
+      <w:lvlText w:val=""/>
+      <w:lvlJc w:val="left"/>
+      <w:pPr>
+        <w:ind w:left="5040" w:hanging="360"/>
+      </w:pPr>
+      <w:rPr>
+        <w:rFonts w:ascii="Symbol" w:hAnsi="Symbol" w:hint="default"/>
+      </w:rPr>
+    </w:lvl>
+    <w:lvl w:ilvl="7" w:tplc="04090003" w:tentative="1">
+      <w:start w:val="1"/>
+      <w:numFmt w:val="bullet"/>
+      <w:lvlText w:val="o"/>
+      <w:lvlJc w:val="left"/>
+      <w:pPr>
+        <w:ind w:left="5760" w:hanging="360"/>
+      </w:pPr>
+      <w:rPr>
+        <w:rFonts w:ascii="Courier New" w:hAnsi="Courier New" w:cs="Courier New" w:hint="default"/>
+      </w:rPr>
+    </w:lvl>
+    <w:lvl w:ilvl="8" w:tplc="04090005" w:tentative="1">
+      <w:start w:val="1"/>
+      <w:numFmt w:val="bullet"/>
+      <w:lvlText w:val=""/>
+      <w:lvlJc w:val="left"/>
+      <w:pPr>
+        <w:ind w:left="6480" w:hanging="360"/>
+      </w:pPr>
+      <w:rPr>
+        <w:rFonts w:ascii="Wingdings" w:hAnsi="Wingdings" w:hint="default"/>
+      </w:rPr>
+    </w:lvl>
+  </w:abstractNum>
+  <w:abstractNum w:abstractNumId="4" w15:restartNumberingAfterBreak="0">
+    <w:nsid w:val="77A1210C"/>
+    <w:multiLevelType w:val="multilevel"/>
+    <w:tmpl w:val="EB12BF6E"/>
+    <w:lvl w:ilvl="0">
+      <w:start w:val="1"/>
+      <w:numFmt w:val="bullet"/>
+      <w:lvlText w:val=""/>
+      <w:lvlJc w:val="left"/>
+      <w:pPr>
+        <w:tabs>
+          <w:tab w:val="num" w:pos="720"/>
+        </w:tabs>
+        <w:ind w:left="720" w:hanging="360"/>
+      </w:pPr>
+      <w:rPr>
+        <w:rFonts w:ascii="Symbol" w:hAnsi="Symbol" w:hint="default"/>
+        <w:sz w:val="20"/>
+      </w:rPr>
+    </w:lvl>
+    <w:lvl w:ilvl="1" w:tentative="1">
+      <w:start w:val="1"/>
+      <w:numFmt w:val="bullet"/>
+      <w:lvlText w:val="o"/>
+      <w:lvlJc w:val="left"/>
+      <w:pPr>
+        <w:tabs>
+          <w:tab w:val="num" w:pos="1440"/>
+        </w:tabs>
+        <w:ind w:left="1440" w:hanging="360"/>
+      </w:pPr>
+      <w:rPr>
+        <w:rFonts w:ascii="Courier New" w:hAnsi="Courier New" w:hint="default"/>
+        <w:sz w:val="20"/>
+      </w:rPr>
+    </w:lvl>
+    <w:lvl w:ilvl="2" w:tentative="1">
+      <w:start w:val="1"/>
+      <w:numFmt w:val="bullet"/>
+      <w:lvlText w:val=""/>
+      <w:lvlJc w:val="left"/>
+      <w:pPr>
+        <w:tabs>
+          <w:tab w:val="num" w:pos="2160"/>
+        </w:tabs>
+        <w:ind w:left="2160" w:hanging="360"/>
+      </w:pPr>
+      <w:rPr>
+        <w:rFonts w:ascii="Wingdings" w:hAnsi="Wingdings" w:hint="default"/>
+        <w:sz w:val="20"/>
+      </w:rPr>
+    </w:lvl>
+    <w:lvl w:ilvl="3" w:tentative="1">
+      <w:start w:val="1"/>
+      <w:numFmt w:val="bullet"/>
+      <w:lvlText w:val=""/>
+      <w:lvlJc w:val="left"/>
+      <w:pPr>
+        <w:tabs>
+          <w:tab w:val="num" w:pos="2880"/>
+        </w:tabs>
+        <w:ind w:left="2880" w:hanging="360"/>
+      </w:pPr>
+      <w:rPr>
+        <w:rFonts w:ascii="Wingdings" w:hAnsi="Wingdings" w:hint="default"/>
+        <w:sz w:val="20"/>
+      </w:rPr>
+    </w:lvl>
+    <w:lvl w:ilvl="4" w:tentative="1">
+      <w:start w:val="1"/>
+      <w:numFmt w:val="bullet"/>
+      <w:lvlText w:val=""/>
+      <w:lvlJc w:val="left"/>
+      <w:pPr>
+        <w:tabs>
+          <w:tab w:val="num" w:pos="3600"/>
+        </w:tabs>
+        <w:ind w:left="3600" w:hanging="360"/>
+      </w:pPr>
+      <w:rPr>
+        <w:rFonts w:ascii="Wingdings" w:hAnsi="Wingdings" w:hint="default"/>
+        <w:sz w:val="20"/>
+      </w:rPr>
+    </w:lvl>
+    <w:lvl w:ilvl="5" w:tentative="1">
+      <w:start w:val="1"/>
+      <w:numFmt w:val="bullet"/>
+      <w:lvlText w:val=""/>
+      <w:lvlJc w:val="left"/>
+      <w:pPr>
+        <w:tabs>
+          <w:tab w:val="num" w:pos="4320"/>
+        </w:tabs>
+        <w:ind w:left="4320" w:hanging="360"/>
+      </w:pPr>
+      <w:rPr>
+        <w:rFonts w:ascii="Wingdings" w:hAnsi="Wingdings" w:hint="default"/>
+        <w:sz w:val="20"/>
+      </w:rPr>
+    </w:lvl>
+    <w:lvl w:ilvl="6" w:tentative="1">
+      <w:start w:val="1"/>
+      <w:numFmt w:val="bullet"/>
+      <w:lvlText w:val=""/>
+      <w:lvlJc w:val="left"/>
+      <w:pPr>
+        <w:tabs>
+          <w:tab w:val="num" w:pos="5040"/>
+        </w:tabs>
+        <w:ind w:left="5040" w:hanging="360"/>
+      </w:pPr>
+      <w:rPr>
+        <w:rFonts w:ascii="Wingdings" w:hAnsi="Wingdings" w:hint="default"/>
+        <w:sz w:val="20"/>
+      </w:rPr>
+    </w:lvl>
+    <w:lvl w:ilvl="7" w:tentative="1">
+      <w:start w:val="1"/>
+      <w:numFmt w:val="bullet"/>
+      <w:lvlText w:val=""/>
+      <w:lvlJc w:val="left"/>
+      <w:pPr>
+        <w:tabs>
+          <w:tab w:val="num" w:pos="5760"/>
+        </w:tabs>
+        <w:ind w:left="5760" w:hanging="360"/>
+      </w:pPr>
+      <w:rPr>
+        <w:rFonts w:ascii="Wingdings" w:hAnsi="Wingdings" w:hint="default"/>
+        <w:sz w:val="20"/>
+      </w:rPr>
+    </w:lvl>
+    <w:lvl w:ilvl="8" w:tentative="1">
+      <w:start w:val="1"/>
+      <w:numFmt w:val="bullet"/>
+      <w:lvlText w:val=""/>
+      <w:lvlJc w:val="left"/>
+      <w:pPr>
+        <w:tabs>
+          <w:tab w:val="num" w:pos="6480"/>
+        </w:tabs>
+        <w:ind w:left="6480" w:hanging="360"/>
+      </w:pPr>
+      <w:rPr>
+        <w:rFonts w:ascii="Wingdings" w:hAnsi="Wingdings" w:hint="default"/>
+        <w:sz w:val="20"/>
+      </w:rPr>
+    </w:lvl>
+  </w:abstractNum>
   <w:num w:numId="1" w16cid:durableId="2014215319">
-    <w:abstractNumId w:val="0"/>
+    <w:abstractNumId w:val="1"/>
   </w:num>
   <w:num w:numId="2" w16cid:durableId="1241449625">
+    <w:abstractNumId w:val="4"/>
+  </w:num>
+  <w:num w:numId="3" w16cid:durableId="1988244289">
+    <w:abstractNumId w:val="3"/>
+  </w:num>
+  <w:num w:numId="4" w16cid:durableId="866407266">
     <w:abstractNumId w:val="2"/>
   </w:num>
-  <w:num w:numId="3" w16cid:durableId="1988244289">
-    <w:abstractNumId w:val="1"/>
+  <w:num w:numId="5" w16cid:durableId="972829657">
+    <w:abstractNumId w:val="0"/>
   </w:num>
 </w:numbering>
 </file>
@@ -2585,7 +4858,6 @@
   <w:style w:type="character" w:default="1" w:styleId="DefaultParagraphFont">
     <w:name w:val="Default Paragraph Font"/>
     <w:uiPriority w:val="1"/>
-    <w:semiHidden/>
     <w:unhideWhenUsed/>
   </w:style>
   <w:style w:type="table" w:default="1" w:styleId="TableNormal">
@@ -2943,6 +5215,60 @@
     <w:uiPriority w:val="99"/>
     <w:rsid w:val="00D948B4"/>
   </w:style>
+  <w:style w:type="paragraph" w:styleId="ListBullet2">
+    <w:name w:val="List Bullet 2"/>
+    <w:basedOn w:val="Normal"/>
+    <w:uiPriority w:val="99"/>
+    <w:unhideWhenUsed/>
+    <w:rsid w:val="00F67925"/>
+    <w:pPr>
+      <w:numPr>
+        <w:numId w:val="5"/>
+      </w:numPr>
+      <w:contextualSpacing/>
+    </w:pPr>
+  </w:style>
+  <w:style w:type="paragraph" w:styleId="BodyText">
+    <w:name w:val="Body Text"/>
+    <w:basedOn w:val="Normal"/>
+    <w:link w:val="BodyTextChar"/>
+    <w:uiPriority w:val="99"/>
+    <w:unhideWhenUsed/>
+    <w:rsid w:val="00F67925"/>
+    <w:pPr>
+      <w:spacing w:after="120"/>
+    </w:pPr>
+  </w:style>
+  <w:style w:type="character" w:customStyle="1" w:styleId="BodyTextChar">
+    <w:name w:val="Body Text Char"/>
+    <w:basedOn w:val="DefaultParagraphFont"/>
+    <w:link w:val="BodyText"/>
+    <w:uiPriority w:val="99"/>
+    <w:rsid w:val="00F67925"/>
+  </w:style>
+  <w:style w:type="character" w:styleId="Hyperlink">
+    <w:name w:val="Hyperlink"/>
+    <w:basedOn w:val="DefaultParagraphFont"/>
+    <w:uiPriority w:val="99"/>
+    <w:unhideWhenUsed/>
+    <w:rsid w:val="0026657D"/>
+    <w:rPr>
+      <w:color w:val="467886" w:themeColor="hyperlink"/>
+      <w:u w:val="single"/>
+    </w:rPr>
+  </w:style>
+  <w:style w:type="character" w:styleId="UnresolvedMention">
+    <w:name w:val="Unresolved Mention"/>
+    <w:basedOn w:val="DefaultParagraphFont"/>
+    <w:uiPriority w:val="99"/>
+    <w:semiHidden/>
+    <w:unhideWhenUsed/>
+    <w:rsid w:val="0026657D"/>
+    <w:rPr>
+      <w:color w:val="605E5C"/>
+      <w:shd w:val="clear" w:color="auto" w:fill="E1DFDD"/>
+    </w:rPr>
+  </w:style>
 </w:styles>
 </file>
 
@@ -3242,23 +5568,6 @@
 </file>
 
 <file path=customXml/item1.xml><?xml version="1.0" encoding="utf-8"?>
-<p:properties xmlns:p="http://schemas.microsoft.com/office/2006/metadata/properties" xmlns:xsi="http://www.w3.org/2001/XMLSchema-instance" xmlns:pc="http://schemas.microsoft.com/office/infopath/2007/PartnerControls">
-  <documentManagement>
-    <_activity xmlns="a6708873-675e-4ef9-bf2f-5b3c2c682e01" xsi:nil="true"/>
-  </documentManagement>
-</p:properties>
-</file>
-
-<file path=customXml/item2.xml><?xml version="1.0" encoding="utf-8"?>
-<?mso-contentType ?>
-<FormTemplates xmlns="http://schemas.microsoft.com/sharepoint/v3/contenttype/forms">
-  <Display>DocumentLibraryForm</Display>
-  <Edit>DocumentLibraryForm</Edit>
-  <New>DocumentLibraryForm</New>
-</FormTemplates>
-</file>
-
-<file path=customXml/item3.xml><?xml version="1.0" encoding="utf-8"?>
 <ct:contentTypeSchema xmlns:ct="http://schemas.microsoft.com/office/2006/metadata/contentType" xmlns:ma="http://schemas.microsoft.com/office/2006/metadata/properties/metaAttributes" ct:_="" ma:_="" ma:contentTypeName="Dokument" ma:contentTypeID="0x010100CAC9414F16951F479041B456979DCAFB" ma:contentTypeVersion="15" ma:contentTypeDescription="Utwórz nowy dokument." ma:contentTypeScope="" ma:versionID="cbac0336d9cb6f20457857aa22f365c8">
   <xsd:schema xmlns:xsd="http://www.w3.org/2001/XMLSchema" xmlns:xs="http://www.w3.org/2001/XMLSchema" xmlns:p="http://schemas.microsoft.com/office/2006/metadata/properties" xmlns:ns3="a6708873-675e-4ef9-bf2f-5b3c2c682e01" xmlns:ns4="c3fed794-7b3a-45a3-a834-7236231fecb8" targetNamespace="http://schemas.microsoft.com/office/2006/metadata/properties" ma:root="true" ma:fieldsID="416e3d1bf75b156abcdf70bd025052b1" ns3:_="" ns4:_="">
     <xsd:import namespace="a6708873-675e-4ef9-bf2f-5b3c2c682e01"/>
@@ -3493,25 +5802,24 @@
 </ct:contentTypeSchema>
 </file>
 
-<file path=customXml/itemProps1.xml><?xml version="1.0" encoding="utf-8"?>
-<ds:datastoreItem xmlns:ds="http://schemas.openxmlformats.org/officeDocument/2006/customXml" ds:itemID="{D1B56CAA-836D-4F9C-A198-091A8CE4F137}">
-  <ds:schemaRefs>
-    <ds:schemaRef ds:uri="http://schemas.microsoft.com/office/2006/metadata/properties"/>
-    <ds:schemaRef ds:uri="http://schemas.microsoft.com/office/infopath/2007/PartnerControls"/>
-    <ds:schemaRef ds:uri="a6708873-675e-4ef9-bf2f-5b3c2c682e01"/>
-  </ds:schemaRefs>
-</ds:datastoreItem>
+<file path=customXml/item2.xml><?xml version="1.0" encoding="utf-8"?>
+<?mso-contentType ?>
+<FormTemplates xmlns="http://schemas.microsoft.com/sharepoint/v3/contenttype/forms">
+  <Display>DocumentLibraryForm</Display>
+  <Edit>DocumentLibraryForm</Edit>
+  <New>DocumentLibraryForm</New>
+</FormTemplates>
 </file>
 
-<file path=customXml/itemProps2.xml><?xml version="1.0" encoding="utf-8"?>
-<ds:datastoreItem xmlns:ds="http://schemas.openxmlformats.org/officeDocument/2006/customXml" ds:itemID="{1064A1AE-C037-40DE-BA50-B492F13BFD74}">
-  <ds:schemaRefs>
-    <ds:schemaRef ds:uri="http://schemas.microsoft.com/sharepoint/v3/contenttype/forms"/>
-  </ds:schemaRefs>
-</ds:datastoreItem>
+<file path=customXml/item3.xml><?xml version="1.0" encoding="utf-8"?>
+<p:properties xmlns:p="http://schemas.microsoft.com/office/2006/metadata/properties" xmlns:xsi="http://www.w3.org/2001/XMLSchema-instance" xmlns:pc="http://schemas.microsoft.com/office/infopath/2007/PartnerControls">
+  <documentManagement>
+    <_activity xmlns="a6708873-675e-4ef9-bf2f-5b3c2c682e01" xsi:nil="true"/>
+  </documentManagement>
+</p:properties>
 </file>
 
-<file path=customXml/itemProps3.xml><?xml version="1.0" encoding="utf-8"?>
+<file path=customXml/itemProps1.xml><?xml version="1.0" encoding="utf-8"?>
 <ds:datastoreItem xmlns:ds="http://schemas.openxmlformats.org/officeDocument/2006/customXml" ds:itemID="{E178A560-2B1E-486B-8CAE-77A876A6AA0E}">
   <ds:schemaRefs>
     <ds:schemaRef ds:uri="http://schemas.microsoft.com/office/2006/metadata/contentType"/>
@@ -3528,4 +5836,22 @@
     <ds:schemaRef ds:uri="http://schemas.microsoft.com/internal/obd"/>
   </ds:schemaRefs>
 </ds:datastoreItem>
+</file>
+
+<file path=customXml/itemProps2.xml><?xml version="1.0" encoding="utf-8"?>
+<ds:datastoreItem xmlns:ds="http://schemas.openxmlformats.org/officeDocument/2006/customXml" ds:itemID="{1064A1AE-C037-40DE-BA50-B492F13BFD74}">
+  <ds:schemaRefs>
+    <ds:schemaRef ds:uri="http://schemas.microsoft.com/sharepoint/v3/contenttype/forms"/>
+  </ds:schemaRefs>
+</ds:datastoreItem>
+</file>
+
+<file path=customXml/itemProps3.xml><?xml version="1.0" encoding="utf-8"?>
+<ds:datastoreItem xmlns:ds="http://schemas.openxmlformats.org/officeDocument/2006/customXml" ds:itemID="{D1B56CAA-836D-4F9C-A198-091A8CE4F137}">
+  <ds:schemaRefs>
+    <ds:schemaRef ds:uri="http://schemas.microsoft.com/office/2006/metadata/properties"/>
+    <ds:schemaRef ds:uri="http://schemas.microsoft.com/office/infopath/2007/PartnerControls"/>
+    <ds:schemaRef ds:uri="a6708873-675e-4ef9-bf2f-5b3c2c682e01"/>
+  </ds:schemaRefs>
+</ds:datastoreItem>
 </file>
</xml_diff>